<commit_message>
Add changes so far
</commit_message>
<xml_diff>
--- a/libgdx_prototype/docs/LibGDX Download, Install, and Configure steps.docx
+++ b/libgdx_prototype/docs/LibGDX Download, Install, and Configure steps.docx
@@ -9,13 +9,8 @@
       </w:pPr>
       <w:bookmarkStart w:id="0" w:name="_Toc507162930"/>
       <w:r>
-        <w:t xml:space="preserve">Setup instructions for using </w:t>
-      </w:r>
-      <w:proofErr w:type="spellStart"/>
-      <w:r>
-        <w:t>LibGDX</w:t>
-      </w:r>
-      <w:proofErr w:type="spellEnd"/>
+        <w:t>Setup instructions for using LibGDX</w:t>
+      </w:r>
     </w:p>
     <w:p/>
     <w:p>
@@ -1087,15 +1082,7 @@
         </w:numPr>
       </w:pPr>
       <w:r>
-        <w:t xml:space="preserve">Download </w:t>
-      </w:r>
-      <w:proofErr w:type="spellStart"/>
-      <w:r>
-        <w:t>Git</w:t>
-      </w:r>
-      <w:proofErr w:type="spellEnd"/>
-      <w:r>
-        <w:t xml:space="preserve"> for Windows:</w:t>
+        <w:t>Download Git for Windows:</w:t>
       </w:r>
       <w:r>
         <w:tab/>
@@ -1145,15 +1132,7 @@
         <w:tab/>
       </w:r>
       <w:r>
-        <w:t xml:space="preserve">Use </w:t>
-      </w:r>
-      <w:proofErr w:type="spellStart"/>
-      <w:r>
-        <w:t>Git</w:t>
-      </w:r>
-      <w:proofErr w:type="spellEnd"/>
-      <w:r>
-        <w:t xml:space="preserve"> bash only</w:t>
+        <w:t>Use Git bash only</w:t>
       </w:r>
     </w:p>
     <w:p>
@@ -1165,15 +1144,7 @@
         </w:numPr>
       </w:pPr>
       <w:r>
-        <w:t xml:space="preserve">Use </w:t>
-      </w:r>
-      <w:proofErr w:type="spellStart"/>
-      <w:r>
-        <w:t>OpenSSH</w:t>
-      </w:r>
-      <w:proofErr w:type="spellEnd"/>
-      <w:r>
-        <w:t xml:space="preserve"> </w:t>
+        <w:t xml:space="preserve">Use OpenSSH </w:t>
       </w:r>
       <w:r>
         <w:tab/>
@@ -1212,15 +1183,7 @@
         </w:numPr>
       </w:pPr>
       <w:r>
-        <w:t xml:space="preserve">Checkout Windows-style, commit </w:t>
-      </w:r>
-      <w:proofErr w:type="spellStart"/>
-      <w:r>
-        <w:t>unix</w:t>
-      </w:r>
-      <w:proofErr w:type="spellEnd"/>
-      <w:r>
-        <w:t xml:space="preserve">-style line endings. </w:t>
+        <w:t xml:space="preserve">Checkout Windows-style, commit unix-style line endings. </w:t>
       </w:r>
       <w:r>
         <w:tab/>
@@ -1259,31 +1222,11 @@
         <w:t>optional</w:t>
       </w:r>
       <w:r>
-        <w:t xml:space="preserve">, and only if you want a GUI to access </w:t>
-      </w:r>
-      <w:proofErr w:type="spellStart"/>
-      <w:r>
-        <w:t>github</w:t>
-      </w:r>
-      <w:proofErr w:type="spellEnd"/>
-      <w:r>
-        <w:t xml:space="preserve"> beyond </w:t>
-      </w:r>
-      <w:proofErr w:type="spellStart"/>
-      <w:r>
-        <w:t>git’s</w:t>
-      </w:r>
-      <w:proofErr w:type="spellEnd"/>
-      <w:r>
-        <w:t xml:space="preserve"> </w:t>
-      </w:r>
-      <w:proofErr w:type="spellStart"/>
-      <w:proofErr w:type="gramStart"/>
-      <w:r>
-        <w:t>gui</w:t>
-      </w:r>
-      <w:proofErr w:type="spellEnd"/>
-      <w:proofErr w:type="gramEnd"/>
+        <w:t>, and only if you want a GUI to access github</w:t>
+      </w:r>
+      <w:r>
+        <w:t xml:space="preserve"> beyond git’s gui</w:t>
+      </w:r>
       <w:r>
         <w:t>)</w:t>
       </w:r>
@@ -1308,19 +1251,7 @@
           <w:rPr>
             <w:rStyle w:val="Hyperlink"/>
           </w:rPr>
-          <w:t>https://windows.git</w:t>
-        </w:r>
-        <w:r>
-          <w:rPr>
-            <w:rStyle w:val="Hyperlink"/>
-          </w:rPr>
-          <w:t>h</w:t>
-        </w:r>
-        <w:r>
-          <w:rPr>
-            <w:rStyle w:val="Hyperlink"/>
-          </w:rPr>
-          <w:t>ub.com/</w:t>
+          <w:t>https://windows.github.com/</w:t>
         </w:r>
       </w:hyperlink>
     </w:p>
@@ -1447,15 +1378,7 @@
         </w:numPr>
       </w:pPr>
       <w:r>
-        <w:t xml:space="preserve">Install </w:t>
-      </w:r>
-      <w:proofErr w:type="spellStart"/>
-      <w:r>
-        <w:t>Github</w:t>
-      </w:r>
-      <w:proofErr w:type="spellEnd"/>
-      <w:r>
-        <w:t xml:space="preserve"> for Windows, and use the SSH key instead of a username and password.</w:t>
+        <w:t>Install Github for Windows, and use the SSH key instead of a username and password.</w:t>
       </w:r>
     </w:p>
     <w:p>
@@ -1517,19 +1440,7 @@
           <w:rPr>
             <w:rStyle w:val="Hyperlink"/>
           </w:rPr>
-          <w:t>http://developer.android.com/sdk/inde</w:t>
-        </w:r>
-        <w:r>
-          <w:rPr>
-            <w:rStyle w:val="Hyperlink"/>
-          </w:rPr>
-          <w:t>x</w:t>
-        </w:r>
-        <w:r>
-          <w:rPr>
-            <w:rStyle w:val="Hyperlink"/>
-          </w:rPr>
-          <w:t>.html#top</w:t>
+          <w:t>http://developer.android.com/sdk/index.html#top</w:t>
         </w:r>
       </w:hyperlink>
     </w:p>
@@ -1739,13 +1650,8 @@
           <w:numId w:val="1"/>
         </w:numPr>
       </w:pPr>
-      <w:proofErr w:type="spellStart"/>
-      <w:r>
-        <w:t>Andoird</w:t>
-      </w:r>
-      <w:proofErr w:type="spellEnd"/>
-      <w:r>
-        <w:t xml:space="preserve"> SDK Tools</w:t>
+      <w:r>
+        <w:t>Andoird SDK Tools</w:t>
       </w:r>
     </w:p>
     <w:p>
@@ -1926,13 +1832,8 @@
         </w:numPr>
       </w:pPr>
       <w:r>
-        <w:t xml:space="preserve">Version Control -&gt; </w:t>
-      </w:r>
-      <w:proofErr w:type="spellStart"/>
-      <w:r>
-        <w:t>Git</w:t>
-      </w:r>
-      <w:proofErr w:type="spellEnd"/>
+        <w:t>Version Control -&gt; Git</w:t>
+      </w:r>
     </w:p>
     <w:p>
       <w:pPr>
@@ -1955,15 +1856,7 @@
         </w:numPr>
       </w:pPr>
       <w:r>
-        <w:t>D:\Program Files\</w:t>
-      </w:r>
-      <w:proofErr w:type="spellStart"/>
-      <w:r>
-        <w:t>Git</w:t>
-      </w:r>
-      <w:proofErr w:type="spellEnd"/>
-      <w:r>
-        <w:t>\bin\git.exe</w:t>
+        <w:t>D:\Program Files\Git\bin\git.exe</w:t>
       </w:r>
     </w:p>
     <w:p>
@@ -1975,15 +1868,7 @@
         </w:numPr>
       </w:pPr>
       <w:r>
-        <w:t xml:space="preserve">Enter your </w:t>
-      </w:r>
-      <w:proofErr w:type="spellStart"/>
-      <w:r>
-        <w:t>Github</w:t>
-      </w:r>
-      <w:proofErr w:type="spellEnd"/>
-      <w:r>
-        <w:t xml:space="preserve"> Token</w:t>
+        <w:t>Enter your Github Token</w:t>
       </w:r>
     </w:p>
     <w:p/>
@@ -2024,19 +1909,7 @@
           <w:rPr>
             <w:rStyle w:val="Hyperlink"/>
           </w:rPr>
-          <w:t>http://libgdx.badlogicgames.com</w:t>
-        </w:r>
-        <w:r>
-          <w:rPr>
-            <w:rStyle w:val="Hyperlink"/>
-          </w:rPr>
-          <w:t>/</w:t>
-        </w:r>
-        <w:r>
-          <w:rPr>
-            <w:rStyle w:val="Hyperlink"/>
-          </w:rPr>
-          <w:t>documentation.html</w:t>
+          <w:t>http://libgdx.badlogicgames.com/documentation.html</w:t>
         </w:r>
       </w:hyperlink>
     </w:p>
@@ -2063,15 +1936,7 @@
         </w:rPr>
       </w:pPr>
       <w:r>
-        <w:t xml:space="preserve">Download </w:t>
-      </w:r>
-      <w:proofErr w:type="spellStart"/>
-      <w:r>
-        <w:t>LibGDX</w:t>
-      </w:r>
-      <w:proofErr w:type="spellEnd"/>
-      <w:r>
-        <w:t>:</w:t>
+        <w:t>Download LibGDX:</w:t>
       </w:r>
       <w:r>
         <w:tab/>
@@ -2194,10 +2059,8 @@
         </w:numPr>
       </w:pPr>
       <w:r>
-        <w:t>Chose unblock.</w:t>
-      </w:r>
-      <w:bookmarkStart w:id="6" w:name="_GoBack"/>
-      <w:bookmarkEnd w:id="6"/>
+        <w:t>Chose unblock, click apply then ok to close the properties.</w:t>
+      </w:r>
     </w:p>
     <w:p/>
     <w:p>
@@ -2208,6 +2071,12 @@
         <w:t>Installation Steps:</w:t>
       </w:r>
     </w:p>
+    <w:p>
+      <w:r>
+        <w:t>Technically there are no installation sterps because it is just a library that uses a build tool called Gradle to download the required library files.  All the downloaded file does is creates an empty android studio project with gradle build options.</w:t>
+      </w:r>
+    </w:p>
+    <w:p/>
     <w:p>
       <w:pPr>
         <w:pStyle w:val="ListParagraph"/>
@@ -2217,15 +2086,7 @@
         </w:numPr>
       </w:pPr>
       <w:r>
-        <w:t xml:space="preserve">Create a new </w:t>
-      </w:r>
-      <w:proofErr w:type="spellStart"/>
-      <w:r>
-        <w:t>LibGDX</w:t>
-      </w:r>
-      <w:proofErr w:type="spellEnd"/>
-      <w:r>
-        <w:t xml:space="preserve"> project:</w:t>
+        <w:t>Create a new LibGDX project:</w:t>
       </w:r>
     </w:p>
     <w:p>
@@ -2246,13 +2107,18 @@
       <w:pPr>
         <w:pStyle w:val="Heading1"/>
       </w:pPr>
-      <w:bookmarkStart w:id="7" w:name="_Toc507162938"/>
+      <w:bookmarkStart w:id="6" w:name="_Toc507162938"/>
       <w:r>
         <w:t>EXAMPLE: Creating a LibGDX project, import to Android Studio, and upload to Github</w:t>
       </w:r>
-      <w:bookmarkEnd w:id="7"/>
+      <w:bookmarkEnd w:id="6"/>
     </w:p>
     <w:p/>
+    <w:p>
+      <w:r>
+        <w:t>Create empty LibGDX project:</w:t>
+      </w:r>
+    </w:p>
     <w:p>
       <w:pPr>
         <w:pStyle w:val="ListParagraph"/>
@@ -2262,15 +2128,357 @@
         </w:numPr>
       </w:pPr>
       <w:r>
-        <w:t xml:space="preserve">Create a </w:t>
-      </w:r>
-      <w:proofErr w:type="spellStart"/>
-      <w:r>
-        <w:t>LibGDX</w:t>
-      </w:r>
-      <w:proofErr w:type="spellEnd"/>
-      <w:r>
-        <w:t xml:space="preserve"> project using the gdx-setup.jar file</w:t>
+        <w:t>Run the downloaded app (</w:t>
+      </w:r>
+      <w:r>
+        <w:t>gdx-setup.jar</w:t>
+      </w:r>
+      <w:r>
+        <w:t>)</w:t>
+      </w:r>
+    </w:p>
+    <w:p>
+      <w:pPr>
+        <w:pStyle w:val="ListParagraph"/>
+        <w:numPr>
+          <w:ilvl w:val="0"/>
+          <w:numId w:val="11"/>
+        </w:numPr>
+      </w:pPr>
+      <w:r>
+        <w:lastRenderedPageBreak/>
+        <w:t>Enter the following Information:</w:t>
+      </w:r>
+      <w:r>
+        <w:br/>
+      </w:r>
+      <w:r>
+        <w:rPr>
+          <w:noProof/>
+          <w:lang w:bidi="ar-SA"/>
+        </w:rPr>
+        <w:drawing>
+          <wp:inline distT="0" distB="0" distL="0" distR="0" wp14:anchorId="2FE6A6BB" wp14:editId="61A7B13E">
+            <wp:extent cx="3436741" cy="3877056"/>
+            <wp:effectExtent l="0" t="0" r="0" b="0"/>
+            <wp:docPr id="6" name="Picture 6"/>
+            <wp:cNvGraphicFramePr>
+              <a:graphicFrameLocks xmlns:a="http://schemas.openxmlformats.org/drawingml/2006/main" noChangeAspect="1"/>
+            </wp:cNvGraphicFramePr>
+            <a:graphic xmlns:a="http://schemas.openxmlformats.org/drawingml/2006/main">
+              <a:graphicData uri="http://schemas.openxmlformats.org/drawingml/2006/picture">
+                <pic:pic xmlns:pic="http://schemas.openxmlformats.org/drawingml/2006/picture">
+                  <pic:nvPicPr>
+                    <pic:cNvPr id="1" name=""/>
+                    <pic:cNvPicPr/>
+                  </pic:nvPicPr>
+                  <pic:blipFill>
+                    <a:blip r:embed="rId18"/>
+                    <a:stretch>
+                      <a:fillRect/>
+                    </a:stretch>
+                  </pic:blipFill>
+                  <pic:spPr>
+                    <a:xfrm>
+                      <a:off x="0" y="0"/>
+                      <a:ext cx="3443569" cy="3884759"/>
+                    </a:xfrm>
+                    <a:prstGeom prst="rect">
+                      <a:avLst/>
+                    </a:prstGeom>
+                  </pic:spPr>
+                </pic:pic>
+              </a:graphicData>
+            </a:graphic>
+          </wp:inline>
+        </w:drawing>
+      </w:r>
+    </w:p>
+    <w:p>
+      <w:pPr>
+        <w:pStyle w:val="ListParagraph"/>
+        <w:numPr>
+          <w:ilvl w:val="1"/>
+          <w:numId w:val="11"/>
+        </w:numPr>
+      </w:pPr>
+      <w:r>
+        <w:rPr>
+          <w:b/>
+        </w:rPr>
+        <w:t>Name</w:t>
+      </w:r>
+      <w:r>
+        <w:t xml:space="preserve">: </w:t>
+      </w:r>
+      <w:r>
+        <w:tab/>
+      </w:r>
+      <w:r>
+        <w:tab/>
+        <w:t>Name for your game or project</w:t>
+      </w:r>
+    </w:p>
+    <w:p>
+      <w:pPr>
+        <w:pStyle w:val="ListParagraph"/>
+        <w:numPr>
+          <w:ilvl w:val="1"/>
+          <w:numId w:val="11"/>
+        </w:numPr>
+      </w:pPr>
+      <w:r>
+        <w:rPr>
+          <w:b/>
+        </w:rPr>
+        <w:t>Package</w:t>
+      </w:r>
+      <w:r>
+        <w:t>:</w:t>
+      </w:r>
+      <w:r>
+        <w:tab/>
+      </w:r>
+      <w:r>
+        <w:t>Package name, generally com.company.application</w:t>
+      </w:r>
+    </w:p>
+    <w:p>
+      <w:pPr>
+        <w:pStyle w:val="ListParagraph"/>
+        <w:numPr>
+          <w:ilvl w:val="1"/>
+          <w:numId w:val="11"/>
+        </w:numPr>
+      </w:pPr>
+      <w:r>
+        <w:rPr>
+          <w:b/>
+        </w:rPr>
+        <w:t>Game Class</w:t>
+      </w:r>
+      <w:r>
+        <w:t>:</w:t>
+      </w:r>
+      <w:r>
+        <w:tab/>
+        <w:t>Root class name, generally CamelCase</w:t>
+      </w:r>
+    </w:p>
+    <w:p>
+      <w:pPr>
+        <w:pStyle w:val="ListParagraph"/>
+        <w:numPr>
+          <w:ilvl w:val="1"/>
+          <w:numId w:val="11"/>
+        </w:numPr>
+      </w:pPr>
+      <w:r>
+        <w:rPr>
+          <w:b/>
+        </w:rPr>
+        <w:t>Destination</w:t>
+      </w:r>
+      <w:r>
+        <w:t>:</w:t>
+      </w:r>
+      <w:r>
+        <w:tab/>
+        <w:t>Where do you want the project to be created?</w:t>
+      </w:r>
+    </w:p>
+    <w:p>
+      <w:pPr>
+        <w:pStyle w:val="ListParagraph"/>
+        <w:numPr>
+          <w:ilvl w:val="1"/>
+          <w:numId w:val="11"/>
+        </w:numPr>
+      </w:pPr>
+      <w:r>
+        <w:rPr>
+          <w:b/>
+        </w:rPr>
+        <w:t>Android SDK</w:t>
+      </w:r>
+      <w:r>
+        <w:t>:</w:t>
+      </w:r>
+      <w:r>
+        <w:tab/>
+        <w:t>I had to open Android Studio and go to Settings and search for SDK to find my location.</w:t>
+      </w:r>
+    </w:p>
+    <w:p>
+      <w:pPr>
+        <w:pStyle w:val="ListParagraph"/>
+        <w:numPr>
+          <w:ilvl w:val="1"/>
+          <w:numId w:val="11"/>
+        </w:numPr>
+      </w:pPr>
+      <w:r>
+        <w:rPr>
+          <w:b/>
+        </w:rPr>
+        <w:t>Sub</w:t>
+      </w:r>
+      <w:r>
+        <w:t xml:space="preserve"> </w:t>
+      </w:r>
+      <w:r>
+        <w:rPr>
+          <w:b/>
+        </w:rPr>
+        <w:t>Projects</w:t>
+      </w:r>
+      <w:r>
+        <w:t>:</w:t>
+      </w:r>
+      <w:r>
+        <w:tab/>
+        <w:t>Desktop, Android, iOS and Html are the defaults, change what you want.</w:t>
+      </w:r>
+    </w:p>
+    <w:p>
+      <w:pPr>
+        <w:pStyle w:val="ListParagraph"/>
+        <w:numPr>
+          <w:ilvl w:val="1"/>
+          <w:numId w:val="11"/>
+        </w:numPr>
+      </w:pPr>
+      <w:r>
+        <w:rPr>
+          <w:b/>
+        </w:rPr>
+        <w:t>Extensions</w:t>
+      </w:r>
+      <w:r>
+        <w:t>:</w:t>
+      </w:r>
+      <w:r>
+        <w:tab/>
+        <w:t>Box2d is the default, change what you want to add/remove.</w:t>
+      </w:r>
+    </w:p>
+    <w:p/>
+    <w:p>
+      <w:pPr>
+        <w:pStyle w:val="ListParagraph"/>
+        <w:numPr>
+          <w:ilvl w:val="0"/>
+          <w:numId w:val="11"/>
+        </w:numPr>
+      </w:pPr>
+      <w:r>
+        <w:t>Click Generate.</w:t>
+      </w:r>
+    </w:p>
+    <w:p>
+      <w:pPr>
+        <w:pStyle w:val="ListParagraph"/>
+        <w:numPr>
+          <w:ilvl w:val="0"/>
+          <w:numId w:val="11"/>
+        </w:numPr>
+      </w:pPr>
+      <w:r>
+        <w:t>Possible warnings:</w:t>
+      </w:r>
+    </w:p>
+    <w:p>
+      <w:pPr>
+        <w:pStyle w:val="ListParagraph"/>
+        <w:numPr>
+          <w:ilvl w:val="1"/>
+          <w:numId w:val="11"/>
+        </w:numPr>
+      </w:pPr>
+      <w:r>
+        <w:rPr>
+          <w:noProof/>
+          <w:lang w:bidi="ar-SA"/>
+        </w:rPr>
+        <w:drawing>
+          <wp:inline distT="0" distB="0" distL="0" distR="0" wp14:anchorId="0F797CE8" wp14:editId="22656421">
+            <wp:extent cx="4829175" cy="1133475"/>
+            <wp:effectExtent l="0" t="0" r="9525" b="9525"/>
+            <wp:docPr id="8" name="Picture 8"/>
+            <wp:cNvGraphicFramePr>
+              <a:graphicFrameLocks xmlns:a="http://schemas.openxmlformats.org/drawingml/2006/main" noChangeAspect="1"/>
+            </wp:cNvGraphicFramePr>
+            <a:graphic xmlns:a="http://schemas.openxmlformats.org/drawingml/2006/main">
+              <a:graphicData uri="http://schemas.openxmlformats.org/drawingml/2006/picture">
+                <pic:pic xmlns:pic="http://schemas.openxmlformats.org/drawingml/2006/picture">
+                  <pic:nvPicPr>
+                    <pic:cNvPr id="1" name=""/>
+                    <pic:cNvPicPr/>
+                  </pic:nvPicPr>
+                  <pic:blipFill>
+                    <a:blip r:embed="rId19"/>
+                    <a:stretch>
+                      <a:fillRect/>
+                    </a:stretch>
+                  </pic:blipFill>
+                  <pic:spPr>
+                    <a:xfrm>
+                      <a:off x="0" y="0"/>
+                      <a:ext cx="4829175" cy="1133475"/>
+                    </a:xfrm>
+                    <a:prstGeom prst="rect">
+                      <a:avLst/>
+                    </a:prstGeom>
+                  </pic:spPr>
+                </pic:pic>
+              </a:graphicData>
+            </a:graphic>
+          </wp:inline>
+        </w:drawing>
+      </w:r>
+    </w:p>
+    <w:p>
+      <w:pPr>
+        <w:pStyle w:val="ListParagraph"/>
+        <w:numPr>
+          <w:ilvl w:val="2"/>
+          <w:numId w:val="11"/>
+        </w:numPr>
+      </w:pPr>
+      <w:r>
+        <w:t>You have a more recent version of build tools than is recommended.  Do you want to  use your more recent version?</w:t>
+      </w:r>
+    </w:p>
+    <w:p>
+      <w:pPr>
+        <w:pStyle w:val="ListParagraph"/>
+        <w:numPr>
+          <w:ilvl w:val="2"/>
+          <w:numId w:val="11"/>
+        </w:numPr>
+      </w:pPr>
+      <w:r>
+        <w:t>Click Yes.</w:t>
+      </w:r>
+      <w:bookmarkStart w:id="7" w:name="_GoBack"/>
+      <w:bookmarkEnd w:id="7"/>
+      <w:r>
+        <w:br/>
+      </w:r>
+    </w:p>
+    <w:p/>
+    <w:p/>
+    <w:p/>
+    <w:p>
+      <w:pPr>
+        <w:pStyle w:val="ListParagraph"/>
+        <w:numPr>
+          <w:ilvl w:val="0"/>
+          <w:numId w:val="11"/>
+        </w:numPr>
+      </w:pPr>
+      <w:r>
+        <w:t>Create a LibGDX project using the gdx-setup.jar file</w:t>
       </w:r>
     </w:p>
     <w:p>
@@ -2333,14 +2541,12 @@
       <w:r>
         <w:t>Change the [</w:t>
       </w:r>
-      <w:proofErr w:type="spellStart"/>
       <w:r>
         <w:rPr>
           <w:b/>
         </w:rPr>
         <w:t>project.properties</w:t>
       </w:r>
-      <w:proofErr w:type="spellEnd"/>
       <w:r>
         <w:t>] file to point to an older version of Android (14)</w:t>
       </w:r>
@@ -2354,23 +2560,7 @@
         </w:numPr>
       </w:pPr>
       <w:r>
-        <w:t xml:space="preserve">Open Android Studio and Import Project (Eclipse ADT, </w:t>
-      </w:r>
-      <w:proofErr w:type="spellStart"/>
-      <w:r>
-        <w:t>Gradle</w:t>
-      </w:r>
-      <w:proofErr w:type="spellEnd"/>
-      <w:r>
-        <w:t xml:space="preserve">, </w:t>
-      </w:r>
-      <w:proofErr w:type="spellStart"/>
-      <w:r>
-        <w:t>etc</w:t>
-      </w:r>
-      <w:proofErr w:type="spellEnd"/>
-      <w:r>
-        <w:t>)</w:t>
+        <w:t>Open Android Studio and Import Project (Eclipse ADT, Gradle, etc)</w:t>
       </w:r>
     </w:p>
     <w:p>
@@ -2382,15 +2572,7 @@
         </w:numPr>
       </w:pPr>
       <w:r>
-        <w:t xml:space="preserve">Select the </w:t>
-      </w:r>
-      <w:proofErr w:type="spellStart"/>
-      <w:r>
-        <w:t>build.gradle</w:t>
-      </w:r>
-      <w:proofErr w:type="spellEnd"/>
-      <w:r>
-        <w:t xml:space="preserve"> file from the new project you created with gdx-setup.jar.</w:t>
+        <w:t>Select the build.gradle file from the new project you created with gdx-setup.jar.</w:t>
       </w:r>
     </w:p>
     <w:p>
@@ -2402,23 +2584,7 @@
         </w:numPr>
       </w:pPr>
       <w:r>
-        <w:t xml:space="preserve">Once the project is open, go up to VCS &gt; Import </w:t>
-      </w:r>
-      <w:proofErr w:type="gramStart"/>
-      <w:r>
-        <w:t>Into</w:t>
-      </w:r>
-      <w:proofErr w:type="gramEnd"/>
-      <w:r>
-        <w:t xml:space="preserve"> Version Control &gt; Share project on </w:t>
-      </w:r>
-      <w:proofErr w:type="spellStart"/>
-      <w:r>
-        <w:t>Github</w:t>
-      </w:r>
-      <w:proofErr w:type="spellEnd"/>
-      <w:r>
-        <w:t>.</w:t>
+        <w:t>Once the project is open, go up to VCS &gt; Import Into Version Control &gt; Share project on Github.</w:t>
       </w:r>
     </w:p>
     <w:p>
@@ -2430,6 +2596,7 @@
         </w:numPr>
       </w:pPr>
       <w:r>
+        <w:lastRenderedPageBreak/>
         <w:t>Name the project and add a description.</w:t>
       </w:r>
     </w:p>
@@ -2560,7 +2727,7 @@
         <w:ind w:left="1440" w:hanging="360"/>
       </w:pPr>
     </w:lvl>
-    <w:lvl w:ilvl="2" w:tplc="0409001B" w:tentative="1">
+    <w:lvl w:ilvl="2" w:tplc="0409001B">
       <w:start w:val="1"/>
       <w:numFmt w:val="lowerRoman"/>
       <w:lvlText w:val="%3."/>
@@ -5076,7 +5243,7 @@
 </file>
 
 <file path=customXml/itemProps1.xml><?xml version="1.0" encoding="utf-8"?>
-<ds:datastoreItem xmlns:ds="http://schemas.openxmlformats.org/officeDocument/2006/customXml" ds:itemID="{0469FF70-A0AA-49A9-9E30-50AEC224FFC3}">
+<ds:datastoreItem xmlns:ds="http://schemas.openxmlformats.org/officeDocument/2006/customXml" ds:itemID="{C550E3DB-D9DE-4446-8C71-07643A57E54E}">
   <ds:schemaRefs>
     <ds:schemaRef ds:uri="http://schemas.openxmlformats.org/officeDocument/2006/bibliography"/>
   </ds:schemaRefs>

</xml_diff>

<commit_message>
Adding base project configured to run in Android Studio
</commit_message>
<xml_diff>
--- a/libgdx_prototype/docs/LibGDX Download, Install, and Configure steps.docx
+++ b/libgdx_prototype/docs/LibGDX Download, Install, and Configure steps.docx
@@ -7,7 +7,8 @@
         <w:pStyle w:val="Title"/>
         <w:jc w:val="center"/>
       </w:pPr>
-      <w:bookmarkStart w:id="0" w:name="_Toc507162930"/>
+      <w:bookmarkStart w:id="0" w:name="_GoBack"/>
+      <w:bookmarkEnd w:id="0"/>
       <w:r>
         <w:t>Setup instructions for using LibGDX</w:t>
       </w:r>
@@ -26,7 +27,21 @@
         <w:jc w:val="center"/>
       </w:pPr>
       <w:r>
-        <w:t>Last updated 02/23/2018</w:t>
+        <w:t>Created 02/23/2018</w:t>
+      </w:r>
+    </w:p>
+    <w:p>
+      <w:pPr>
+        <w:jc w:val="center"/>
+      </w:pPr>
+      <w:r>
+        <w:t>Last updated 02/2</w:t>
+      </w:r>
+      <w:r>
+        <w:t>8</w:t>
+      </w:r>
+      <w:r>
+        <w:t>/2018</w:t>
       </w:r>
     </w:p>
     <w:p/>
@@ -36,10 +51,11 @@
       <w:pPr>
         <w:pStyle w:val="Heading1"/>
       </w:pPr>
+      <w:bookmarkStart w:id="1" w:name="_Toc507601798"/>
       <w:r>
         <w:t>Table of contents</w:t>
       </w:r>
-      <w:bookmarkEnd w:id="0"/>
+      <w:bookmarkEnd w:id="1"/>
     </w:p>
     <w:p/>
     <w:p>
@@ -68,7 +84,7 @@
       <w:r>
         <w:fldChar w:fldCharType="separate"/>
       </w:r>
-      <w:hyperlink w:anchor="_Toc507162930" w:history="1">
+      <w:hyperlink w:anchor="_Toc507601798" w:history="1">
         <w:r>
           <w:rPr>
             <w:rStyle w:val="Hyperlink"/>
@@ -95,7 +111,7 @@
             <w:noProof/>
             <w:webHidden/>
           </w:rPr>
-          <w:instrText xml:space="preserve"> PAGEREF _Toc507162930 \h </w:instrText>
+          <w:instrText xml:space="preserve"> PAGEREF _Toc507601798 \h </w:instrText>
         </w:r>
         <w:r>
           <w:rPr>
@@ -143,7 +159,7 @@
           <w:lang w:bidi="ar-SA"/>
         </w:rPr>
       </w:pPr>
-      <w:hyperlink w:anchor="_Toc507162931" w:history="1">
+      <w:hyperlink w:anchor="_Toc507601799" w:history="1">
         <w:r>
           <w:rPr>
             <w:rStyle w:val="Hyperlink"/>
@@ -170,7 +186,7 @@
             <w:noProof/>
             <w:webHidden/>
           </w:rPr>
-          <w:instrText xml:space="preserve"> PAGEREF _Toc507162931 \h </w:instrText>
+          <w:instrText xml:space="preserve"> PAGEREF _Toc507601799 \h </w:instrText>
         </w:r>
         <w:r>
           <w:rPr>
@@ -191,6 +207,152 @@
             <w:webHidden/>
           </w:rPr>
           <w:t>1</w:t>
+        </w:r>
+        <w:r>
+          <w:rPr>
+            <w:noProof/>
+            <w:webHidden/>
+          </w:rPr>
+          <w:fldChar w:fldCharType="end"/>
+        </w:r>
+      </w:hyperlink>
+    </w:p>
+    <w:p>
+      <w:pPr>
+        <w:pStyle w:val="TOC2"/>
+        <w:tabs>
+          <w:tab w:val="right" w:leader="dot" w:pos="10790"/>
+        </w:tabs>
+        <w:rPr>
+          <w:rFonts w:cstheme="minorBidi"/>
+          <w:smallCaps w:val="0"/>
+          <w:noProof/>
+          <w:sz w:val="22"/>
+          <w:szCs w:val="22"/>
+          <w:lang w:bidi="ar-SA"/>
+        </w:rPr>
+      </w:pPr>
+      <w:hyperlink w:anchor="_Toc507601800" w:history="1">
+        <w:r>
+          <w:rPr>
+            <w:rStyle w:val="Hyperlink"/>
+            <w:noProof/>
+          </w:rPr>
+          <w:t>I.1 Download Java JDK 8:</w:t>
+        </w:r>
+        <w:r>
+          <w:rPr>
+            <w:noProof/>
+            <w:webHidden/>
+          </w:rPr>
+          <w:tab/>
+        </w:r>
+        <w:r>
+          <w:rPr>
+            <w:noProof/>
+            <w:webHidden/>
+          </w:rPr>
+          <w:fldChar w:fldCharType="begin"/>
+        </w:r>
+        <w:r>
+          <w:rPr>
+            <w:noProof/>
+            <w:webHidden/>
+          </w:rPr>
+          <w:instrText xml:space="preserve"> PAGEREF _Toc507601800 \h </w:instrText>
+        </w:r>
+        <w:r>
+          <w:rPr>
+            <w:noProof/>
+            <w:webHidden/>
+          </w:rPr>
+        </w:r>
+        <w:r>
+          <w:rPr>
+            <w:noProof/>
+            <w:webHidden/>
+          </w:rPr>
+          <w:fldChar w:fldCharType="separate"/>
+        </w:r>
+        <w:r>
+          <w:rPr>
+            <w:noProof/>
+            <w:webHidden/>
+          </w:rPr>
+          <w:t>1</w:t>
+        </w:r>
+        <w:r>
+          <w:rPr>
+            <w:noProof/>
+            <w:webHidden/>
+          </w:rPr>
+          <w:fldChar w:fldCharType="end"/>
+        </w:r>
+      </w:hyperlink>
+    </w:p>
+    <w:p>
+      <w:pPr>
+        <w:pStyle w:val="TOC2"/>
+        <w:tabs>
+          <w:tab w:val="right" w:leader="dot" w:pos="10790"/>
+        </w:tabs>
+        <w:rPr>
+          <w:rFonts w:cstheme="minorBidi"/>
+          <w:smallCaps w:val="0"/>
+          <w:noProof/>
+          <w:sz w:val="22"/>
+          <w:szCs w:val="22"/>
+          <w:lang w:bidi="ar-SA"/>
+        </w:rPr>
+      </w:pPr>
+      <w:hyperlink w:anchor="_Toc507601801" w:history="1">
+        <w:r>
+          <w:rPr>
+            <w:rStyle w:val="Hyperlink"/>
+            <w:noProof/>
+          </w:rPr>
+          <w:t>I.2 Install the JDK.</w:t>
+        </w:r>
+        <w:r>
+          <w:rPr>
+            <w:noProof/>
+            <w:webHidden/>
+          </w:rPr>
+          <w:tab/>
+        </w:r>
+        <w:r>
+          <w:rPr>
+            <w:noProof/>
+            <w:webHidden/>
+          </w:rPr>
+          <w:fldChar w:fldCharType="begin"/>
+        </w:r>
+        <w:r>
+          <w:rPr>
+            <w:noProof/>
+            <w:webHidden/>
+          </w:rPr>
+          <w:instrText xml:space="preserve"> PAGEREF _Toc507601801 \h </w:instrText>
+        </w:r>
+        <w:r>
+          <w:rPr>
+            <w:noProof/>
+            <w:webHidden/>
+          </w:rPr>
+        </w:r>
+        <w:r>
+          <w:rPr>
+            <w:noProof/>
+            <w:webHidden/>
+          </w:rPr>
+          <w:fldChar w:fldCharType="separate"/>
+        </w:r>
+        <w:r>
+          <w:rPr>
+            <w:noProof/>
+            <w:webHidden/>
+          </w:rPr>
+          <w:t>2</w:t>
         </w:r>
         <w:r>
           <w:rPr>
@@ -218,13 +380,13 @@
           <w:lang w:bidi="ar-SA"/>
         </w:rPr>
       </w:pPr>
-      <w:hyperlink w:anchor="_Toc507162932" w:history="1">
+      <w:hyperlink w:anchor="_Toc507601802" w:history="1">
         <w:r>
           <w:rPr>
             <w:rStyle w:val="Hyperlink"/>
             <w:noProof/>
           </w:rPr>
-          <w:t>II. Download, Install, Configure Git for windows:</w:t>
+          <w:t>II. Download, Install, AND CONFIGURE Git for windows:</w:t>
         </w:r>
         <w:r>
           <w:rPr>
@@ -245,7 +407,7 @@
             <w:noProof/>
             <w:webHidden/>
           </w:rPr>
-          <w:instrText xml:space="preserve"> PAGEREF _Toc507162932 \h </w:instrText>
+          <w:instrText xml:space="preserve"> PAGEREF _Toc507601802 \h </w:instrText>
         </w:r>
         <w:r>
           <w:rPr>
@@ -265,7 +427,7 @@
             <w:noProof/>
             <w:webHidden/>
           </w:rPr>
-          <w:t>1</w:t>
+          <w:t>2</w:t>
         </w:r>
         <w:r>
           <w:rPr>
@@ -293,13 +455,13 @@
           <w:lang w:bidi="ar-SA"/>
         </w:rPr>
       </w:pPr>
-      <w:hyperlink w:anchor="_Toc507162933" w:history="1">
+      <w:hyperlink w:anchor="_Toc507601803" w:history="1">
         <w:r>
           <w:rPr>
             <w:rStyle w:val="Hyperlink"/>
             <w:noProof/>
           </w:rPr>
-          <w:t>Download, install, configure github for windows</w:t>
+          <w:t>III. Download, install, and configure github for windows</w:t>
         </w:r>
         <w:r>
           <w:rPr>
@@ -320,7 +482,7 @@
             <w:noProof/>
             <w:webHidden/>
           </w:rPr>
-          <w:instrText xml:space="preserve"> PAGEREF _Toc507162933 \h </w:instrText>
+          <w:instrText xml:space="preserve"> PAGEREF _Toc507601803 \h </w:instrText>
         </w:r>
         <w:r>
           <w:rPr>
@@ -340,7 +502,7 @@
             <w:noProof/>
             <w:webHidden/>
           </w:rPr>
-          <w:t>1</w:t>
+          <w:t>2</w:t>
         </w:r>
         <w:r>
           <w:rPr>
@@ -368,13 +530,13 @@
           <w:lang w:bidi="ar-SA"/>
         </w:rPr>
       </w:pPr>
-      <w:hyperlink w:anchor="_Toc507162934" w:history="1">
+      <w:hyperlink w:anchor="_Toc507601804" w:history="1">
         <w:r>
           <w:rPr>
             <w:rStyle w:val="Hyperlink"/>
             <w:noProof/>
           </w:rPr>
-          <w:t>Create Token on Github for use with Android Studio</w:t>
+          <w:t>IV. Download, Install, AND CONFIGURE Android Studio:</w:t>
         </w:r>
         <w:r>
           <w:rPr>
@@ -395,7 +557,7 @@
             <w:noProof/>
             <w:webHidden/>
           </w:rPr>
-          <w:instrText xml:space="preserve"> PAGEREF _Toc507162934 \h </w:instrText>
+          <w:instrText xml:space="preserve"> PAGEREF _Toc507601804 \h </w:instrText>
         </w:r>
         <w:r>
           <w:rPr>
@@ -415,7 +577,7 @@
             <w:noProof/>
             <w:webHidden/>
           </w:rPr>
-          <w:t>1</w:t>
+          <w:t>2</w:t>
         </w:r>
         <w:r>
           <w:rPr>
@@ -443,13 +605,13 @@
           <w:lang w:bidi="ar-SA"/>
         </w:rPr>
       </w:pPr>
-      <w:hyperlink w:anchor="_Toc507162935" w:history="1">
+      <w:hyperlink w:anchor="_Toc507601805" w:history="1">
         <w:r>
           <w:rPr>
             <w:rStyle w:val="Hyperlink"/>
             <w:noProof/>
           </w:rPr>
-          <w:t>III. Download, Install, Configure Android Studio:</w:t>
+          <w:t>V. Download, Install, AND CONFIGURE LibGDX:</w:t>
         </w:r>
         <w:r>
           <w:rPr>
@@ -470,7 +632,7 @@
             <w:noProof/>
             <w:webHidden/>
           </w:rPr>
-          <w:instrText xml:space="preserve"> PAGEREF _Toc507162935 \h </w:instrText>
+          <w:instrText xml:space="preserve"> PAGEREF _Toc507601805 \h </w:instrText>
         </w:r>
         <w:r>
           <w:rPr>
@@ -490,7 +652,299 @@
             <w:noProof/>
             <w:webHidden/>
           </w:rPr>
-          <w:t>1</w:t>
+          <w:t>3</w:t>
+        </w:r>
+        <w:r>
+          <w:rPr>
+            <w:noProof/>
+            <w:webHidden/>
+          </w:rPr>
+          <w:fldChar w:fldCharType="end"/>
+        </w:r>
+      </w:hyperlink>
+    </w:p>
+    <w:p>
+      <w:pPr>
+        <w:pStyle w:val="TOC2"/>
+        <w:tabs>
+          <w:tab w:val="right" w:leader="dot" w:pos="10790"/>
+        </w:tabs>
+        <w:rPr>
+          <w:rFonts w:cstheme="minorBidi"/>
+          <w:smallCaps w:val="0"/>
+          <w:noProof/>
+          <w:sz w:val="22"/>
+          <w:szCs w:val="22"/>
+          <w:lang w:bidi="ar-SA"/>
+        </w:rPr>
+      </w:pPr>
+      <w:hyperlink w:anchor="_Toc507601806" w:history="1">
+        <w:r>
+          <w:rPr>
+            <w:rStyle w:val="Hyperlink"/>
+            <w:noProof/>
+          </w:rPr>
+          <w:t>Download Steps:</w:t>
+        </w:r>
+        <w:r>
+          <w:rPr>
+            <w:noProof/>
+            <w:webHidden/>
+          </w:rPr>
+          <w:tab/>
+        </w:r>
+        <w:r>
+          <w:rPr>
+            <w:noProof/>
+            <w:webHidden/>
+          </w:rPr>
+          <w:fldChar w:fldCharType="begin"/>
+        </w:r>
+        <w:r>
+          <w:rPr>
+            <w:noProof/>
+            <w:webHidden/>
+          </w:rPr>
+          <w:instrText xml:space="preserve"> PAGEREF _Toc507601806 \h </w:instrText>
+        </w:r>
+        <w:r>
+          <w:rPr>
+            <w:noProof/>
+            <w:webHidden/>
+          </w:rPr>
+        </w:r>
+        <w:r>
+          <w:rPr>
+            <w:noProof/>
+            <w:webHidden/>
+          </w:rPr>
+          <w:fldChar w:fldCharType="separate"/>
+        </w:r>
+        <w:r>
+          <w:rPr>
+            <w:noProof/>
+            <w:webHidden/>
+          </w:rPr>
+          <w:t>3</w:t>
+        </w:r>
+        <w:r>
+          <w:rPr>
+            <w:noProof/>
+            <w:webHidden/>
+          </w:rPr>
+          <w:fldChar w:fldCharType="end"/>
+        </w:r>
+      </w:hyperlink>
+    </w:p>
+    <w:p>
+      <w:pPr>
+        <w:pStyle w:val="TOC2"/>
+        <w:tabs>
+          <w:tab w:val="right" w:leader="dot" w:pos="10790"/>
+        </w:tabs>
+        <w:rPr>
+          <w:rFonts w:cstheme="minorBidi"/>
+          <w:smallCaps w:val="0"/>
+          <w:noProof/>
+          <w:sz w:val="22"/>
+          <w:szCs w:val="22"/>
+          <w:lang w:bidi="ar-SA"/>
+        </w:rPr>
+      </w:pPr>
+      <w:hyperlink w:anchor="_Toc507601807" w:history="1">
+        <w:r>
+          <w:rPr>
+            <w:rStyle w:val="Hyperlink"/>
+            <w:noProof/>
+          </w:rPr>
+          <w:t>Installation Steps:</w:t>
+        </w:r>
+        <w:r>
+          <w:rPr>
+            <w:noProof/>
+            <w:webHidden/>
+          </w:rPr>
+          <w:tab/>
+        </w:r>
+        <w:r>
+          <w:rPr>
+            <w:noProof/>
+            <w:webHidden/>
+          </w:rPr>
+          <w:fldChar w:fldCharType="begin"/>
+        </w:r>
+        <w:r>
+          <w:rPr>
+            <w:noProof/>
+            <w:webHidden/>
+          </w:rPr>
+          <w:instrText xml:space="preserve"> PAGEREF _Toc507601807 \h </w:instrText>
+        </w:r>
+        <w:r>
+          <w:rPr>
+            <w:noProof/>
+            <w:webHidden/>
+          </w:rPr>
+        </w:r>
+        <w:r>
+          <w:rPr>
+            <w:noProof/>
+            <w:webHidden/>
+          </w:rPr>
+          <w:fldChar w:fldCharType="separate"/>
+        </w:r>
+        <w:r>
+          <w:rPr>
+            <w:noProof/>
+            <w:webHidden/>
+          </w:rPr>
+          <w:t>3</w:t>
+        </w:r>
+        <w:r>
+          <w:rPr>
+            <w:noProof/>
+            <w:webHidden/>
+          </w:rPr>
+          <w:fldChar w:fldCharType="end"/>
+        </w:r>
+      </w:hyperlink>
+    </w:p>
+    <w:p>
+      <w:pPr>
+        <w:pStyle w:val="TOC2"/>
+        <w:tabs>
+          <w:tab w:val="right" w:leader="dot" w:pos="10790"/>
+        </w:tabs>
+        <w:rPr>
+          <w:rFonts w:cstheme="minorBidi"/>
+          <w:smallCaps w:val="0"/>
+          <w:noProof/>
+          <w:sz w:val="22"/>
+          <w:szCs w:val="22"/>
+          <w:lang w:bidi="ar-SA"/>
+        </w:rPr>
+      </w:pPr>
+      <w:hyperlink w:anchor="_Toc507601808" w:history="1">
+        <w:r>
+          <w:rPr>
+            <w:rStyle w:val="Hyperlink"/>
+            <w:noProof/>
+          </w:rPr>
+          <w:t>Create empty LibGDX project:</w:t>
+        </w:r>
+        <w:r>
+          <w:rPr>
+            <w:noProof/>
+            <w:webHidden/>
+          </w:rPr>
+          <w:tab/>
+        </w:r>
+        <w:r>
+          <w:rPr>
+            <w:noProof/>
+            <w:webHidden/>
+          </w:rPr>
+          <w:fldChar w:fldCharType="begin"/>
+        </w:r>
+        <w:r>
+          <w:rPr>
+            <w:noProof/>
+            <w:webHidden/>
+          </w:rPr>
+          <w:instrText xml:space="preserve"> PAGEREF _Toc507601808 \h </w:instrText>
+        </w:r>
+        <w:r>
+          <w:rPr>
+            <w:noProof/>
+            <w:webHidden/>
+          </w:rPr>
+        </w:r>
+        <w:r>
+          <w:rPr>
+            <w:noProof/>
+            <w:webHidden/>
+          </w:rPr>
+          <w:fldChar w:fldCharType="separate"/>
+        </w:r>
+        <w:r>
+          <w:rPr>
+            <w:noProof/>
+            <w:webHidden/>
+          </w:rPr>
+          <w:t>3</w:t>
+        </w:r>
+        <w:r>
+          <w:rPr>
+            <w:noProof/>
+            <w:webHidden/>
+          </w:rPr>
+          <w:fldChar w:fldCharType="end"/>
+        </w:r>
+      </w:hyperlink>
+    </w:p>
+    <w:p>
+      <w:pPr>
+        <w:pStyle w:val="TOC2"/>
+        <w:tabs>
+          <w:tab w:val="right" w:leader="dot" w:pos="10790"/>
+        </w:tabs>
+        <w:rPr>
+          <w:rFonts w:cstheme="minorBidi"/>
+          <w:smallCaps w:val="0"/>
+          <w:noProof/>
+          <w:sz w:val="22"/>
+          <w:szCs w:val="22"/>
+          <w:lang w:bidi="ar-SA"/>
+        </w:rPr>
+      </w:pPr>
+      <w:hyperlink w:anchor="_Toc507601809" w:history="1">
+        <w:r>
+          <w:rPr>
+            <w:rStyle w:val="Hyperlink"/>
+            <w:noProof/>
+          </w:rPr>
+          <w:t>Setup the Desktop mode so you can run it locally:</w:t>
+        </w:r>
+        <w:r>
+          <w:rPr>
+            <w:noProof/>
+            <w:webHidden/>
+          </w:rPr>
+          <w:tab/>
+        </w:r>
+        <w:r>
+          <w:rPr>
+            <w:noProof/>
+            <w:webHidden/>
+          </w:rPr>
+          <w:fldChar w:fldCharType="begin"/>
+        </w:r>
+        <w:r>
+          <w:rPr>
+            <w:noProof/>
+            <w:webHidden/>
+          </w:rPr>
+          <w:instrText xml:space="preserve"> PAGEREF _Toc507601809 \h </w:instrText>
+        </w:r>
+        <w:r>
+          <w:rPr>
+            <w:noProof/>
+            <w:webHidden/>
+          </w:rPr>
+        </w:r>
+        <w:r>
+          <w:rPr>
+            <w:noProof/>
+            <w:webHidden/>
+          </w:rPr>
+          <w:fldChar w:fldCharType="separate"/>
+        </w:r>
+        <w:r>
+          <w:rPr>
+            <w:noProof/>
+            <w:webHidden/>
+          </w:rPr>
+          <w:t>5</w:t>
         </w:r>
         <w:r>
           <w:rPr>
@@ -518,13 +972,13 @@
           <w:lang w:bidi="ar-SA"/>
         </w:rPr>
       </w:pPr>
-      <w:hyperlink w:anchor="_Toc507162936" w:history="1">
+      <w:hyperlink w:anchor="_Toc507601810" w:history="1">
         <w:r>
           <w:rPr>
             <w:rStyle w:val="Hyperlink"/>
             <w:noProof/>
           </w:rPr>
-          <w:t>Download, Install, Configure LibGDX:</w:t>
+          <w:t>Errors and Resolutions:</w:t>
         </w:r>
         <w:r>
           <w:rPr>
@@ -545,7 +999,7 @@
             <w:noProof/>
             <w:webHidden/>
           </w:rPr>
-          <w:instrText xml:space="preserve"> PAGEREF _Toc507162936 \h </w:instrText>
+          <w:instrText xml:space="preserve"> PAGEREF _Toc507601810 \h </w:instrText>
         </w:r>
         <w:r>
           <w:rPr>
@@ -565,178 +1019,7 @@
             <w:noProof/>
             <w:webHidden/>
           </w:rPr>
-          <w:t>2</w:t>
-        </w:r>
-        <w:r>
-          <w:rPr>
-            <w:noProof/>
-            <w:webHidden/>
-          </w:rPr>
-          <w:fldChar w:fldCharType="end"/>
-        </w:r>
-      </w:hyperlink>
-    </w:p>
-    <w:p>
-      <w:pPr>
-        <w:pStyle w:val="TOC1"/>
-        <w:tabs>
-          <w:tab w:val="left" w:pos="1200"/>
-          <w:tab w:val="right" w:leader="dot" w:pos="10790"/>
-        </w:tabs>
-        <w:rPr>
-          <w:rFonts w:cstheme="minorBidi"/>
-          <w:b w:val="0"/>
-          <w:bCs w:val="0"/>
-          <w:caps w:val="0"/>
-          <w:noProof/>
-          <w:sz w:val="22"/>
-          <w:szCs w:val="22"/>
-          <w:lang w:bidi="ar-SA"/>
-        </w:rPr>
-      </w:pPr>
-      <w:hyperlink w:anchor="_Toc507162937" w:history="1">
-        <w:r>
-          <w:rPr>
-            <w:rStyle w:val="Hyperlink"/>
-            <w:noProof/>
-          </w:rPr>
-          <w:t>Example:</w:t>
-        </w:r>
-        <w:r>
-          <w:rPr>
-            <w:rFonts w:cstheme="minorBidi"/>
-            <w:b w:val="0"/>
-            <w:bCs w:val="0"/>
-            <w:caps w:val="0"/>
-            <w:noProof/>
-            <w:sz w:val="22"/>
-            <w:szCs w:val="22"/>
-            <w:lang w:bidi="ar-SA"/>
-          </w:rPr>
-          <w:tab/>
-        </w:r>
-        <w:r>
-          <w:rPr>
-            <w:rStyle w:val="Hyperlink"/>
-            <w:noProof/>
-          </w:rPr>
-          <w:t>Importing Awesome tower</w:t>
-        </w:r>
-        <w:r>
-          <w:rPr>
-            <w:noProof/>
-            <w:webHidden/>
-          </w:rPr>
-          <w:tab/>
-        </w:r>
-        <w:r>
-          <w:rPr>
-            <w:noProof/>
-            <w:webHidden/>
-          </w:rPr>
-          <w:fldChar w:fldCharType="begin"/>
-        </w:r>
-        <w:r>
-          <w:rPr>
-            <w:noProof/>
-            <w:webHidden/>
-          </w:rPr>
-          <w:instrText xml:space="preserve"> PAGEREF _Toc507162937 \h </w:instrText>
-        </w:r>
-        <w:r>
-          <w:rPr>
-            <w:noProof/>
-            <w:webHidden/>
-          </w:rPr>
-        </w:r>
-        <w:r>
-          <w:rPr>
-            <w:noProof/>
-            <w:webHidden/>
-          </w:rPr>
-          <w:fldChar w:fldCharType="separate"/>
-        </w:r>
-        <w:r>
-          <w:rPr>
-            <w:noProof/>
-            <w:webHidden/>
-          </w:rPr>
-          <w:t>2</w:t>
-        </w:r>
-        <w:r>
-          <w:rPr>
-            <w:noProof/>
-            <w:webHidden/>
-          </w:rPr>
-          <w:fldChar w:fldCharType="end"/>
-        </w:r>
-      </w:hyperlink>
-    </w:p>
-    <w:p>
-      <w:pPr>
-        <w:pStyle w:val="TOC1"/>
-        <w:tabs>
-          <w:tab w:val="right" w:leader="dot" w:pos="10790"/>
-        </w:tabs>
-        <w:rPr>
-          <w:rFonts w:cstheme="minorBidi"/>
-          <w:b w:val="0"/>
-          <w:bCs w:val="0"/>
-          <w:caps w:val="0"/>
-          <w:noProof/>
-          <w:sz w:val="22"/>
-          <w:szCs w:val="22"/>
-          <w:lang w:bidi="ar-SA"/>
-        </w:rPr>
-      </w:pPr>
-      <w:hyperlink w:anchor="_Toc507162938" w:history="1">
-        <w:r>
-          <w:rPr>
-            <w:rStyle w:val="Hyperlink"/>
-            <w:noProof/>
-          </w:rPr>
-          <w:t>EXAMPLE: Creating a LibGDX project, import to Android Studio, and upload to Github</w:t>
-        </w:r>
-        <w:r>
-          <w:rPr>
-            <w:noProof/>
-            <w:webHidden/>
-          </w:rPr>
-          <w:tab/>
-        </w:r>
-        <w:r>
-          <w:rPr>
-            <w:noProof/>
-            <w:webHidden/>
-          </w:rPr>
-          <w:fldChar w:fldCharType="begin"/>
-        </w:r>
-        <w:r>
-          <w:rPr>
-            <w:noProof/>
-            <w:webHidden/>
-          </w:rPr>
-          <w:instrText xml:space="preserve"> PAGEREF _Toc507162938 \h </w:instrText>
-        </w:r>
-        <w:r>
-          <w:rPr>
-            <w:noProof/>
-            <w:webHidden/>
-          </w:rPr>
-        </w:r>
-        <w:r>
-          <w:rPr>
-            <w:noProof/>
-            <w:webHidden/>
-          </w:rPr>
-          <w:fldChar w:fldCharType="separate"/>
-        </w:r>
-        <w:r>
-          <w:rPr>
-            <w:noProof/>
-            <w:webHidden/>
-          </w:rPr>
-          <w:t>3</w:t>
+          <w:t>7</w:t>
         </w:r>
         <w:r>
           <w:rPr>
@@ -758,7 +1041,7 @@
       <w:pPr>
         <w:pStyle w:val="Heading1"/>
       </w:pPr>
-      <w:bookmarkStart w:id="1" w:name="_Toc507162931"/>
+      <w:bookmarkStart w:id="2" w:name="_Toc507601799"/>
       <w:r>
         <w:t xml:space="preserve">I. </w:t>
       </w:r>
@@ -771,13 +1054,14 @@
       <w:r>
         <w:t xml:space="preserve"> Java SDK:</w:t>
       </w:r>
-      <w:bookmarkEnd w:id="1"/>
+      <w:bookmarkEnd w:id="2"/>
     </w:p>
     <w:p/>
     <w:p>
       <w:pPr>
         <w:pStyle w:val="Heading2"/>
       </w:pPr>
+      <w:bookmarkStart w:id="3" w:name="_Toc507601800"/>
       <w:r>
         <w:t xml:space="preserve">I.1 </w:t>
       </w:r>
@@ -787,6 +1071,7 @@
       <w:r>
         <w:t>:</w:t>
       </w:r>
+      <w:bookmarkEnd w:id="3"/>
     </w:p>
     <w:p>
       <w:pPr>
@@ -907,6 +1192,7 @@
         </w:numPr>
       </w:pPr>
       <w:r>
+        <w:lastRenderedPageBreak/>
         <w:t>Scroll down to 8u161 or 8u162 and click I accept</w:t>
       </w:r>
       <w:r>
@@ -981,7 +1267,6 @@
         </w:numPr>
       </w:pPr>
       <w:r>
-        <w:lastRenderedPageBreak/>
         <w:t>Click on the link for the version for your system</w:t>
       </w:r>
       <w:r>
@@ -1048,19 +1333,21 @@
       <w:pPr>
         <w:pStyle w:val="Heading2"/>
       </w:pPr>
+      <w:bookmarkStart w:id="4" w:name="_Toc507601801"/>
       <w:r>
         <w:t xml:space="preserve">I.2 </w:t>
       </w:r>
       <w:r>
         <w:t>Install the JDK.</w:t>
       </w:r>
+      <w:bookmarkEnd w:id="4"/>
     </w:p>
     <w:p/>
     <w:p>
       <w:pPr>
         <w:pStyle w:val="Heading1"/>
       </w:pPr>
-      <w:bookmarkStart w:id="2" w:name="_Toc507162932"/>
+      <w:bookmarkStart w:id="5" w:name="_Toc507601802"/>
       <w:r>
         <w:t xml:space="preserve">II. Download, Install, </w:t>
       </w:r>
@@ -1070,7 +1357,7 @@
       <w:r>
         <w:t xml:space="preserve"> Git for windows:</w:t>
       </w:r>
-      <w:bookmarkEnd w:id="2"/>
+      <w:bookmarkEnd w:id="5"/>
     </w:p>
     <w:p/>
     <w:p>
@@ -1082,7 +1369,15 @@
         </w:numPr>
       </w:pPr>
       <w:r>
-        <w:t>Download Git for Windows:</w:t>
+        <w:t xml:space="preserve">Download </w:t>
+      </w:r>
+      <w:proofErr w:type="spellStart"/>
+      <w:r>
+        <w:t>Git</w:t>
+      </w:r>
+      <w:proofErr w:type="spellEnd"/>
+      <w:r>
+        <w:t xml:space="preserve"> for Windows:</w:t>
       </w:r>
       <w:r>
         <w:tab/>
@@ -1132,7 +1427,15 @@
         <w:tab/>
       </w:r>
       <w:r>
-        <w:t>Use Git bash only</w:t>
+        <w:t xml:space="preserve">Use </w:t>
+      </w:r>
+      <w:proofErr w:type="spellStart"/>
+      <w:r>
+        <w:t>Git</w:t>
+      </w:r>
+      <w:proofErr w:type="spellEnd"/>
+      <w:r>
+        <w:t xml:space="preserve"> bash only</w:t>
       </w:r>
     </w:p>
     <w:p>
@@ -1144,7 +1447,15 @@
         </w:numPr>
       </w:pPr>
       <w:r>
-        <w:t xml:space="preserve">Use OpenSSH </w:t>
+        <w:t xml:space="preserve">Use </w:t>
+      </w:r>
+      <w:proofErr w:type="spellStart"/>
+      <w:r>
+        <w:t>OpenSSH</w:t>
+      </w:r>
+      <w:proofErr w:type="spellEnd"/>
+      <w:r>
+        <w:t xml:space="preserve"> </w:t>
       </w:r>
       <w:r>
         <w:tab/>
@@ -1183,7 +1494,15 @@
         </w:numPr>
       </w:pPr>
       <w:r>
-        <w:t xml:space="preserve">Checkout Windows-style, commit unix-style line endings. </w:t>
+        <w:t xml:space="preserve">Checkout Windows-style, commit </w:t>
+      </w:r>
+      <w:proofErr w:type="spellStart"/>
+      <w:r>
+        <w:t>unix</w:t>
+      </w:r>
+      <w:proofErr w:type="spellEnd"/>
+      <w:r>
+        <w:t xml:space="preserve">-style line endings. </w:t>
       </w:r>
       <w:r>
         <w:tab/>
@@ -1195,7 +1514,7 @@
       <w:pPr>
         <w:pStyle w:val="Heading1"/>
       </w:pPr>
-      <w:bookmarkStart w:id="3" w:name="_Toc507162933"/>
+      <w:bookmarkStart w:id="6" w:name="_Toc507601803"/>
       <w:r>
         <w:t xml:space="preserve">III. </w:t>
       </w:r>
@@ -1208,7 +1527,7 @@
       <w:r>
         <w:t>configure github for windows</w:t>
       </w:r>
-      <w:bookmarkEnd w:id="3"/>
+      <w:bookmarkEnd w:id="6"/>
     </w:p>
     <w:p>
       <w:r>
@@ -1222,11 +1541,31 @@
         <w:t>optional</w:t>
       </w:r>
       <w:r>
-        <w:t>, and only if you want a GUI to access github</w:t>
-      </w:r>
-      <w:r>
-        <w:t xml:space="preserve"> beyond git’s gui</w:t>
-      </w:r>
+        <w:t xml:space="preserve">, and only if you want a GUI to access </w:t>
+      </w:r>
+      <w:proofErr w:type="spellStart"/>
+      <w:r>
+        <w:t>github</w:t>
+      </w:r>
+      <w:proofErr w:type="spellEnd"/>
+      <w:r>
+        <w:t xml:space="preserve"> beyond </w:t>
+      </w:r>
+      <w:proofErr w:type="spellStart"/>
+      <w:r>
+        <w:t>git’s</w:t>
+      </w:r>
+      <w:proofErr w:type="spellEnd"/>
+      <w:r>
+        <w:t xml:space="preserve"> </w:t>
+      </w:r>
+      <w:proofErr w:type="spellStart"/>
+      <w:proofErr w:type="gramStart"/>
+      <w:r>
+        <w:t>gui</w:t>
+      </w:r>
+      <w:proofErr w:type="spellEnd"/>
+      <w:proofErr w:type="gramEnd"/>
       <w:r>
         <w:t>)</w:t>
       </w:r>
@@ -1378,7 +1717,15 @@
         </w:numPr>
       </w:pPr>
       <w:r>
-        <w:t>Install Github for Windows, and use the SSH key instead of a username and password.</w:t>
+        <w:t xml:space="preserve">Install </w:t>
+      </w:r>
+      <w:proofErr w:type="spellStart"/>
+      <w:r>
+        <w:t>Github</w:t>
+      </w:r>
+      <w:proofErr w:type="spellEnd"/>
+      <w:r>
+        <w:t xml:space="preserve"> for Windows, and use the SSH key instead of a username and password.</w:t>
       </w:r>
     </w:p>
     <w:p>
@@ -1399,7 +1746,7 @@
       <w:pPr>
         <w:pStyle w:val="Heading1"/>
       </w:pPr>
-      <w:bookmarkStart w:id="4" w:name="_Toc507162935"/>
+      <w:bookmarkStart w:id="7" w:name="_Toc507601804"/>
       <w:r>
         <w:t>IV</w:t>
       </w:r>
@@ -1415,7 +1762,7 @@
       <w:r>
         <w:t xml:space="preserve"> Android Studio:</w:t>
       </w:r>
-      <w:bookmarkEnd w:id="4"/>
+      <w:bookmarkEnd w:id="7"/>
     </w:p>
     <w:p/>
     <w:p>
@@ -1639,6 +1986,7 @@
         </w:numPr>
       </w:pPr>
       <w:r>
+        <w:lastRenderedPageBreak/>
         <w:t>Tools:</w:t>
       </w:r>
     </w:p>
@@ -1650,8 +1998,13 @@
           <w:numId w:val="1"/>
         </w:numPr>
       </w:pPr>
-      <w:r>
-        <w:t>Andoird SDK Tools</w:t>
+      <w:proofErr w:type="spellStart"/>
+      <w:r>
+        <w:t>Andoird</w:t>
+      </w:r>
+      <w:proofErr w:type="spellEnd"/>
+      <w:r>
+        <w:t xml:space="preserve"> SDK Tools</w:t>
       </w:r>
     </w:p>
     <w:p>
@@ -1699,7 +2052,6 @@
         </w:numPr>
       </w:pPr>
       <w:r>
-        <w:lastRenderedPageBreak/>
         <w:t>I just left all checked.</w:t>
       </w:r>
     </w:p>
@@ -1832,8 +2184,13 @@
         </w:numPr>
       </w:pPr>
       <w:r>
-        <w:t>Version Control -&gt; Git</w:t>
-      </w:r>
+        <w:t xml:space="preserve">Version Control -&gt; </w:t>
+      </w:r>
+      <w:proofErr w:type="spellStart"/>
+      <w:r>
+        <w:t>Git</w:t>
+      </w:r>
+      <w:proofErr w:type="spellEnd"/>
     </w:p>
     <w:p>
       <w:pPr>
@@ -1856,7 +2213,15 @@
         </w:numPr>
       </w:pPr>
       <w:r>
-        <w:t>D:\Program Files\Git\bin\git.exe</w:t>
+        <w:t>D:\Program Files\</w:t>
+      </w:r>
+      <w:proofErr w:type="spellStart"/>
+      <w:r>
+        <w:t>Git</w:t>
+      </w:r>
+      <w:proofErr w:type="spellEnd"/>
+      <w:r>
+        <w:t>\bin\git.exe</w:t>
       </w:r>
     </w:p>
     <w:p>
@@ -1868,7 +2233,15 @@
         </w:numPr>
       </w:pPr>
       <w:r>
-        <w:t>Enter your Github Token</w:t>
+        <w:t xml:space="preserve">Enter your </w:t>
+      </w:r>
+      <w:proofErr w:type="spellStart"/>
+      <w:r>
+        <w:t>Github</w:t>
+      </w:r>
+      <w:proofErr w:type="spellEnd"/>
+      <w:r>
+        <w:t xml:space="preserve"> Token</w:t>
       </w:r>
     </w:p>
     <w:p/>
@@ -1876,7 +2249,7 @@
       <w:pPr>
         <w:pStyle w:val="Heading1"/>
       </w:pPr>
-      <w:bookmarkStart w:id="5" w:name="_Toc507162936"/>
+      <w:bookmarkStart w:id="8" w:name="_Toc507601805"/>
       <w:r>
         <w:t xml:space="preserve">V. </w:t>
       </w:r>
@@ -1889,7 +2262,7 @@
       <w:r>
         <w:t xml:space="preserve"> LibGDX:</w:t>
       </w:r>
-      <w:bookmarkEnd w:id="5"/>
+      <w:bookmarkEnd w:id="8"/>
     </w:p>
     <w:p>
       <w:r>
@@ -1902,32 +2275,6 @@
         <w:numPr>
           <w:ilvl w:val="0"/>
           <w:numId w:val="4"/>
-        </w:numPr>
-      </w:pPr>
-      <w:hyperlink r:id="rId15" w:history="1">
-        <w:r>
-          <w:rPr>
-            <w:rStyle w:val="Hyperlink"/>
-          </w:rPr>
-          <w:t>http://libgdx.badlogicgames.com/documentation.html</w:t>
-        </w:r>
-      </w:hyperlink>
-    </w:p>
-    <w:p/>
-    <w:p>
-      <w:pPr>
-        <w:pStyle w:val="Heading2"/>
-      </w:pPr>
-      <w:r>
-        <w:t>Download Steps:</w:t>
-      </w:r>
-    </w:p>
-    <w:p>
-      <w:pPr>
-        <w:pStyle w:val="ListParagraph"/>
-        <w:numPr>
-          <w:ilvl w:val="0"/>
-          <w:numId w:val="3"/>
         </w:numPr>
         <w:rPr>
           <w:rStyle w:val="Hyperlink"/>
@@ -1935,8 +2282,73 @@
           <w:u w:val="none"/>
         </w:rPr>
       </w:pPr>
-      <w:r>
-        <w:t>Download LibGDX:</w:t>
+      <w:hyperlink r:id="rId15" w:history="1">
+        <w:r>
+          <w:rPr>
+            <w:rStyle w:val="Hyperlink"/>
+          </w:rPr>
+          <w:t>http://libgdx.badlogicgames.com/documentation.html</w:t>
+        </w:r>
+      </w:hyperlink>
+    </w:p>
+    <w:p/>
+    <w:p>
+      <w:r>
+        <w:t>Someone else’s instructions:</w:t>
+      </w:r>
+    </w:p>
+    <w:p>
+      <w:pPr>
+        <w:pStyle w:val="ListParagraph"/>
+        <w:numPr>
+          <w:ilvl w:val="0"/>
+          <w:numId w:val="4"/>
+        </w:numPr>
+      </w:pPr>
+      <w:hyperlink r:id="rId16" w:history="1">
+        <w:r>
+          <w:rPr>
+            <w:rStyle w:val="Hyperlink"/>
+          </w:rPr>
+          <w:t>https://github.com/libgdx/libgdx/wiki/Project-setup,-running-&amp;-debugging</w:t>
+        </w:r>
+      </w:hyperlink>
+    </w:p>
+    <w:p/>
+    <w:p/>
+    <w:p>
+      <w:pPr>
+        <w:pStyle w:val="Heading2"/>
+      </w:pPr>
+      <w:bookmarkStart w:id="9" w:name="_Toc507601806"/>
+      <w:r>
+        <w:t>Download Steps:</w:t>
+      </w:r>
+      <w:bookmarkEnd w:id="9"/>
+    </w:p>
+    <w:p>
+      <w:pPr>
+        <w:pStyle w:val="ListParagraph"/>
+        <w:numPr>
+          <w:ilvl w:val="0"/>
+          <w:numId w:val="3"/>
+        </w:numPr>
+        <w:rPr>
+          <w:rStyle w:val="Hyperlink"/>
+          <w:color w:val="auto"/>
+          <w:u w:val="none"/>
+        </w:rPr>
+      </w:pPr>
+      <w:r>
+        <w:t xml:space="preserve">Download </w:t>
+      </w:r>
+      <w:proofErr w:type="spellStart"/>
+      <w:r>
+        <w:t>LibGDX</w:t>
+      </w:r>
+      <w:proofErr w:type="spellEnd"/>
+      <w:r>
+        <w:t>:</w:t>
       </w:r>
       <w:r>
         <w:tab/>
@@ -1953,7 +2365,7 @@
       <w:r>
         <w:tab/>
       </w:r>
-      <w:hyperlink r:id="rId16" w:history="1">
+      <w:hyperlink r:id="rId17" w:history="1">
         <w:r>
           <w:rPr>
             <w:rStyle w:val="Hyperlink"/>
@@ -1993,7 +2405,7 @@
                     </pic:cNvPicPr>
                   </pic:nvPicPr>
                   <pic:blipFill>
-                    <a:blip r:embed="rId17">
+                    <a:blip r:embed="rId18">
                       <a:extLst>
                         <a:ext uri="{28A0092B-C50C-407E-A947-70E740481C1C}">
                           <a14:useLocalDpi xmlns:a14="http://schemas.microsoft.com/office/drawing/2010/main" val="0"/>
@@ -2067,57 +2479,57 @@
       <w:pPr>
         <w:pStyle w:val="Heading2"/>
       </w:pPr>
+      <w:bookmarkStart w:id="10" w:name="_Toc507601807"/>
       <w:r>
         <w:t>Installation Steps:</w:t>
       </w:r>
-    </w:p>
-    <w:p>
-      <w:r>
-        <w:t>Technically there are no installation sterps because it is just a library that uses a build tool called Gradle to download the required library files.  All the downloaded file does is creates an empty android studio project with gradle build options.</w:t>
+      <w:bookmarkEnd w:id="10"/>
+    </w:p>
+    <w:p>
+      <w:r>
+        <w:t xml:space="preserve">Technically there are no installation </w:t>
+      </w:r>
+      <w:r>
+        <w:t>steps</w:t>
+      </w:r>
+      <w:r>
+        <w:t xml:space="preserve"> because it is just a library that uses a build tool called </w:t>
+      </w:r>
+      <w:proofErr w:type="spellStart"/>
+      <w:r>
+        <w:t>Gradle</w:t>
+      </w:r>
+      <w:proofErr w:type="spellEnd"/>
+      <w:r>
+        <w:t xml:space="preserve"> to download the required library files.  All the downloaded file does is creates an empty android studio project with </w:t>
+      </w:r>
+      <w:proofErr w:type="spellStart"/>
+      <w:r>
+        <w:t>gradle</w:t>
+      </w:r>
+      <w:proofErr w:type="spellEnd"/>
+      <w:r>
+        <w:t xml:space="preserve"> build options.</w:t>
       </w:r>
     </w:p>
     <w:p/>
     <w:p>
       <w:pPr>
-        <w:pStyle w:val="ListParagraph"/>
-        <w:numPr>
-          <w:ilvl w:val="0"/>
-          <w:numId w:val="12"/>
-        </w:numPr>
-      </w:pPr>
-      <w:r>
-        <w:t>Create a new LibGDX project:</w:t>
-      </w:r>
-    </w:p>
-    <w:p>
-      <w:pPr>
-        <w:pStyle w:val="ListParagraph"/>
-        <w:numPr>
-          <w:ilvl w:val="1"/>
-          <w:numId w:val="12"/>
-        </w:numPr>
-      </w:pPr>
-      <w:r>
-        <w:t>See steps in Example below.</w:t>
-      </w:r>
-    </w:p>
-    <w:p/>
-    <w:p/>
-    <w:p>
-      <w:pPr>
-        <w:pStyle w:val="Heading1"/>
-      </w:pPr>
-      <w:bookmarkStart w:id="6" w:name="_Toc507162938"/>
-      <w:r>
-        <w:t>EXAMPLE: Creating a LibGDX project, import to Android Studio, and upload to Github</w:t>
-      </w:r>
-      <w:bookmarkEnd w:id="6"/>
-    </w:p>
-    <w:p/>
-    <w:p>
-      <w:r>
-        <w:t>Create empty LibGDX project:</w:t>
-      </w:r>
+        <w:pStyle w:val="Heading2"/>
+      </w:pPr>
+      <w:bookmarkStart w:id="11" w:name="_Toc507601808"/>
+      <w:r>
+        <w:t xml:space="preserve">Create empty </w:t>
+      </w:r>
+      <w:proofErr w:type="spellStart"/>
+      <w:r>
+        <w:t>LibGDX</w:t>
+      </w:r>
+      <w:proofErr w:type="spellEnd"/>
+      <w:r>
+        <w:t xml:space="preserve"> project:</w:t>
+      </w:r>
+      <w:bookmarkEnd w:id="11"/>
     </w:p>
     <w:p>
       <w:pPr>
@@ -2127,40 +2539,23 @@
           <w:numId w:val="11"/>
         </w:numPr>
       </w:pPr>
-      <w:r>
-        <w:t>Run the downloaded app (</w:t>
-      </w:r>
-      <w:r>
-        <w:t>gdx-setup.jar</w:t>
-      </w:r>
-      <w:r>
-        <w:t>)</w:t>
-      </w:r>
-    </w:p>
-    <w:p>
-      <w:pPr>
-        <w:pStyle w:val="ListParagraph"/>
-        <w:numPr>
-          <w:ilvl w:val="0"/>
-          <w:numId w:val="11"/>
-        </w:numPr>
-      </w:pPr>
-      <w:r>
-        <w:lastRenderedPageBreak/>
-        <w:t>Enter the following Information:</w:t>
-      </w:r>
-      <w:r>
-        <w:br/>
-      </w:r>
       <w:r>
         <w:rPr>
           <w:noProof/>
           <w:lang w:bidi="ar-SA"/>
         </w:rPr>
         <w:drawing>
-          <wp:inline distT="0" distB="0" distL="0" distR="0" wp14:anchorId="2FE6A6BB" wp14:editId="61A7B13E">
-            <wp:extent cx="3436741" cy="3877056"/>
+          <wp:anchor distT="0" distB="0" distL="114300" distR="114300" simplePos="0" relativeHeight="251662336" behindDoc="0" locked="0" layoutInCell="1" allowOverlap="1">
+            <wp:simplePos x="0" y="0"/>
+            <wp:positionH relativeFrom="column">
+              <wp:posOffset>4458030</wp:posOffset>
+            </wp:positionH>
+            <wp:positionV relativeFrom="paragraph">
+              <wp:posOffset>5004</wp:posOffset>
+            </wp:positionV>
+            <wp:extent cx="2399030" cy="2706370"/>
             <wp:effectExtent l="0" t="0" r="0" b="0"/>
+            <wp:wrapSquare wrapText="bothSides"/>
             <wp:docPr id="6" name="Picture 6"/>
             <wp:cNvGraphicFramePr>
               <a:graphicFrameLocks xmlns:a="http://schemas.openxmlformats.org/drawingml/2006/main" noChangeAspect="1"/>
@@ -2173,7 +2568,13 @@
                     <pic:cNvPicPr/>
                   </pic:nvPicPr>
                   <pic:blipFill>
-                    <a:blip r:embed="rId18"/>
+                    <a:blip r:embed="rId19" cstate="print">
+                      <a:extLst>
+                        <a:ext uri="{28A0092B-C50C-407E-A947-70E740481C1C}">
+                          <a14:useLocalDpi xmlns:a14="http://schemas.microsoft.com/office/drawing/2010/main" val="0"/>
+                        </a:ext>
+                      </a:extLst>
+                    </a:blip>
                     <a:stretch>
                       <a:fillRect/>
                     </a:stretch>
@@ -2181,7 +2582,7 @@
                   <pic:spPr>
                     <a:xfrm>
                       <a:off x="0" y="0"/>
-                      <a:ext cx="3443569" cy="3884759"/>
+                      <a:ext cx="2399030" cy="2706370"/>
                     </a:xfrm>
                     <a:prstGeom prst="rect">
                       <a:avLst/>
@@ -2190,176 +2591,303 @@
                 </pic:pic>
               </a:graphicData>
             </a:graphic>
-          </wp:inline>
+            <wp14:sizeRelH relativeFrom="page">
+              <wp14:pctWidth>0</wp14:pctWidth>
+            </wp14:sizeRelH>
+            <wp14:sizeRelV relativeFrom="page">
+              <wp14:pctHeight>0</wp14:pctHeight>
+            </wp14:sizeRelV>
+          </wp:anchor>
         </w:drawing>
       </w:r>
-    </w:p>
-    <w:p>
-      <w:pPr>
-        <w:pStyle w:val="ListParagraph"/>
-        <w:numPr>
-          <w:ilvl w:val="1"/>
+      <w:r>
+        <w:t>Run the downloaded app (</w:t>
+      </w:r>
+      <w:r>
+        <w:t>gdx-setup.jar</w:t>
+      </w:r>
+      <w:r>
+        <w:t>)</w:t>
+      </w:r>
+    </w:p>
+    <w:p/>
+    <w:p>
+      <w:pPr>
+        <w:pStyle w:val="ListParagraph"/>
+        <w:numPr>
+          <w:ilvl w:val="0"/>
           <w:numId w:val="11"/>
         </w:numPr>
       </w:pPr>
+      <w:r>
+        <w:t>E</w:t>
+      </w:r>
+      <w:r>
+        <w:t>nter the following Information:</w:t>
+      </w:r>
+      <w:r>
+        <w:rPr>
+          <w:noProof/>
+          <w:lang w:bidi="ar-SA"/>
+        </w:rPr>
+        <w:t xml:space="preserve"> </w:t>
+      </w:r>
+    </w:p>
+    <w:tbl>
+      <w:tblPr>
+        <w:tblStyle w:val="TableGrid"/>
+        <w:tblW w:w="0" w:type="auto"/>
+        <w:tblInd w:w="720" w:type="dxa"/>
+        <w:tblLook w:val="04A0" w:firstRow="1" w:lastRow="0" w:firstColumn="1" w:lastColumn="0" w:noHBand="0" w:noVBand="1"/>
+      </w:tblPr>
+      <w:tblGrid>
+        <w:gridCol w:w="1368"/>
+        <w:gridCol w:w="4968"/>
+      </w:tblGrid>
+      <w:tr>
+        <w:tc>
+          <w:tcPr>
+            <w:tcW w:w="1368" w:type="dxa"/>
+            <w:shd w:val="clear" w:color="auto" w:fill="D9D9D9" w:themeFill="background1" w:themeFillShade="D9"/>
+          </w:tcPr>
+          <w:p>
+            <w:r>
+              <w:rPr>
+                <w:b/>
+              </w:rPr>
+              <w:t>Name</w:t>
+            </w:r>
+            <w:r>
+              <w:t xml:space="preserve">: </w:t>
+            </w:r>
+          </w:p>
+        </w:tc>
+        <w:tc>
+          <w:tcPr>
+            <w:tcW w:w="4968" w:type="dxa"/>
+          </w:tcPr>
+          <w:p>
+            <w:r>
+              <w:t>Name for your game or project</w:t>
+            </w:r>
+          </w:p>
+        </w:tc>
+      </w:tr>
+      <w:tr>
+        <w:tc>
+          <w:tcPr>
+            <w:tcW w:w="1368" w:type="dxa"/>
+            <w:shd w:val="clear" w:color="auto" w:fill="D9D9D9" w:themeFill="background1" w:themeFillShade="D9"/>
+          </w:tcPr>
+          <w:p>
+            <w:r>
+              <w:rPr>
+                <w:b/>
+              </w:rPr>
+              <w:t>Package</w:t>
+            </w:r>
+            <w:r>
+              <w:t>:</w:t>
+            </w:r>
+          </w:p>
+        </w:tc>
+        <w:tc>
+          <w:tcPr>
+            <w:tcW w:w="4968" w:type="dxa"/>
+          </w:tcPr>
+          <w:p>
+            <w:r>
+              <w:t xml:space="preserve">Package name, generally </w:t>
+            </w:r>
+            <w:proofErr w:type="spellStart"/>
+            <w:r>
+              <w:t>com.company.application</w:t>
+            </w:r>
+            <w:proofErr w:type="spellEnd"/>
+          </w:p>
+        </w:tc>
+      </w:tr>
+      <w:tr>
+        <w:tc>
+          <w:tcPr>
+            <w:tcW w:w="1368" w:type="dxa"/>
+            <w:shd w:val="clear" w:color="auto" w:fill="D9D9D9" w:themeFill="background1" w:themeFillShade="D9"/>
+          </w:tcPr>
+          <w:p>
+            <w:r>
+              <w:rPr>
+                <w:b/>
+              </w:rPr>
+              <w:t>Game Class</w:t>
+            </w:r>
+            <w:r>
+              <w:t>:</w:t>
+            </w:r>
+          </w:p>
+        </w:tc>
+        <w:tc>
+          <w:tcPr>
+            <w:tcW w:w="4968" w:type="dxa"/>
+          </w:tcPr>
+          <w:p>
+            <w:r>
+              <w:t xml:space="preserve">Root class name, generally </w:t>
+            </w:r>
+            <w:proofErr w:type="spellStart"/>
+            <w:r>
+              <w:t>CamelCase</w:t>
+            </w:r>
+            <w:proofErr w:type="spellEnd"/>
+          </w:p>
+        </w:tc>
+      </w:tr>
+      <w:tr>
+        <w:tc>
+          <w:tcPr>
+            <w:tcW w:w="1368" w:type="dxa"/>
+            <w:shd w:val="clear" w:color="auto" w:fill="D9D9D9" w:themeFill="background1" w:themeFillShade="D9"/>
+          </w:tcPr>
+          <w:p>
+            <w:r>
+              <w:rPr>
+                <w:b/>
+              </w:rPr>
+              <w:t>Destination</w:t>
+            </w:r>
+            <w:r>
+              <w:t>:</w:t>
+            </w:r>
+          </w:p>
+        </w:tc>
+        <w:tc>
+          <w:tcPr>
+            <w:tcW w:w="4968" w:type="dxa"/>
+          </w:tcPr>
+          <w:p>
+            <w:r>
+              <w:t>Where do you want the project to be created?</w:t>
+            </w:r>
+          </w:p>
+        </w:tc>
+      </w:tr>
+      <w:tr>
+        <w:tc>
+          <w:tcPr>
+            <w:tcW w:w="1368" w:type="dxa"/>
+            <w:shd w:val="clear" w:color="auto" w:fill="D9D9D9" w:themeFill="background1" w:themeFillShade="D9"/>
+          </w:tcPr>
+          <w:p>
+            <w:r>
+              <w:rPr>
+                <w:b/>
+              </w:rPr>
+              <w:t>Android SDK</w:t>
+            </w:r>
+            <w:r>
+              <w:t>:</w:t>
+            </w:r>
+          </w:p>
+        </w:tc>
+        <w:tc>
+          <w:tcPr>
+            <w:tcW w:w="4968" w:type="dxa"/>
+          </w:tcPr>
+          <w:p>
+            <w:r>
+              <w:t>I had to open Android Studio and go to Settings and search for SDK to find my location.</w:t>
+            </w:r>
+          </w:p>
+        </w:tc>
+      </w:tr>
+      <w:tr>
+        <w:tc>
+          <w:tcPr>
+            <w:tcW w:w="1368" w:type="dxa"/>
+            <w:shd w:val="clear" w:color="auto" w:fill="D9D9D9" w:themeFill="background1" w:themeFillShade="D9"/>
+          </w:tcPr>
+          <w:p>
+            <w:r>
+              <w:rPr>
+                <w:b/>
+              </w:rPr>
+              <w:lastRenderedPageBreak/>
+              <w:t>Sub</w:t>
+            </w:r>
+            <w:r>
+              <w:t xml:space="preserve"> </w:t>
+            </w:r>
+            <w:r>
+              <w:rPr>
+                <w:b/>
+              </w:rPr>
+              <w:t>Projects</w:t>
+            </w:r>
+            <w:r>
+              <w:t>:</w:t>
+            </w:r>
+          </w:p>
+        </w:tc>
+        <w:tc>
+          <w:tcPr>
+            <w:tcW w:w="4968" w:type="dxa"/>
+          </w:tcPr>
+          <w:p>
+            <w:r>
+              <w:t>Desktop, Android, iOS and Html are the defaults, change what you want.</w:t>
+            </w:r>
+          </w:p>
+        </w:tc>
+      </w:tr>
+      <w:tr>
+        <w:tc>
+          <w:tcPr>
+            <w:tcW w:w="1368" w:type="dxa"/>
+            <w:shd w:val="clear" w:color="auto" w:fill="D9D9D9" w:themeFill="background1" w:themeFillShade="D9"/>
+          </w:tcPr>
+          <w:p>
+            <w:r>
+              <w:rPr>
+                <w:b/>
+              </w:rPr>
+              <w:t>Extensions</w:t>
+            </w:r>
+            <w:r>
+              <w:t>:</w:t>
+            </w:r>
+          </w:p>
+        </w:tc>
+        <w:tc>
+          <w:tcPr>
+            <w:tcW w:w="4968" w:type="dxa"/>
+          </w:tcPr>
+          <w:p>
+            <w:r>
+              <w:t>Box2d is the default, change what you want to add/remove.</w:t>
+            </w:r>
+          </w:p>
+        </w:tc>
+      </w:tr>
+    </w:tbl>
+    <w:p/>
+    <w:p>
+      <w:pPr>
+        <w:pStyle w:val="ListParagraph"/>
+        <w:numPr>
+          <w:ilvl w:val="0"/>
+          <w:numId w:val="11"/>
+        </w:numPr>
+      </w:pPr>
+      <w:r>
+        <w:t xml:space="preserve">Click </w:t>
+      </w:r>
       <w:r>
         <w:rPr>
           <w:b/>
         </w:rPr>
-        <w:t>Name</w:t>
-      </w:r>
-      <w:r>
-        <w:t xml:space="preserve">: </w:t>
-      </w:r>
-      <w:r>
-        <w:tab/>
-      </w:r>
-      <w:r>
-        <w:tab/>
-        <w:t>Name for your game or project</w:t>
-      </w:r>
-    </w:p>
-    <w:p>
-      <w:pPr>
-        <w:pStyle w:val="ListParagraph"/>
-        <w:numPr>
-          <w:ilvl w:val="1"/>
-          <w:numId w:val="11"/>
-        </w:numPr>
-      </w:pPr>
-      <w:r>
-        <w:rPr>
-          <w:b/>
-        </w:rPr>
-        <w:t>Package</w:t>
-      </w:r>
-      <w:r>
-        <w:t>:</w:t>
-      </w:r>
-      <w:r>
-        <w:tab/>
-      </w:r>
-      <w:r>
-        <w:t>Package name, generally com.company.application</w:t>
-      </w:r>
-    </w:p>
-    <w:p>
-      <w:pPr>
-        <w:pStyle w:val="ListParagraph"/>
-        <w:numPr>
-          <w:ilvl w:val="1"/>
-          <w:numId w:val="11"/>
-        </w:numPr>
-      </w:pPr>
-      <w:r>
-        <w:rPr>
-          <w:b/>
-        </w:rPr>
-        <w:t>Game Class</w:t>
-      </w:r>
-      <w:r>
-        <w:t>:</w:t>
-      </w:r>
-      <w:r>
-        <w:tab/>
-        <w:t>Root class name, generally CamelCase</w:t>
-      </w:r>
-    </w:p>
-    <w:p>
-      <w:pPr>
-        <w:pStyle w:val="ListParagraph"/>
-        <w:numPr>
-          <w:ilvl w:val="1"/>
-          <w:numId w:val="11"/>
-        </w:numPr>
-      </w:pPr>
-      <w:r>
-        <w:rPr>
-          <w:b/>
-        </w:rPr>
-        <w:t>Destination</w:t>
-      </w:r>
-      <w:r>
-        <w:t>:</w:t>
-      </w:r>
-      <w:r>
-        <w:tab/>
-        <w:t>Where do you want the project to be created?</w:t>
-      </w:r>
-    </w:p>
-    <w:p>
-      <w:pPr>
-        <w:pStyle w:val="ListParagraph"/>
-        <w:numPr>
-          <w:ilvl w:val="1"/>
-          <w:numId w:val="11"/>
-        </w:numPr>
-      </w:pPr>
-      <w:r>
-        <w:rPr>
-          <w:b/>
-        </w:rPr>
-        <w:t>Android SDK</w:t>
-      </w:r>
-      <w:r>
-        <w:t>:</w:t>
-      </w:r>
-      <w:r>
-        <w:tab/>
-        <w:t>I had to open Android Studio and go to Settings and search for SDK to find my location.</w:t>
-      </w:r>
-    </w:p>
-    <w:p>
-      <w:pPr>
-        <w:pStyle w:val="ListParagraph"/>
-        <w:numPr>
-          <w:ilvl w:val="1"/>
-          <w:numId w:val="11"/>
-        </w:numPr>
-      </w:pPr>
-      <w:r>
-        <w:rPr>
-          <w:b/>
-        </w:rPr>
-        <w:t>Sub</w:t>
-      </w:r>
-      <w:r>
-        <w:t xml:space="preserve"> </w:t>
-      </w:r>
-      <w:r>
-        <w:rPr>
-          <w:b/>
-        </w:rPr>
-        <w:t>Projects</w:t>
-      </w:r>
-      <w:r>
-        <w:t>:</w:t>
-      </w:r>
-      <w:r>
-        <w:tab/>
-        <w:t>Desktop, Android, iOS and Html are the defaults, change what you want.</w:t>
-      </w:r>
-    </w:p>
-    <w:p>
-      <w:pPr>
-        <w:pStyle w:val="ListParagraph"/>
-        <w:numPr>
-          <w:ilvl w:val="1"/>
-          <w:numId w:val="11"/>
-        </w:numPr>
-      </w:pPr>
-      <w:r>
-        <w:rPr>
-          <w:b/>
-        </w:rPr>
-        <w:t>Extensions</w:t>
-      </w:r>
-      <w:r>
-        <w:t>:</w:t>
-      </w:r>
-      <w:r>
-        <w:tab/>
-        <w:t>Box2d is the default, change what you want to add/remove.</w:t>
+        <w:t>Generate</w:t>
+      </w:r>
+      <w:r>
+        <w:t>.</w:t>
       </w:r>
     </w:p>
     <w:p/>
@@ -2372,19 +2900,10 @@
         </w:numPr>
       </w:pPr>
       <w:r>
-        <w:t>Click Generate.</w:t>
-      </w:r>
-    </w:p>
-    <w:p>
-      <w:pPr>
-        <w:pStyle w:val="ListParagraph"/>
-        <w:numPr>
-          <w:ilvl w:val="0"/>
-          <w:numId w:val="11"/>
-        </w:numPr>
-      </w:pPr>
-      <w:r>
-        <w:t>Possible warnings:</w:t>
+        <w:t>Possible warning</w:t>
+      </w:r>
+      <w:r>
+        <w:t>:</w:t>
       </w:r>
     </w:p>
     <w:p>
@@ -2402,8 +2921,8 @@
         </w:rPr>
         <w:drawing>
           <wp:inline distT="0" distB="0" distL="0" distR="0" wp14:anchorId="0F797CE8" wp14:editId="22656421">
-            <wp:extent cx="4829175" cy="1133475"/>
-            <wp:effectExtent l="0" t="0" r="9525" b="9525"/>
+            <wp:extent cx="3430828" cy="805263"/>
+            <wp:effectExtent l="0" t="0" r="0" b="0"/>
             <wp:docPr id="8" name="Picture 8"/>
             <wp:cNvGraphicFramePr>
               <a:graphicFrameLocks xmlns:a="http://schemas.openxmlformats.org/drawingml/2006/main" noChangeAspect="1"/>
@@ -2416,7 +2935,7 @@
                     <pic:cNvPicPr/>
                   </pic:nvPicPr>
                   <pic:blipFill>
-                    <a:blip r:embed="rId19"/>
+                    <a:blip r:embed="rId20"/>
                     <a:stretch>
                       <a:fillRect/>
                     </a:stretch>
@@ -2424,7 +2943,7 @@
                   <pic:spPr>
                     <a:xfrm>
                       <a:off x="0" y="0"/>
-                      <a:ext cx="4829175" cy="1133475"/>
+                      <a:ext cx="3471574" cy="814827"/>
                     </a:xfrm>
                     <a:prstGeom prst="rect">
                       <a:avLst/>
@@ -2446,7 +2965,15 @@
         </w:numPr>
       </w:pPr>
       <w:r>
-        <w:t>You have a more recent version of build tools than is recommended.  Do you want to  use your more recent version?</w:t>
+        <w:t xml:space="preserve">You have a more recent version of build tools than is recommended.  Do you want </w:t>
+      </w:r>
+      <w:proofErr w:type="gramStart"/>
+      <w:r>
+        <w:t>to  use</w:t>
+      </w:r>
+      <w:proofErr w:type="gramEnd"/>
+      <w:r>
+        <w:t xml:space="preserve"> your more recent version?</w:t>
       </w:r>
     </w:p>
     <w:p>
@@ -2460,32 +2987,75 @@
       <w:r>
         <w:t>Click Yes.</w:t>
       </w:r>
-      <w:bookmarkStart w:id="7" w:name="_GoBack"/>
-      <w:bookmarkEnd w:id="7"/>
-      <w:r>
-        <w:br/>
-      </w:r>
     </w:p>
     <w:p/>
-    <w:p/>
-    <w:p/>
-    <w:p>
-      <w:pPr>
-        <w:pStyle w:val="ListParagraph"/>
-        <w:numPr>
-          <w:ilvl w:val="0"/>
+    <w:p>
+      <w:pPr>
+        <w:pStyle w:val="ListParagraph"/>
+        <w:numPr>
+          <w:ilvl w:val="1"/>
           <w:numId w:val="11"/>
         </w:numPr>
       </w:pPr>
       <w:r>
-        <w:t>Create a LibGDX project using the gdx-setup.jar file</w:t>
-      </w:r>
-    </w:p>
-    <w:p>
-      <w:pPr>
-        <w:pStyle w:val="ListParagraph"/>
-        <w:numPr>
-          <w:ilvl w:val="1"/>
+        <w:rPr>
+          <w:noProof/>
+          <w:lang w:bidi="ar-SA"/>
+        </w:rPr>
+        <w:drawing>
+          <wp:inline distT="0" distB="0" distL="0" distR="0" wp14:anchorId="42797FFE" wp14:editId="0DFC17B7">
+            <wp:extent cx="2574950" cy="792814"/>
+            <wp:effectExtent l="0" t="0" r="0" b="0"/>
+            <wp:docPr id="5" name="Picture 5"/>
+            <wp:cNvGraphicFramePr>
+              <a:graphicFrameLocks xmlns:a="http://schemas.openxmlformats.org/drawingml/2006/main" noChangeAspect="1"/>
+            </wp:cNvGraphicFramePr>
+            <a:graphic xmlns:a="http://schemas.openxmlformats.org/drawingml/2006/main">
+              <a:graphicData uri="http://schemas.openxmlformats.org/drawingml/2006/picture">
+                <pic:pic xmlns:pic="http://schemas.openxmlformats.org/drawingml/2006/picture">
+                  <pic:nvPicPr>
+                    <pic:cNvPr id="1" name=""/>
+                    <pic:cNvPicPr/>
+                  </pic:nvPicPr>
+                  <pic:blipFill>
+                    <a:blip r:embed="rId21"/>
+                    <a:stretch>
+                      <a:fillRect/>
+                    </a:stretch>
+                  </pic:blipFill>
+                  <pic:spPr>
+                    <a:xfrm>
+                      <a:off x="0" y="0"/>
+                      <a:ext cx="2675679" cy="823828"/>
+                    </a:xfrm>
+                    <a:prstGeom prst="rect">
+                      <a:avLst/>
+                    </a:prstGeom>
+                  </pic:spPr>
+                </pic:pic>
+              </a:graphicData>
+            </a:graphic>
+          </wp:inline>
+        </w:drawing>
+      </w:r>
+    </w:p>
+    <w:p>
+      <w:pPr>
+        <w:pStyle w:val="ListParagraph"/>
+        <w:numPr>
+          <w:ilvl w:val="2"/>
+          <w:numId w:val="11"/>
+        </w:numPr>
+      </w:pPr>
+      <w:r>
+        <w:t>The destination is not empty, do you want to overwrite?</w:t>
+      </w:r>
+    </w:p>
+    <w:p>
+      <w:pPr>
+        <w:pStyle w:val="ListParagraph"/>
+        <w:numPr>
+          <w:ilvl w:val="2"/>
           <w:numId w:val="11"/>
         </w:numPr>
         <w:rPr>
@@ -2503,9 +3073,30 @@
         <w:rPr>
           <w:i/>
         </w:rPr>
-        <w:t xml:space="preserve"> Pick your Android Studio location, as Android Studio doesn’t duplicate or move the files.</w:t>
-      </w:r>
-    </w:p>
+        <w:t xml:space="preserve"> This doesn’t remove existing files, but if the same filenames exist, they will be overwritten.</w:t>
+      </w:r>
+    </w:p>
+    <w:p>
+      <w:pPr>
+        <w:pStyle w:val="ListParagraph"/>
+        <w:numPr>
+          <w:ilvl w:val="2"/>
+          <w:numId w:val="11"/>
+        </w:numPr>
+      </w:pPr>
+      <w:r>
+        <w:t xml:space="preserve">Click </w:t>
+      </w:r>
+      <w:proofErr w:type="gramStart"/>
+      <w:r>
+        <w:t>Yes</w:t>
+      </w:r>
+      <w:proofErr w:type="gramEnd"/>
+      <w:r>
+        <w:t xml:space="preserve"> if you have nothing in the folder you care about.</w:t>
+      </w:r>
+    </w:p>
+    <w:p/>
     <w:p>
       <w:pPr>
         <w:pStyle w:val="ListParagraph"/>
@@ -2515,8 +3106,57 @@
         </w:numPr>
       </w:pPr>
       <w:r>
-        <w:t>Click yes to the comments about newer version of Build Tools</w:t>
-      </w:r>
+        <w:t>Wait until you see Build Successful.</w:t>
+      </w:r>
+      <w:r>
+        <w:br/>
+      </w:r>
+      <w:r>
+        <w:rPr>
+          <w:noProof/>
+          <w:lang w:bidi="ar-SA"/>
+        </w:rPr>
+        <w:drawing>
+          <wp:inline distT="0" distB="0" distL="0" distR="0" wp14:anchorId="135F3A6C" wp14:editId="6FC795E2">
+            <wp:extent cx="2648102" cy="977536"/>
+            <wp:effectExtent l="0" t="0" r="0" b="0"/>
+            <wp:docPr id="7" name="Picture 7"/>
+            <wp:cNvGraphicFramePr>
+              <a:graphicFrameLocks xmlns:a="http://schemas.openxmlformats.org/drawingml/2006/main" noChangeAspect="1"/>
+            </wp:cNvGraphicFramePr>
+            <a:graphic xmlns:a="http://schemas.openxmlformats.org/drawingml/2006/main">
+              <a:graphicData uri="http://schemas.openxmlformats.org/drawingml/2006/picture">
+                <pic:pic xmlns:pic="http://schemas.openxmlformats.org/drawingml/2006/picture">
+                  <pic:nvPicPr>
+                    <pic:cNvPr id="1" name=""/>
+                    <pic:cNvPicPr/>
+                  </pic:nvPicPr>
+                  <pic:blipFill>
+                    <a:blip r:embed="rId22"/>
+                    <a:stretch>
+                      <a:fillRect/>
+                    </a:stretch>
+                  </pic:blipFill>
+                  <pic:spPr>
+                    <a:xfrm>
+                      <a:off x="0" y="0"/>
+                      <a:ext cx="2670763" cy="985901"/>
+                    </a:xfrm>
+                    <a:prstGeom prst="rect">
+                      <a:avLst/>
+                    </a:prstGeom>
+                  </pic:spPr>
+                </pic:pic>
+              </a:graphicData>
+            </a:graphic>
+          </wp:inline>
+        </w:drawing>
+      </w:r>
+    </w:p>
+    <w:p>
+      <w:pPr>
+        <w:ind w:left="360"/>
+      </w:pPr>
     </w:p>
     <w:p>
       <w:pPr>
@@ -2527,8 +3167,21 @@
         </w:numPr>
       </w:pPr>
       <w:r>
-        <w:t>Wait for the project has finished being created.</w:t>
-      </w:r>
+        <w:t xml:space="preserve">You can now close the </w:t>
+      </w:r>
+      <w:proofErr w:type="spellStart"/>
+      <w:r>
+        <w:t>LibGDX</w:t>
+      </w:r>
+      <w:proofErr w:type="spellEnd"/>
+      <w:r>
+        <w:t xml:space="preserve"> project creation window.</w:t>
+      </w:r>
+    </w:p>
+    <w:p>
+      <w:pPr>
+        <w:pStyle w:val="ListParagraph"/>
+      </w:pPr>
     </w:p>
     <w:p>
       <w:pPr>
@@ -2539,67 +3192,1834 @@
         </w:numPr>
       </w:pPr>
       <w:r>
-        <w:t>Change the [</w:t>
-      </w:r>
+        <w:t>Similar to what the success image says, here is where we switch to our IDE (Android Studio).</w:t>
+      </w:r>
+    </w:p>
+    <w:p>
+      <w:pPr>
+        <w:pStyle w:val="ListParagraph"/>
+      </w:pPr>
+    </w:p>
+    <w:p>
+      <w:pPr>
+        <w:pStyle w:val="ListParagraph"/>
+        <w:numPr>
+          <w:ilvl w:val="0"/>
+          <w:numId w:val="11"/>
+        </w:numPr>
+      </w:pPr>
+      <w:r>
+        <w:t>Open Android Studio.</w:t>
+      </w:r>
+    </w:p>
+    <w:p>
+      <w:pPr>
+        <w:pStyle w:val="ListParagraph"/>
+      </w:pPr>
+    </w:p>
+    <w:p>
+      <w:pPr>
+        <w:pStyle w:val="ListParagraph"/>
+        <w:numPr>
+          <w:ilvl w:val="0"/>
+          <w:numId w:val="11"/>
+        </w:numPr>
+      </w:pPr>
+      <w:r>
+        <w:t>If you have a current project open, close that project.</w:t>
+      </w:r>
+      <w:r>
+        <w:br/>
+      </w:r>
+      <w:r>
+        <w:rPr>
+          <w:noProof/>
+          <w:lang w:bidi="ar-SA"/>
+        </w:rPr>
+        <w:drawing>
+          <wp:inline distT="0" distB="0" distL="0" distR="0" wp14:anchorId="41474E72" wp14:editId="4F8C9871">
+            <wp:extent cx="1716146" cy="1009497"/>
+            <wp:effectExtent l="0" t="0" r="0" b="0"/>
+            <wp:docPr id="9" name="Picture 9"/>
+            <wp:cNvGraphicFramePr>
+              <a:graphicFrameLocks xmlns:a="http://schemas.openxmlformats.org/drawingml/2006/main" noChangeAspect="1"/>
+            </wp:cNvGraphicFramePr>
+            <a:graphic xmlns:a="http://schemas.openxmlformats.org/drawingml/2006/main">
+              <a:graphicData uri="http://schemas.openxmlformats.org/drawingml/2006/picture">
+                <pic:pic xmlns:pic="http://schemas.openxmlformats.org/drawingml/2006/picture">
+                  <pic:nvPicPr>
+                    <pic:cNvPr id="1" name=""/>
+                    <pic:cNvPicPr/>
+                  </pic:nvPicPr>
+                  <pic:blipFill>
+                    <a:blip r:embed="rId23"/>
+                    <a:stretch>
+                      <a:fillRect/>
+                    </a:stretch>
+                  </pic:blipFill>
+                  <pic:spPr>
+                    <a:xfrm>
+                      <a:off x="0" y="0"/>
+                      <a:ext cx="1749972" cy="1029395"/>
+                    </a:xfrm>
+                    <a:prstGeom prst="rect">
+                      <a:avLst/>
+                    </a:prstGeom>
+                  </pic:spPr>
+                </pic:pic>
+              </a:graphicData>
+            </a:graphic>
+          </wp:inline>
+        </w:drawing>
+      </w:r>
+    </w:p>
+    <w:p>
+      <w:pPr>
+        <w:pStyle w:val="ListParagraph"/>
+      </w:pPr>
+    </w:p>
+    <w:p>
+      <w:pPr>
+        <w:pStyle w:val="ListParagraph"/>
+        <w:numPr>
+          <w:ilvl w:val="0"/>
+          <w:numId w:val="11"/>
+        </w:numPr>
+      </w:pPr>
+      <w:r>
+        <w:lastRenderedPageBreak/>
+        <w:t>Select Import project (</w:t>
+      </w:r>
+      <w:proofErr w:type="spellStart"/>
+      <w:r>
+        <w:t>Gradle</w:t>
+      </w:r>
+      <w:proofErr w:type="spellEnd"/>
+      <w:r>
+        <w:t xml:space="preserve">, Eclipse, ADT, </w:t>
+      </w:r>
+      <w:proofErr w:type="spellStart"/>
+      <w:r>
+        <w:t>etc</w:t>
+      </w:r>
+      <w:proofErr w:type="spellEnd"/>
+      <w:r>
+        <w:t>)</w:t>
+      </w:r>
+      <w:r>
+        <w:br/>
+      </w:r>
+      <w:r>
+        <w:rPr>
+          <w:noProof/>
+          <w:lang w:bidi="ar-SA"/>
+        </w:rPr>
+        <w:drawing>
+          <wp:inline distT="0" distB="0" distL="0" distR="0" wp14:anchorId="0D46E069" wp14:editId="63011ED6">
+            <wp:extent cx="1267306" cy="1697126"/>
+            <wp:effectExtent l="0" t="0" r="0" b="0"/>
+            <wp:docPr id="10" name="Picture 10"/>
+            <wp:cNvGraphicFramePr>
+              <a:graphicFrameLocks xmlns:a="http://schemas.openxmlformats.org/drawingml/2006/main" noChangeAspect="1"/>
+            </wp:cNvGraphicFramePr>
+            <a:graphic xmlns:a="http://schemas.openxmlformats.org/drawingml/2006/main">
+              <a:graphicData uri="http://schemas.openxmlformats.org/drawingml/2006/picture">
+                <pic:pic xmlns:pic="http://schemas.openxmlformats.org/drawingml/2006/picture">
+                  <pic:nvPicPr>
+                    <pic:cNvPr id="1" name=""/>
+                    <pic:cNvPicPr/>
+                  </pic:nvPicPr>
+                  <pic:blipFill>
+                    <a:blip r:embed="rId24"/>
+                    <a:stretch>
+                      <a:fillRect/>
+                    </a:stretch>
+                  </pic:blipFill>
+                  <pic:spPr>
+                    <a:xfrm>
+                      <a:off x="0" y="0"/>
+                      <a:ext cx="1282518" cy="1717497"/>
+                    </a:xfrm>
+                    <a:prstGeom prst="rect">
+                      <a:avLst/>
+                    </a:prstGeom>
+                  </pic:spPr>
+                </pic:pic>
+              </a:graphicData>
+            </a:graphic>
+          </wp:inline>
+        </w:drawing>
+      </w:r>
+    </w:p>
+    <w:p>
+      <w:pPr>
+        <w:pStyle w:val="ListParagraph"/>
+      </w:pPr>
+    </w:p>
+    <w:p>
+      <w:pPr>
+        <w:pStyle w:val="ListParagraph"/>
+        <w:numPr>
+          <w:ilvl w:val="0"/>
+          <w:numId w:val="11"/>
+        </w:numPr>
+      </w:pPr>
+      <w:r>
+        <w:t xml:space="preserve">Select the folder where you created the </w:t>
+      </w:r>
+      <w:proofErr w:type="spellStart"/>
+      <w:r>
+        <w:t>LibGDX</w:t>
+      </w:r>
+      <w:proofErr w:type="spellEnd"/>
+      <w:r>
+        <w:t xml:space="preserve"> project and click Ok.</w:t>
+      </w:r>
+      <w:r>
+        <w:br/>
+      </w:r>
+      <w:r>
+        <w:rPr>
+          <w:noProof/>
+          <w:lang w:bidi="ar-SA"/>
+        </w:rPr>
+        <w:drawing>
+          <wp:inline distT="0" distB="0" distL="0" distR="0" wp14:anchorId="2257A9E5" wp14:editId="50A69A60">
+            <wp:extent cx="1960474" cy="2406873"/>
+            <wp:effectExtent l="0" t="0" r="0" b="0"/>
+            <wp:docPr id="11" name="Picture 11"/>
+            <wp:cNvGraphicFramePr>
+              <a:graphicFrameLocks xmlns:a="http://schemas.openxmlformats.org/drawingml/2006/main" noChangeAspect="1"/>
+            </wp:cNvGraphicFramePr>
+            <a:graphic xmlns:a="http://schemas.openxmlformats.org/drawingml/2006/main">
+              <a:graphicData uri="http://schemas.openxmlformats.org/drawingml/2006/picture">
+                <pic:pic xmlns:pic="http://schemas.openxmlformats.org/drawingml/2006/picture">
+                  <pic:nvPicPr>
+                    <pic:cNvPr id="1" name=""/>
+                    <pic:cNvPicPr/>
+                  </pic:nvPicPr>
+                  <pic:blipFill>
+                    <a:blip r:embed="rId25"/>
+                    <a:stretch>
+                      <a:fillRect/>
+                    </a:stretch>
+                  </pic:blipFill>
+                  <pic:spPr>
+                    <a:xfrm>
+                      <a:off x="0" y="0"/>
+                      <a:ext cx="1975476" cy="2425291"/>
+                    </a:xfrm>
+                    <a:prstGeom prst="rect">
+                      <a:avLst/>
+                    </a:prstGeom>
+                  </pic:spPr>
+                </pic:pic>
+              </a:graphicData>
+            </a:graphic>
+          </wp:inline>
+        </w:drawing>
+      </w:r>
+    </w:p>
+    <w:p>
+      <w:pPr>
+        <w:pStyle w:val="ListParagraph"/>
+      </w:pPr>
+    </w:p>
+    <w:p>
+      <w:pPr>
+        <w:pStyle w:val="ListParagraph"/>
+        <w:numPr>
+          <w:ilvl w:val="0"/>
+          <w:numId w:val="11"/>
+        </w:numPr>
+      </w:pPr>
+      <w:r>
+        <w:t xml:space="preserve">If you get the following message do NOT upgrade, click </w:t>
+      </w:r>
+      <w:proofErr w:type="gramStart"/>
+      <w:r>
+        <w:t>Don’t</w:t>
+      </w:r>
+      <w:proofErr w:type="gramEnd"/>
+      <w:r>
+        <w:t xml:space="preserve"> remind me again for this project. (See errors and resolutions for why)</w:t>
+      </w:r>
+      <w:r>
+        <w:br/>
+      </w:r>
+      <w:r>
+        <w:rPr>
+          <w:noProof/>
+          <w:lang w:bidi="ar-SA"/>
+        </w:rPr>
+        <w:drawing>
+          <wp:inline distT="0" distB="0" distL="0" distR="0" wp14:anchorId="4B0B3231" wp14:editId="701EE11B">
+            <wp:extent cx="2882189" cy="1324877"/>
+            <wp:effectExtent l="0" t="0" r="0" b="0"/>
+            <wp:docPr id="14" name="Picture 14"/>
+            <wp:cNvGraphicFramePr>
+              <a:graphicFrameLocks xmlns:a="http://schemas.openxmlformats.org/drawingml/2006/main" noChangeAspect="1"/>
+            </wp:cNvGraphicFramePr>
+            <a:graphic xmlns:a="http://schemas.openxmlformats.org/drawingml/2006/main">
+              <a:graphicData uri="http://schemas.openxmlformats.org/drawingml/2006/picture">
+                <pic:pic xmlns:pic="http://schemas.openxmlformats.org/drawingml/2006/picture">
+                  <pic:nvPicPr>
+                    <pic:cNvPr id="1" name=""/>
+                    <pic:cNvPicPr/>
+                  </pic:nvPicPr>
+                  <pic:blipFill>
+                    <a:blip r:embed="rId26"/>
+                    <a:stretch>
+                      <a:fillRect/>
+                    </a:stretch>
+                  </pic:blipFill>
+                  <pic:spPr>
+                    <a:xfrm>
+                      <a:off x="0" y="0"/>
+                      <a:ext cx="2893432" cy="1330045"/>
+                    </a:xfrm>
+                    <a:prstGeom prst="rect">
+                      <a:avLst/>
+                    </a:prstGeom>
+                  </pic:spPr>
+                </pic:pic>
+              </a:graphicData>
+            </a:graphic>
+          </wp:inline>
+        </w:drawing>
+      </w:r>
+    </w:p>
+    <w:p>
+      <w:pPr>
+        <w:pStyle w:val="ListParagraph"/>
+      </w:pPr>
+    </w:p>
+    <w:p>
+      <w:pPr>
+        <w:pStyle w:val="ListParagraph"/>
+        <w:numPr>
+          <w:ilvl w:val="0"/>
+          <w:numId w:val="11"/>
+        </w:numPr>
+      </w:pPr>
+      <w:r>
+        <w:t xml:space="preserve">Wait for the </w:t>
+      </w:r>
+      <w:proofErr w:type="spellStart"/>
+      <w:r>
+        <w:t>Gradle</w:t>
+      </w:r>
+      <w:proofErr w:type="spellEnd"/>
+      <w:r>
+        <w:t xml:space="preserve"> Build process to complete and Android Studio to finish importing.</w:t>
+      </w:r>
+      <w:r>
+        <w:br/>
+      </w:r>
+      <w:r>
+        <w:rPr>
+          <w:noProof/>
+          <w:lang w:bidi="ar-SA"/>
+        </w:rPr>
+        <w:drawing>
+          <wp:inline distT="0" distB="0" distL="0" distR="0" wp14:anchorId="6B020C19" wp14:editId="64FC33EC">
+            <wp:extent cx="3869741" cy="677911"/>
+            <wp:effectExtent l="0" t="0" r="0" b="0"/>
+            <wp:docPr id="12" name="Picture 12"/>
+            <wp:cNvGraphicFramePr>
+              <a:graphicFrameLocks xmlns:a="http://schemas.openxmlformats.org/drawingml/2006/main" noChangeAspect="1"/>
+            </wp:cNvGraphicFramePr>
+            <a:graphic xmlns:a="http://schemas.openxmlformats.org/drawingml/2006/main">
+              <a:graphicData uri="http://schemas.openxmlformats.org/drawingml/2006/picture">
+                <pic:pic xmlns:pic="http://schemas.openxmlformats.org/drawingml/2006/picture">
+                  <pic:nvPicPr>
+                    <pic:cNvPr id="1" name=""/>
+                    <pic:cNvPicPr/>
+                  </pic:nvPicPr>
+                  <pic:blipFill>
+                    <a:blip r:embed="rId27"/>
+                    <a:stretch>
+                      <a:fillRect/>
+                    </a:stretch>
+                  </pic:blipFill>
+                  <pic:spPr>
+                    <a:xfrm>
+                      <a:off x="0" y="0"/>
+                      <a:ext cx="3921658" cy="687006"/>
+                    </a:xfrm>
+                    <a:prstGeom prst="rect">
+                      <a:avLst/>
+                    </a:prstGeom>
+                  </pic:spPr>
+                </pic:pic>
+              </a:graphicData>
+            </a:graphic>
+          </wp:inline>
+        </w:drawing>
+      </w:r>
+    </w:p>
+    <w:p>
+      <w:pPr>
+        <w:pStyle w:val="ListParagraph"/>
+      </w:pPr>
+    </w:p>
+    <w:p>
+      <w:pPr>
+        <w:pStyle w:val="ListParagraph"/>
+        <w:numPr>
+          <w:ilvl w:val="0"/>
+          <w:numId w:val="11"/>
+        </w:numPr>
+      </w:pPr>
+      <w:r>
+        <w:t>Project should be open.</w:t>
+      </w:r>
+    </w:p>
+    <w:p/>
+    <w:p>
+      <w:pPr>
+        <w:pStyle w:val="Heading2"/>
+      </w:pPr>
+      <w:bookmarkStart w:id="12" w:name="_Setup_the_Desktop"/>
+      <w:bookmarkStart w:id="13" w:name="_Toc507601809"/>
+      <w:bookmarkEnd w:id="12"/>
+      <w:r>
+        <w:t>Setup the Desktop mode so you can run it locally:</w:t>
+      </w:r>
+      <w:bookmarkEnd w:id="13"/>
+    </w:p>
+    <w:p/>
+    <w:p>
+      <w:pPr>
+        <w:pStyle w:val="ListParagraph"/>
+        <w:numPr>
+          <w:ilvl w:val="0"/>
+          <w:numId w:val="14"/>
+        </w:numPr>
+      </w:pPr>
+      <w:r>
+        <w:t>In the open Android Studio go to the Android button next to the Green Play button.</w:t>
+      </w:r>
+    </w:p>
+    <w:p>
+      <w:pPr>
+        <w:pStyle w:val="ListParagraph"/>
+        <w:numPr>
+          <w:ilvl w:val="1"/>
+          <w:numId w:val="14"/>
+        </w:numPr>
+      </w:pPr>
+      <w:r>
+        <w:lastRenderedPageBreak/>
+        <w:t>Click the Down Arrow and then click Edit Configurations…</w:t>
+      </w:r>
+      <w:r>
+        <w:br/>
+      </w:r>
+      <w:r>
+        <w:rPr>
+          <w:noProof/>
+          <w:lang w:bidi="ar-SA"/>
+        </w:rPr>
+        <w:drawing>
+          <wp:inline distT="0" distB="0" distL="0" distR="0">
+            <wp:extent cx="1272844" cy="652474"/>
+            <wp:effectExtent l="0" t="0" r="0" b="0"/>
+            <wp:docPr id="16" name="Picture 16"/>
+            <wp:cNvGraphicFramePr>
+              <a:graphicFrameLocks xmlns:a="http://schemas.openxmlformats.org/drawingml/2006/main" noChangeAspect="1"/>
+            </wp:cNvGraphicFramePr>
+            <a:graphic xmlns:a="http://schemas.openxmlformats.org/drawingml/2006/main">
+              <a:graphicData uri="http://schemas.openxmlformats.org/drawingml/2006/picture">
+                <pic:pic xmlns:pic="http://schemas.openxmlformats.org/drawingml/2006/picture">
+                  <pic:nvPicPr>
+                    <pic:cNvPr id="0" name="Picture 1"/>
+                    <pic:cNvPicPr>
+                      <a:picLocks noChangeAspect="1" noChangeArrowheads="1"/>
+                    </pic:cNvPicPr>
+                  </pic:nvPicPr>
+                  <pic:blipFill>
+                    <a:blip r:embed="rId28">
+                      <a:extLst>
+                        <a:ext uri="{28A0092B-C50C-407E-A947-70E740481C1C}">
+                          <a14:useLocalDpi xmlns:a14="http://schemas.microsoft.com/office/drawing/2010/main" val="0"/>
+                        </a:ext>
+                      </a:extLst>
+                    </a:blip>
+                    <a:srcRect/>
+                    <a:stretch>
+                      <a:fillRect/>
+                    </a:stretch>
+                  </pic:blipFill>
+                  <pic:spPr bwMode="auto">
+                    <a:xfrm>
+                      <a:off x="0" y="0"/>
+                      <a:ext cx="1292887" cy="662748"/>
+                    </a:xfrm>
+                    <a:prstGeom prst="rect">
+                      <a:avLst/>
+                    </a:prstGeom>
+                    <a:noFill/>
+                    <a:ln>
+                      <a:noFill/>
+                    </a:ln>
+                  </pic:spPr>
+                </pic:pic>
+              </a:graphicData>
+            </a:graphic>
+          </wp:inline>
+        </w:drawing>
+      </w:r>
+    </w:p>
+    <w:p/>
+    <w:p>
+      <w:pPr>
+        <w:pStyle w:val="ListParagraph"/>
+        <w:numPr>
+          <w:ilvl w:val="0"/>
+          <w:numId w:val="14"/>
+        </w:numPr>
+      </w:pPr>
+      <w:r>
+        <w:t>Click the green + to add a new configuration, and select Application.</w:t>
+      </w:r>
+      <w:r>
+        <w:br/>
+      </w:r>
+      <w:r>
+        <w:rPr>
+          <w:noProof/>
+          <w:lang w:bidi="ar-SA"/>
+        </w:rPr>
+        <w:drawing>
+          <wp:inline distT="0" distB="0" distL="0" distR="0" wp14:anchorId="47DFB534" wp14:editId="251BDFBD">
+            <wp:extent cx="1536192" cy="1313325"/>
+            <wp:effectExtent l="0" t="0" r="0" b="0"/>
+            <wp:docPr id="17" name="Picture 17"/>
+            <wp:cNvGraphicFramePr>
+              <a:graphicFrameLocks xmlns:a="http://schemas.openxmlformats.org/drawingml/2006/main" noChangeAspect="1"/>
+            </wp:cNvGraphicFramePr>
+            <a:graphic xmlns:a="http://schemas.openxmlformats.org/drawingml/2006/main">
+              <a:graphicData uri="http://schemas.openxmlformats.org/drawingml/2006/picture">
+                <pic:pic xmlns:pic="http://schemas.openxmlformats.org/drawingml/2006/picture">
+                  <pic:nvPicPr>
+                    <pic:cNvPr id="1" name=""/>
+                    <pic:cNvPicPr/>
+                  </pic:nvPicPr>
+                  <pic:blipFill>
+                    <a:blip r:embed="rId29"/>
+                    <a:stretch>
+                      <a:fillRect/>
+                    </a:stretch>
+                  </pic:blipFill>
+                  <pic:spPr>
+                    <a:xfrm>
+                      <a:off x="0" y="0"/>
+                      <a:ext cx="1548277" cy="1323657"/>
+                    </a:xfrm>
+                    <a:prstGeom prst="rect">
+                      <a:avLst/>
+                    </a:prstGeom>
+                  </pic:spPr>
+                </pic:pic>
+              </a:graphicData>
+            </a:graphic>
+          </wp:inline>
+        </w:drawing>
+      </w:r>
+    </w:p>
+    <w:p/>
+    <w:p>
+      <w:pPr>
+        <w:pStyle w:val="ListParagraph"/>
+        <w:numPr>
+          <w:ilvl w:val="0"/>
+          <w:numId w:val="14"/>
+        </w:numPr>
+      </w:pPr>
+      <w:r>
+        <w:t>Enter the following information:</w:t>
+      </w:r>
+      <w:r>
+        <w:br/>
+      </w:r>
+      <w:r>
+        <w:rPr>
+          <w:noProof/>
+          <w:lang w:bidi="ar-SA"/>
+        </w:rPr>
+        <w:drawing>
+          <wp:inline distT="0" distB="0" distL="0" distR="0" wp14:anchorId="05FA021A" wp14:editId="16691889">
+            <wp:extent cx="3196742" cy="2084832"/>
+            <wp:effectExtent l="0" t="0" r="0" b="0"/>
+            <wp:docPr id="18" name="Picture 18"/>
+            <wp:cNvGraphicFramePr>
+              <a:graphicFrameLocks xmlns:a="http://schemas.openxmlformats.org/drawingml/2006/main" noChangeAspect="1"/>
+            </wp:cNvGraphicFramePr>
+            <a:graphic xmlns:a="http://schemas.openxmlformats.org/drawingml/2006/main">
+              <a:graphicData uri="http://schemas.openxmlformats.org/drawingml/2006/picture">
+                <pic:pic xmlns:pic="http://schemas.openxmlformats.org/drawingml/2006/picture">
+                  <pic:nvPicPr>
+                    <pic:cNvPr id="1" name=""/>
+                    <pic:cNvPicPr/>
+                  </pic:nvPicPr>
+                  <pic:blipFill>
+                    <a:blip r:embed="rId30"/>
+                    <a:stretch>
+                      <a:fillRect/>
+                    </a:stretch>
+                  </pic:blipFill>
+                  <pic:spPr>
+                    <a:xfrm>
+                      <a:off x="0" y="0"/>
+                      <a:ext cx="3235970" cy="2110416"/>
+                    </a:xfrm>
+                    <a:prstGeom prst="rect">
+                      <a:avLst/>
+                    </a:prstGeom>
+                  </pic:spPr>
+                </pic:pic>
+              </a:graphicData>
+            </a:graphic>
+          </wp:inline>
+        </w:drawing>
+      </w:r>
+    </w:p>
+    <w:p>
+      <w:pPr>
+        <w:pStyle w:val="ListParagraph"/>
+      </w:pPr>
+    </w:p>
+    <w:p>
+      <w:pPr>
+        <w:pStyle w:val="ListParagraph"/>
+        <w:numPr>
+          <w:ilvl w:val="1"/>
+          <w:numId w:val="14"/>
+        </w:numPr>
+      </w:pPr>
       <w:r>
         <w:rPr>
           <w:b/>
         </w:rPr>
-        <w:t>project.properties</w:t>
-      </w:r>
-      <w:r>
-        <w:t>] file to point to an older version of Android (14)</w:t>
-      </w:r>
+        <w:t>Name:</w:t>
+      </w:r>
+      <w:r>
+        <w:tab/>
+      </w:r>
+      <w:r>
+        <w:tab/>
+      </w:r>
+      <w:r>
+        <w:tab/>
+        <w:t>Desktop</w:t>
+      </w:r>
+    </w:p>
+    <w:p>
+      <w:pPr>
+        <w:pStyle w:val="ListParagraph"/>
+        <w:numPr>
+          <w:ilvl w:val="1"/>
+          <w:numId w:val="14"/>
+        </w:numPr>
+      </w:pPr>
+      <w:r>
+        <w:rPr>
+          <w:b/>
+        </w:rPr>
+        <w:t>Main Class:</w:t>
+      </w:r>
+      <w:r>
+        <w:tab/>
+      </w:r>
+      <w:r>
+        <w:tab/>
+        <w:t xml:space="preserve">Select the </w:t>
+      </w:r>
+      <w:proofErr w:type="spellStart"/>
+      <w:r>
+        <w:t>DesktopLauncher</w:t>
+      </w:r>
+      <w:proofErr w:type="spellEnd"/>
+    </w:p>
+    <w:p>
+      <w:pPr>
+        <w:pStyle w:val="ListParagraph"/>
+        <w:numPr>
+          <w:ilvl w:val="1"/>
+          <w:numId w:val="14"/>
+        </w:numPr>
+      </w:pPr>
+      <w:r>
+        <w:rPr>
+          <w:b/>
+        </w:rPr>
+        <w:t>Working Directory:</w:t>
+      </w:r>
+      <w:r>
+        <w:tab/>
+        <w:t>Add android\assets</w:t>
+      </w:r>
+    </w:p>
+    <w:p>
+      <w:pPr>
+        <w:pStyle w:val="ListParagraph"/>
+        <w:numPr>
+          <w:ilvl w:val="1"/>
+          <w:numId w:val="14"/>
+        </w:numPr>
+      </w:pPr>
+      <w:r>
+        <w:rPr>
+          <w:b/>
+        </w:rPr>
+        <w:t xml:space="preserve">Use </w:t>
+      </w:r>
+      <w:proofErr w:type="spellStart"/>
+      <w:r>
+        <w:rPr>
+          <w:b/>
+        </w:rPr>
+        <w:t>classpath</w:t>
+      </w:r>
+      <w:proofErr w:type="spellEnd"/>
+      <w:r>
+        <w:rPr>
+          <w:b/>
+        </w:rPr>
+        <w:t xml:space="preserve"> of module:</w:t>
+      </w:r>
+      <w:r>
+        <w:tab/>
+        <w:t>select the desktop folder.</w:t>
+      </w:r>
+    </w:p>
+    <w:p>
+      <w:pPr>
+        <w:pStyle w:val="ListParagraph"/>
+      </w:pPr>
     </w:p>
     <w:p>
       <w:pPr>
         <w:pStyle w:val="ListParagraph"/>
         <w:numPr>
           <w:ilvl w:val="0"/>
-          <w:numId w:val="11"/>
-        </w:numPr>
-      </w:pPr>
-      <w:r>
-        <w:t>Open Android Studio and Import Project (Eclipse ADT, Gradle, etc)</w:t>
-      </w:r>
-    </w:p>
-    <w:p>
-      <w:pPr>
-        <w:pStyle w:val="ListParagraph"/>
-        <w:numPr>
-          <w:ilvl w:val="1"/>
-          <w:numId w:val="11"/>
-        </w:numPr>
-      </w:pPr>
-      <w:r>
-        <w:t>Select the build.gradle file from the new project you created with gdx-setup.jar.</w:t>
-      </w:r>
-    </w:p>
+          <w:numId w:val="14"/>
+        </w:numPr>
+      </w:pPr>
+      <w:r>
+        <w:rPr>
+          <w:b/>
+        </w:rPr>
+        <w:t>Apply</w:t>
+      </w:r>
+      <w:r>
+        <w:t xml:space="preserve"> and </w:t>
+      </w:r>
+      <w:r>
+        <w:rPr>
+          <w:b/>
+        </w:rPr>
+        <w:t>save</w:t>
+      </w:r>
+      <w:r>
+        <w:t xml:space="preserve"> the information, and </w:t>
+      </w:r>
+      <w:r>
+        <w:rPr>
+          <w:b/>
+        </w:rPr>
+        <w:t>close</w:t>
+      </w:r>
+      <w:r>
+        <w:t xml:space="preserve"> the configuration window.</w:t>
+      </w:r>
+    </w:p>
+    <w:p/>
     <w:p>
       <w:pPr>
         <w:pStyle w:val="ListParagraph"/>
         <w:numPr>
           <w:ilvl w:val="0"/>
-          <w:numId w:val="11"/>
-        </w:numPr>
-      </w:pPr>
-      <w:r>
-        <w:t>Once the project is open, go up to VCS &gt; Import Into Version Control &gt; Share project on Github.</w:t>
-      </w:r>
-    </w:p>
-    <w:p>
-      <w:pPr>
-        <w:pStyle w:val="ListParagraph"/>
-        <w:numPr>
-          <w:ilvl w:val="1"/>
-          <w:numId w:val="11"/>
-        </w:numPr>
-      </w:pPr>
-      <w:r>
-        <w:lastRenderedPageBreak/>
-        <w:t>Name the project and add a description.</w:t>
-      </w:r>
-    </w:p>
+          <w:numId w:val="14"/>
+        </w:numPr>
+      </w:pPr>
+      <w:r>
+        <w:rPr>
+          <w:b/>
+        </w:rPr>
+        <w:t>Run</w:t>
+      </w:r>
+      <w:r>
+        <w:t xml:space="preserve"> the application by selecting it from the Run drop down list.</w:t>
+      </w:r>
+    </w:p>
+    <w:p/>
+    <w:p>
+      <w:pPr>
+        <w:pStyle w:val="ListParagraph"/>
+        <w:numPr>
+          <w:ilvl w:val="0"/>
+          <w:numId w:val="14"/>
+        </w:numPr>
+      </w:pPr>
+      <w:r>
+        <w:t>You should get the following screen from a fresh install:</w:t>
+      </w:r>
+      <w:r>
+        <w:br/>
+      </w:r>
+      <w:r>
+        <w:rPr>
+          <w:noProof/>
+          <w:lang w:bidi="ar-SA"/>
+        </w:rPr>
+        <w:drawing>
+          <wp:inline distT="0" distB="0" distL="0" distR="0" wp14:anchorId="66F60F23" wp14:editId="56E79A70">
+            <wp:extent cx="2914650" cy="2324456"/>
+            <wp:effectExtent l="0" t="0" r="0" b="0"/>
+            <wp:docPr id="22" name="Picture 22"/>
+            <wp:cNvGraphicFramePr>
+              <a:graphicFrameLocks xmlns:a="http://schemas.openxmlformats.org/drawingml/2006/main" noChangeAspect="1"/>
+            </wp:cNvGraphicFramePr>
+            <a:graphic xmlns:a="http://schemas.openxmlformats.org/drawingml/2006/main">
+              <a:graphicData uri="http://schemas.openxmlformats.org/drawingml/2006/picture">
+                <pic:pic xmlns:pic="http://schemas.openxmlformats.org/drawingml/2006/picture">
+                  <pic:nvPicPr>
+                    <pic:cNvPr id="1" name=""/>
+                    <pic:cNvPicPr/>
+                  </pic:nvPicPr>
+                  <pic:blipFill>
+                    <a:blip r:embed="rId31"/>
+                    <a:stretch>
+                      <a:fillRect/>
+                    </a:stretch>
+                  </pic:blipFill>
+                  <pic:spPr>
+                    <a:xfrm>
+                      <a:off x="0" y="0"/>
+                      <a:ext cx="2927671" cy="2334841"/>
+                    </a:xfrm>
+                    <a:prstGeom prst="rect">
+                      <a:avLst/>
+                    </a:prstGeom>
+                  </pic:spPr>
+                </pic:pic>
+              </a:graphicData>
+            </a:graphic>
+          </wp:inline>
+        </w:drawing>
+      </w:r>
+    </w:p>
+    <w:p/>
+    <w:p/>
+    <w:p>
+      <w:pPr>
+        <w:pStyle w:val="Heading1"/>
+      </w:pPr>
+      <w:bookmarkStart w:id="14" w:name="_Toc507601810"/>
+      <w:r>
+        <w:t>Errors and Resolutions:</w:t>
+      </w:r>
+      <w:bookmarkEnd w:id="14"/>
+    </w:p>
+    <w:p>
+      <w:r>
+        <w:br/>
+      </w:r>
+    </w:p>
+    <w:tbl>
+      <w:tblPr>
+        <w:tblStyle w:val="TableGrid"/>
+        <w:tblW w:w="0" w:type="auto"/>
+        <w:tblLook w:val="04A0" w:firstRow="1" w:lastRow="0" w:firstColumn="1" w:lastColumn="0" w:noHBand="0" w:noVBand="1"/>
+      </w:tblPr>
+      <w:tblGrid>
+        <w:gridCol w:w="1368"/>
+        <w:gridCol w:w="9648"/>
+      </w:tblGrid>
+      <w:tr>
+        <w:tc>
+          <w:tcPr>
+            <w:tcW w:w="1368" w:type="dxa"/>
+            <w:shd w:val="clear" w:color="auto" w:fill="D9D9D9" w:themeFill="background1" w:themeFillShade="D9"/>
+          </w:tcPr>
+          <w:p>
+            <w:pPr>
+              <w:rPr>
+                <w:b/>
+              </w:rPr>
+            </w:pPr>
+            <w:r>
+              <w:rPr>
+                <w:b/>
+              </w:rPr>
+              <w:t>Error</w:t>
+            </w:r>
+          </w:p>
+        </w:tc>
+        <w:tc>
+          <w:tcPr>
+            <w:tcW w:w="9648" w:type="dxa"/>
+          </w:tcPr>
+          <w:p>
+            <w:r>
+              <w:t>A problem occurred evaluating project ‘:html’</w:t>
+            </w:r>
+          </w:p>
+          <w:p>
+            <w:r>
+              <w:t>&gt; Plugin with id ‘jetty’ not found.</w:t>
+            </w:r>
+          </w:p>
+        </w:tc>
+      </w:tr>
+      <w:tr>
+        <w:tc>
+          <w:tcPr>
+            <w:tcW w:w="1368" w:type="dxa"/>
+            <w:shd w:val="clear" w:color="auto" w:fill="D9D9D9" w:themeFill="background1" w:themeFillShade="D9"/>
+          </w:tcPr>
+          <w:p>
+            <w:pPr>
+              <w:rPr>
+                <w:b/>
+              </w:rPr>
+            </w:pPr>
+            <w:r>
+              <w:rPr>
+                <w:b/>
+              </w:rPr>
+              <w:t>Image</w:t>
+            </w:r>
+          </w:p>
+        </w:tc>
+        <w:tc>
+          <w:tcPr>
+            <w:tcW w:w="9648" w:type="dxa"/>
+          </w:tcPr>
+          <w:p>
+            <w:pPr>
+              <w:jc w:val="center"/>
+            </w:pPr>
+            <w:r>
+              <w:rPr>
+                <w:noProof/>
+                <w:lang w:bidi="ar-SA"/>
+              </w:rPr>
+              <w:drawing>
+                <wp:inline distT="0" distB="0" distL="0" distR="0" wp14:anchorId="5ADBAF1C" wp14:editId="10FDB906">
+                  <wp:extent cx="3421076" cy="1430931"/>
+                  <wp:effectExtent l="0" t="0" r="0" b="0"/>
+                  <wp:docPr id="13" name="Picture 13"/>
+                  <wp:cNvGraphicFramePr>
+                    <a:graphicFrameLocks xmlns:a="http://schemas.openxmlformats.org/drawingml/2006/main" noChangeAspect="1"/>
+                  </wp:cNvGraphicFramePr>
+                  <a:graphic xmlns:a="http://schemas.openxmlformats.org/drawingml/2006/main">
+                    <a:graphicData uri="http://schemas.openxmlformats.org/drawingml/2006/picture">
+                      <pic:pic xmlns:pic="http://schemas.openxmlformats.org/drawingml/2006/picture">
+                        <pic:nvPicPr>
+                          <pic:cNvPr id="1" name=""/>
+                          <pic:cNvPicPr/>
+                        </pic:nvPicPr>
+                        <pic:blipFill>
+                          <a:blip r:embed="rId32"/>
+                          <a:stretch>
+                            <a:fillRect/>
+                          </a:stretch>
+                        </pic:blipFill>
+                        <pic:spPr>
+                          <a:xfrm>
+                            <a:off x="0" y="0"/>
+                            <a:ext cx="3445766" cy="1441258"/>
+                          </a:xfrm>
+                          <a:prstGeom prst="rect">
+                            <a:avLst/>
+                          </a:prstGeom>
+                        </pic:spPr>
+                      </pic:pic>
+                    </a:graphicData>
+                  </a:graphic>
+                </wp:inline>
+              </w:drawing>
+            </w:r>
+          </w:p>
+        </w:tc>
+      </w:tr>
+      <w:tr>
+        <w:tc>
+          <w:tcPr>
+            <w:tcW w:w="1368" w:type="dxa"/>
+            <w:shd w:val="clear" w:color="auto" w:fill="D9D9D9" w:themeFill="background1" w:themeFillShade="D9"/>
+          </w:tcPr>
+          <w:p>
+            <w:pPr>
+              <w:rPr>
+                <w:b/>
+              </w:rPr>
+            </w:pPr>
+            <w:r>
+              <w:rPr>
+                <w:b/>
+              </w:rPr>
+              <w:t>Description</w:t>
+            </w:r>
+          </w:p>
+        </w:tc>
+        <w:tc>
+          <w:tcPr>
+            <w:tcW w:w="9648" w:type="dxa"/>
+          </w:tcPr>
+          <w:p>
+            <w:r>
+              <w:t>When trying to build the project, the following error is displayed</w:t>
+            </w:r>
+            <w:r>
+              <w:t>.</w:t>
+            </w:r>
+          </w:p>
+        </w:tc>
+      </w:tr>
+      <w:tr>
+        <w:tc>
+          <w:tcPr>
+            <w:tcW w:w="1368" w:type="dxa"/>
+            <w:shd w:val="clear" w:color="auto" w:fill="D9D9D9" w:themeFill="background1" w:themeFillShade="D9"/>
+          </w:tcPr>
+          <w:p>
+            <w:pPr>
+              <w:rPr>
+                <w:b/>
+              </w:rPr>
+            </w:pPr>
+            <w:r>
+              <w:rPr>
+                <w:b/>
+              </w:rPr>
+              <w:t>Cause</w:t>
+            </w:r>
+          </w:p>
+        </w:tc>
+        <w:tc>
+          <w:tcPr>
+            <w:tcW w:w="9648" w:type="dxa"/>
+          </w:tcPr>
+          <w:p>
+            <w:r>
+              <w:t>Apparently Grade 4.1 no longer supports jetty</w:t>
+            </w:r>
+          </w:p>
+        </w:tc>
+      </w:tr>
+      <w:tr>
+        <w:tc>
+          <w:tcPr>
+            <w:tcW w:w="1368" w:type="dxa"/>
+            <w:shd w:val="clear" w:color="auto" w:fill="D9D9D9" w:themeFill="background1" w:themeFillShade="D9"/>
+          </w:tcPr>
+          <w:p>
+            <w:pPr>
+              <w:rPr>
+                <w:b/>
+              </w:rPr>
+            </w:pPr>
+            <w:r>
+              <w:rPr>
+                <w:b/>
+              </w:rPr>
+              <w:t>Resolution</w:t>
+            </w:r>
+          </w:p>
+        </w:tc>
+        <w:tc>
+          <w:tcPr>
+            <w:tcW w:w="9648" w:type="dxa"/>
+          </w:tcPr>
+          <w:p>
+            <w:hyperlink r:id="rId33" w:history="1">
+              <w:r>
+                <w:rPr>
+                  <w:rStyle w:val="Hyperlink"/>
+                </w:rPr>
+                <w:t>https://stackoverflow.com/questions/46975883/error2-0-plugin-with-id-jetty-not-found</w:t>
+              </w:r>
+            </w:hyperlink>
+          </w:p>
+          <w:p>
+            <w:pPr>
+              <w:numPr>
+                <w:ilvl w:val="0"/>
+                <w:numId w:val="13"/>
+              </w:numPr>
+              <w:shd w:val="clear" w:color="auto" w:fill="FFFFFF"/>
+              <w:spacing w:after="240"/>
+              <w:ind w:left="450"/>
+              <w:textAlignment w:val="baseline"/>
+              <w:rPr>
+                <w:rFonts w:ascii="inherit" w:eastAsia="Times New Roman" w:hAnsi="inherit" w:cs="Arial"/>
+                <w:color w:val="242729"/>
+                <w:sz w:val="23"/>
+                <w:szCs w:val="23"/>
+                <w:lang w:bidi="ar-SA"/>
+              </w:rPr>
+            </w:pPr>
+            <w:r>
+              <w:rPr>
+                <w:rFonts w:ascii="inherit" w:eastAsia="Times New Roman" w:hAnsi="inherit" w:cs="Arial"/>
+                <w:color w:val="242729"/>
+                <w:sz w:val="23"/>
+                <w:szCs w:val="23"/>
+                <w:lang w:bidi="ar-SA"/>
+              </w:rPr>
+              <w:t xml:space="preserve">Downgrade </w:t>
+            </w:r>
+            <w:proofErr w:type="spellStart"/>
+            <w:r>
+              <w:rPr>
+                <w:rFonts w:ascii="inherit" w:eastAsia="Times New Roman" w:hAnsi="inherit" w:cs="Arial"/>
+                <w:color w:val="242729"/>
+                <w:sz w:val="23"/>
+                <w:szCs w:val="23"/>
+                <w:lang w:bidi="ar-SA"/>
+              </w:rPr>
+              <w:t>Gradle</w:t>
+            </w:r>
+            <w:proofErr w:type="spellEnd"/>
+            <w:r>
+              <w:rPr>
+                <w:rFonts w:ascii="inherit" w:eastAsia="Times New Roman" w:hAnsi="inherit" w:cs="Arial"/>
+                <w:color w:val="242729"/>
+                <w:sz w:val="23"/>
+                <w:szCs w:val="23"/>
+                <w:lang w:bidi="ar-SA"/>
+              </w:rPr>
+              <w:t xml:space="preserve"> to 3.3 from 4.1</w:t>
+            </w:r>
+          </w:p>
+          <w:p>
+            <w:pPr>
+              <w:shd w:val="clear" w:color="auto" w:fill="FFFFFF"/>
+              <w:ind w:left="450"/>
+              <w:textAlignment w:val="baseline"/>
+              <w:rPr>
+                <w:rFonts w:ascii="inherit" w:eastAsia="Times New Roman" w:hAnsi="inherit" w:cs="Arial"/>
+                <w:color w:val="242729"/>
+                <w:sz w:val="23"/>
+                <w:szCs w:val="23"/>
+                <w:lang w:bidi="ar-SA"/>
+              </w:rPr>
+            </w:pPr>
+            <w:r>
+              <w:rPr>
+                <w:rFonts w:ascii="inherit" w:eastAsia="Times New Roman" w:hAnsi="inherit" w:cs="Arial"/>
+                <w:color w:val="242729"/>
+                <w:sz w:val="23"/>
+                <w:szCs w:val="23"/>
+                <w:lang w:bidi="ar-SA"/>
+              </w:rPr>
+              <w:t xml:space="preserve">Find </w:t>
+            </w:r>
+            <w:proofErr w:type="spellStart"/>
+            <w:r>
+              <w:rPr>
+                <w:rFonts w:ascii="inherit" w:eastAsia="Times New Roman" w:hAnsi="inherit" w:cs="Arial"/>
+                <w:color w:val="242729"/>
+                <w:sz w:val="23"/>
+                <w:szCs w:val="23"/>
+                <w:lang w:bidi="ar-SA"/>
+              </w:rPr>
+              <w:t>gradle</w:t>
+            </w:r>
+            <w:proofErr w:type="spellEnd"/>
+            <w:r>
+              <w:rPr>
+                <w:rFonts w:ascii="inherit" w:eastAsia="Times New Roman" w:hAnsi="inherit" w:cs="Arial"/>
+                <w:color w:val="242729"/>
+                <w:sz w:val="23"/>
+                <w:szCs w:val="23"/>
+                <w:lang w:bidi="ar-SA"/>
+              </w:rPr>
+              <w:t xml:space="preserve"> folder inside your project, Open </w:t>
+            </w:r>
+            <w:proofErr w:type="spellStart"/>
+            <w:r>
+              <w:rPr>
+                <w:rFonts w:ascii="Consolas" w:eastAsia="Times New Roman" w:hAnsi="Consolas" w:cs="Courier New"/>
+                <w:color w:val="242729"/>
+                <w:bdr w:val="none" w:sz="0" w:space="0" w:color="auto" w:frame="1"/>
+                <w:shd w:val="clear" w:color="auto" w:fill="EFF0F1"/>
+                <w:lang w:bidi="ar-SA"/>
+              </w:rPr>
+              <w:t>gradle-wrapper.properties</w:t>
+            </w:r>
+            <w:proofErr w:type="spellEnd"/>
+            <w:r>
+              <w:rPr>
+                <w:rFonts w:ascii="inherit" w:eastAsia="Times New Roman" w:hAnsi="inherit" w:cs="Arial"/>
+                <w:color w:val="242729"/>
+                <w:sz w:val="23"/>
+                <w:szCs w:val="23"/>
+                <w:lang w:bidi="ar-SA"/>
+              </w:rPr>
+              <w:t xml:space="preserve"> and change </w:t>
+            </w:r>
+            <w:proofErr w:type="spellStart"/>
+            <w:r>
+              <w:rPr>
+                <w:rFonts w:ascii="inherit" w:eastAsia="Times New Roman" w:hAnsi="inherit" w:cs="Arial"/>
+                <w:color w:val="242729"/>
+                <w:sz w:val="23"/>
+                <w:szCs w:val="23"/>
+                <w:lang w:bidi="ar-SA"/>
+              </w:rPr>
+              <w:t>distributionUrl</w:t>
+            </w:r>
+            <w:proofErr w:type="spellEnd"/>
+            <w:r>
+              <w:rPr>
+                <w:rFonts w:ascii="inherit" w:eastAsia="Times New Roman" w:hAnsi="inherit" w:cs="Arial"/>
+                <w:color w:val="242729"/>
+                <w:sz w:val="23"/>
+                <w:szCs w:val="23"/>
+                <w:lang w:bidi="ar-SA"/>
+              </w:rPr>
+              <w:t xml:space="preserve"> for 3.3</w:t>
+            </w:r>
+          </w:p>
+          <w:p>
+            <w:pPr>
+              <w:shd w:val="clear" w:color="auto" w:fill="EFF0F1"/>
+              <w:tabs>
+                <w:tab w:val="left" w:pos="916"/>
+                <w:tab w:val="left" w:pos="1832"/>
+                <w:tab w:val="left" w:pos="2748"/>
+                <w:tab w:val="left" w:pos="3664"/>
+                <w:tab w:val="left" w:pos="4580"/>
+                <w:tab w:val="left" w:pos="5496"/>
+                <w:tab w:val="left" w:pos="6412"/>
+                <w:tab w:val="left" w:pos="7328"/>
+                <w:tab w:val="left" w:pos="8244"/>
+                <w:tab w:val="left" w:pos="9160"/>
+                <w:tab w:val="left" w:pos="10076"/>
+                <w:tab w:val="left" w:pos="10992"/>
+                <w:tab w:val="left" w:pos="11908"/>
+                <w:tab w:val="left" w:pos="12824"/>
+                <w:tab w:val="left" w:pos="13740"/>
+                <w:tab w:val="left" w:pos="14656"/>
+              </w:tabs>
+              <w:ind w:left="450"/>
+              <w:textAlignment w:val="baseline"/>
+              <w:rPr>
+                <w:rFonts w:ascii="Consolas" w:eastAsia="Times New Roman" w:hAnsi="Consolas" w:cs="Courier New"/>
+                <w:color w:val="393318"/>
+                <w:lang w:bidi="ar-SA"/>
+              </w:rPr>
+            </w:pPr>
+            <w:r>
+              <w:rPr>
+                <w:rFonts w:ascii="inherit" w:eastAsia="Times New Roman" w:hAnsi="inherit" w:cs="Courier New"/>
+                <w:color w:val="303336"/>
+                <w:bdr w:val="none" w:sz="0" w:space="0" w:color="auto" w:frame="1"/>
+                <w:shd w:val="clear" w:color="auto" w:fill="EFF0F1"/>
+                <w:lang w:bidi="ar-SA"/>
+              </w:rPr>
+              <w:t>distributionUrl=https\:</w:t>
+            </w:r>
+            <w:r>
+              <w:rPr>
+                <w:rFonts w:ascii="inherit" w:eastAsia="Times New Roman" w:hAnsi="inherit" w:cs="Courier New"/>
+                <w:color w:val="858C93"/>
+                <w:bdr w:val="none" w:sz="0" w:space="0" w:color="auto" w:frame="1"/>
+                <w:shd w:val="clear" w:color="auto" w:fill="EFF0F1"/>
+                <w:lang w:bidi="ar-SA"/>
+              </w:rPr>
+              <w:t>//services.gradle.org/distributions/gradle-3.3-all.zip</w:t>
+            </w:r>
+          </w:p>
+          <w:p>
+            <w:pPr>
+              <w:numPr>
+                <w:ilvl w:val="0"/>
+                <w:numId w:val="13"/>
+              </w:numPr>
+              <w:shd w:val="clear" w:color="auto" w:fill="FFFFFF"/>
+              <w:spacing w:after="240"/>
+              <w:ind w:left="450"/>
+              <w:textAlignment w:val="baseline"/>
+              <w:rPr>
+                <w:rFonts w:ascii="inherit" w:eastAsia="Times New Roman" w:hAnsi="inherit" w:cs="Arial"/>
+                <w:color w:val="242729"/>
+                <w:sz w:val="23"/>
+                <w:szCs w:val="23"/>
+                <w:lang w:bidi="ar-SA"/>
+              </w:rPr>
+            </w:pPr>
+            <w:r>
+              <w:rPr>
+                <w:rFonts w:ascii="inherit" w:eastAsia="Times New Roman" w:hAnsi="inherit" w:cs="Arial"/>
+                <w:color w:val="242729"/>
+                <w:sz w:val="23"/>
+                <w:szCs w:val="23"/>
+                <w:lang w:bidi="ar-SA"/>
+              </w:rPr>
+              <w:t>Downgrade Android-</w:t>
+            </w:r>
+            <w:proofErr w:type="spellStart"/>
+            <w:r>
+              <w:rPr>
+                <w:rFonts w:ascii="inherit" w:eastAsia="Times New Roman" w:hAnsi="inherit" w:cs="Arial"/>
+                <w:color w:val="242729"/>
+                <w:sz w:val="23"/>
+                <w:szCs w:val="23"/>
+                <w:lang w:bidi="ar-SA"/>
+              </w:rPr>
+              <w:t>gradle</w:t>
+            </w:r>
+            <w:proofErr w:type="spellEnd"/>
+            <w:r>
+              <w:rPr>
+                <w:rFonts w:ascii="inherit" w:eastAsia="Times New Roman" w:hAnsi="inherit" w:cs="Arial"/>
+                <w:color w:val="242729"/>
+                <w:sz w:val="23"/>
+                <w:szCs w:val="23"/>
+                <w:lang w:bidi="ar-SA"/>
+              </w:rPr>
+              <w:t>-plugin to 2.3.3 from 3.0.0</w:t>
+            </w:r>
+          </w:p>
+          <w:p>
+            <w:pPr>
+              <w:shd w:val="clear" w:color="auto" w:fill="FFFFFF"/>
+              <w:ind w:left="450"/>
+              <w:textAlignment w:val="baseline"/>
+              <w:rPr>
+                <w:rFonts w:ascii="inherit" w:eastAsia="Times New Roman" w:hAnsi="inherit" w:cs="Arial"/>
+                <w:color w:val="242729"/>
+                <w:sz w:val="23"/>
+                <w:szCs w:val="23"/>
+                <w:lang w:bidi="ar-SA"/>
+              </w:rPr>
+            </w:pPr>
+            <w:r>
+              <w:rPr>
+                <w:rFonts w:ascii="inherit" w:eastAsia="Times New Roman" w:hAnsi="inherit" w:cs="Arial"/>
+                <w:color w:val="242729"/>
+                <w:sz w:val="23"/>
+                <w:szCs w:val="23"/>
+                <w:lang w:bidi="ar-SA"/>
+              </w:rPr>
+              <w:t>Open root </w:t>
+            </w:r>
+            <w:proofErr w:type="spellStart"/>
+            <w:r>
+              <w:rPr>
+                <w:rFonts w:ascii="Consolas" w:eastAsia="Times New Roman" w:hAnsi="Consolas" w:cs="Courier New"/>
+                <w:color w:val="242729"/>
+                <w:bdr w:val="none" w:sz="0" w:space="0" w:color="auto" w:frame="1"/>
+                <w:shd w:val="clear" w:color="auto" w:fill="EFF0F1"/>
+                <w:lang w:bidi="ar-SA"/>
+              </w:rPr>
+              <w:t>build.gradle</w:t>
+            </w:r>
+            <w:proofErr w:type="spellEnd"/>
+            <w:r>
+              <w:rPr>
+                <w:rFonts w:ascii="inherit" w:eastAsia="Times New Roman" w:hAnsi="inherit" w:cs="Arial"/>
+                <w:color w:val="242729"/>
+                <w:sz w:val="23"/>
+                <w:szCs w:val="23"/>
+                <w:lang w:bidi="ar-SA"/>
+              </w:rPr>
+              <w:t> file and find artifact and change version</w:t>
+            </w:r>
+          </w:p>
+          <w:p>
+            <w:pPr>
+              <w:shd w:val="clear" w:color="auto" w:fill="EFF0F1"/>
+              <w:tabs>
+                <w:tab w:val="left" w:pos="916"/>
+                <w:tab w:val="left" w:pos="1832"/>
+                <w:tab w:val="left" w:pos="2748"/>
+                <w:tab w:val="left" w:pos="3664"/>
+                <w:tab w:val="left" w:pos="4580"/>
+                <w:tab w:val="left" w:pos="5496"/>
+                <w:tab w:val="left" w:pos="6412"/>
+                <w:tab w:val="left" w:pos="7328"/>
+                <w:tab w:val="left" w:pos="8244"/>
+                <w:tab w:val="left" w:pos="9160"/>
+                <w:tab w:val="left" w:pos="10076"/>
+                <w:tab w:val="left" w:pos="10992"/>
+                <w:tab w:val="left" w:pos="11908"/>
+                <w:tab w:val="left" w:pos="12824"/>
+                <w:tab w:val="left" w:pos="13740"/>
+                <w:tab w:val="left" w:pos="14656"/>
+              </w:tabs>
+              <w:ind w:left="450"/>
+              <w:textAlignment w:val="baseline"/>
+              <w:rPr>
+                <w:rFonts w:ascii="Consolas" w:eastAsia="Times New Roman" w:hAnsi="Consolas" w:cs="Courier New"/>
+                <w:color w:val="393318"/>
+                <w:lang w:bidi="ar-SA"/>
+              </w:rPr>
+            </w:pPr>
+            <w:proofErr w:type="spellStart"/>
+            <w:r>
+              <w:rPr>
+                <w:rFonts w:ascii="inherit" w:eastAsia="Times New Roman" w:hAnsi="inherit" w:cs="Courier New"/>
+                <w:color w:val="303336"/>
+                <w:bdr w:val="none" w:sz="0" w:space="0" w:color="auto" w:frame="1"/>
+                <w:shd w:val="clear" w:color="auto" w:fill="EFF0F1"/>
+                <w:lang w:bidi="ar-SA"/>
+              </w:rPr>
+              <w:t>classpath</w:t>
+            </w:r>
+            <w:proofErr w:type="spellEnd"/>
+            <w:r>
+              <w:rPr>
+                <w:rFonts w:ascii="inherit" w:eastAsia="Times New Roman" w:hAnsi="inherit" w:cs="Courier New"/>
+                <w:color w:val="303336"/>
+                <w:bdr w:val="none" w:sz="0" w:space="0" w:color="auto" w:frame="1"/>
+                <w:shd w:val="clear" w:color="auto" w:fill="EFF0F1"/>
+                <w:lang w:bidi="ar-SA"/>
+              </w:rPr>
+              <w:t xml:space="preserve"> </w:t>
+            </w:r>
+            <w:r>
+              <w:rPr>
+                <w:rFonts w:ascii="inherit" w:eastAsia="Times New Roman" w:hAnsi="inherit" w:cs="Courier New"/>
+                <w:color w:val="7D2727"/>
+                <w:bdr w:val="none" w:sz="0" w:space="0" w:color="auto" w:frame="1"/>
+                <w:shd w:val="clear" w:color="auto" w:fill="EFF0F1"/>
+                <w:lang w:bidi="ar-SA"/>
+              </w:rPr>
+              <w:t>'com.android.tools.build:gradle:2.3.3'</w:t>
+            </w:r>
+          </w:p>
+          <w:p>
+            <w:pPr>
+              <w:numPr>
+                <w:ilvl w:val="0"/>
+                <w:numId w:val="13"/>
+              </w:numPr>
+              <w:shd w:val="clear" w:color="auto" w:fill="FFFFFF"/>
+              <w:ind w:left="450"/>
+              <w:textAlignment w:val="baseline"/>
+              <w:rPr>
+                <w:rFonts w:ascii="inherit" w:eastAsia="Times New Roman" w:hAnsi="inherit" w:cs="Arial"/>
+                <w:color w:val="242729"/>
+                <w:sz w:val="23"/>
+                <w:szCs w:val="23"/>
+                <w:lang w:bidi="ar-SA"/>
+              </w:rPr>
+            </w:pPr>
+            <w:r>
+              <w:rPr>
+                <w:rFonts w:ascii="inherit" w:eastAsia="Times New Roman" w:hAnsi="inherit" w:cs="Arial"/>
+                <w:color w:val="242729"/>
+                <w:sz w:val="23"/>
+                <w:szCs w:val="23"/>
+                <w:lang w:bidi="ar-SA"/>
+              </w:rPr>
+              <w:t>Comment/delete </w:t>
+            </w:r>
+            <w:r>
+              <w:rPr>
+                <w:rFonts w:ascii="Consolas" w:eastAsia="Times New Roman" w:hAnsi="Consolas" w:cs="Courier New"/>
+                <w:color w:val="242729"/>
+                <w:bdr w:val="none" w:sz="0" w:space="0" w:color="auto" w:frame="1"/>
+                <w:shd w:val="clear" w:color="auto" w:fill="EFF0F1"/>
+                <w:lang w:bidi="ar-SA"/>
+              </w:rPr>
+              <w:t>google()</w:t>
+            </w:r>
+            <w:r>
+              <w:rPr>
+                <w:rFonts w:ascii="inherit" w:eastAsia="Times New Roman" w:hAnsi="inherit" w:cs="Arial"/>
+                <w:color w:val="242729"/>
+                <w:sz w:val="23"/>
+                <w:szCs w:val="23"/>
+                <w:lang w:bidi="ar-SA"/>
+              </w:rPr>
+              <w:t> from repo list</w:t>
+            </w:r>
+          </w:p>
+          <w:p>
+            <w:pPr>
+              <w:numPr>
+                <w:ilvl w:val="0"/>
+                <w:numId w:val="13"/>
+              </w:numPr>
+              <w:shd w:val="clear" w:color="auto" w:fill="FFFFFF"/>
+              <w:ind w:left="450"/>
+              <w:textAlignment w:val="baseline"/>
+              <w:rPr>
+                <w:rFonts w:ascii="inherit" w:eastAsia="Times New Roman" w:hAnsi="inherit" w:cs="Arial"/>
+                <w:color w:val="242729"/>
+                <w:sz w:val="23"/>
+                <w:szCs w:val="23"/>
+                <w:lang w:bidi="ar-SA"/>
+              </w:rPr>
+            </w:pPr>
+            <w:r>
+              <w:rPr>
+                <w:rFonts w:ascii="inherit" w:eastAsia="Times New Roman" w:hAnsi="inherit" w:cs="Arial"/>
+                <w:color w:val="242729"/>
+                <w:sz w:val="23"/>
+                <w:szCs w:val="23"/>
+                <w:lang w:bidi="ar-SA"/>
+              </w:rPr>
+              <w:t>Build project again</w:t>
+            </w:r>
+          </w:p>
+          <w:p>
+            <w:pPr>
+              <w:numPr>
+                <w:ilvl w:val="0"/>
+                <w:numId w:val="13"/>
+              </w:numPr>
+              <w:shd w:val="clear" w:color="auto" w:fill="FFFFFF"/>
+              <w:ind w:left="450"/>
+              <w:textAlignment w:val="baseline"/>
+              <w:rPr>
+                <w:rFonts w:ascii="inherit" w:eastAsia="Times New Roman" w:hAnsi="inherit" w:cs="Arial"/>
+                <w:color w:val="242729"/>
+                <w:sz w:val="23"/>
+                <w:szCs w:val="23"/>
+                <w:lang w:bidi="ar-SA"/>
+              </w:rPr>
+            </w:pPr>
+            <w:r>
+              <w:rPr>
+                <w:rFonts w:ascii="inherit" w:eastAsia="Times New Roman" w:hAnsi="inherit" w:cs="Arial"/>
+                <w:color w:val="242729"/>
+                <w:sz w:val="23"/>
+                <w:szCs w:val="23"/>
+                <w:lang w:bidi="ar-SA"/>
+              </w:rPr>
+              <w:t xml:space="preserve">DO NOT upgrade </w:t>
+            </w:r>
+            <w:proofErr w:type="spellStart"/>
+            <w:r>
+              <w:rPr>
+                <w:rFonts w:ascii="inherit" w:eastAsia="Times New Roman" w:hAnsi="inherit" w:cs="Arial"/>
+                <w:color w:val="242729"/>
+                <w:sz w:val="23"/>
+                <w:szCs w:val="23"/>
+                <w:lang w:bidi="ar-SA"/>
+              </w:rPr>
+              <w:t>gradle</w:t>
+            </w:r>
+            <w:proofErr w:type="spellEnd"/>
+            <w:r>
+              <w:rPr>
+                <w:rFonts w:ascii="inherit" w:eastAsia="Times New Roman" w:hAnsi="inherit" w:cs="Arial"/>
+                <w:color w:val="242729"/>
+                <w:sz w:val="23"/>
+                <w:szCs w:val="23"/>
+                <w:lang w:bidi="ar-SA"/>
+              </w:rPr>
+              <w:t xml:space="preserve"> after the build when prompted, click </w:t>
+            </w:r>
+            <w:proofErr w:type="gramStart"/>
+            <w:r>
+              <w:rPr>
+                <w:rFonts w:ascii="inherit" w:eastAsia="Times New Roman" w:hAnsi="inherit" w:cs="Arial"/>
+                <w:color w:val="242729"/>
+                <w:sz w:val="23"/>
+                <w:szCs w:val="23"/>
+                <w:lang w:bidi="ar-SA"/>
+              </w:rPr>
+              <w:t>Don’t</w:t>
+            </w:r>
+            <w:proofErr w:type="gramEnd"/>
+            <w:r>
+              <w:rPr>
+                <w:rFonts w:ascii="inherit" w:eastAsia="Times New Roman" w:hAnsi="inherit" w:cs="Arial"/>
+                <w:color w:val="242729"/>
+                <w:sz w:val="23"/>
+                <w:szCs w:val="23"/>
+                <w:lang w:bidi="ar-SA"/>
+              </w:rPr>
+              <w:t xml:space="preserve"> remind me.</w:t>
+            </w:r>
+            <w:r>
+              <w:rPr>
+                <w:rFonts w:ascii="inherit" w:eastAsia="Times New Roman" w:hAnsi="inherit" w:cs="Arial"/>
+                <w:color w:val="242729"/>
+                <w:sz w:val="23"/>
+                <w:szCs w:val="23"/>
+                <w:lang w:bidi="ar-SA"/>
+              </w:rPr>
+              <w:br/>
+            </w:r>
+            <w:r>
+              <w:rPr>
+                <w:noProof/>
+                <w:lang w:bidi="ar-SA"/>
+              </w:rPr>
+              <w:drawing>
+                <wp:inline distT="0" distB="0" distL="0" distR="0" wp14:anchorId="551A33BF" wp14:editId="59216E0C">
+                  <wp:extent cx="4724400" cy="2171700"/>
+                  <wp:effectExtent l="0" t="0" r="0" b="0"/>
+                  <wp:docPr id="15" name="Picture 15"/>
+                  <wp:cNvGraphicFramePr>
+                    <a:graphicFrameLocks xmlns:a="http://schemas.openxmlformats.org/drawingml/2006/main" noChangeAspect="1"/>
+                  </wp:cNvGraphicFramePr>
+                  <a:graphic xmlns:a="http://schemas.openxmlformats.org/drawingml/2006/main">
+                    <a:graphicData uri="http://schemas.openxmlformats.org/drawingml/2006/picture">
+                      <pic:pic xmlns:pic="http://schemas.openxmlformats.org/drawingml/2006/picture">
+                        <pic:nvPicPr>
+                          <pic:cNvPr id="1" name=""/>
+                          <pic:cNvPicPr/>
+                        </pic:nvPicPr>
+                        <pic:blipFill>
+                          <a:blip r:embed="rId26"/>
+                          <a:stretch>
+                            <a:fillRect/>
+                          </a:stretch>
+                        </pic:blipFill>
+                        <pic:spPr>
+                          <a:xfrm>
+                            <a:off x="0" y="0"/>
+                            <a:ext cx="4724400" cy="2171700"/>
+                          </a:xfrm>
+                          <a:prstGeom prst="rect">
+                            <a:avLst/>
+                          </a:prstGeom>
+                        </pic:spPr>
+                      </pic:pic>
+                    </a:graphicData>
+                  </a:graphic>
+                </wp:inline>
+              </w:drawing>
+            </w:r>
+          </w:p>
+          <w:p/>
+        </w:tc>
+      </w:tr>
+    </w:tbl>
+    <w:p/>
+    <w:p/>
+    <w:tbl>
+      <w:tblPr>
+        <w:tblStyle w:val="TableGrid"/>
+        <w:tblW w:w="0" w:type="auto"/>
+        <w:tblLook w:val="04A0" w:firstRow="1" w:lastRow="0" w:firstColumn="1" w:lastColumn="0" w:noHBand="0" w:noVBand="1"/>
+      </w:tblPr>
+      <w:tblGrid>
+        <w:gridCol w:w="1368"/>
+        <w:gridCol w:w="9648"/>
+      </w:tblGrid>
+      <w:tr>
+        <w:tc>
+          <w:tcPr>
+            <w:tcW w:w="1368" w:type="dxa"/>
+            <w:shd w:val="clear" w:color="auto" w:fill="D9D9D9" w:themeFill="background1" w:themeFillShade="D9"/>
+          </w:tcPr>
+          <w:p>
+            <w:pPr>
+              <w:rPr>
+                <w:b/>
+              </w:rPr>
+            </w:pPr>
+            <w:r>
+              <w:rPr>
+                <w:b/>
+              </w:rPr>
+              <w:t>Error</w:t>
+            </w:r>
+          </w:p>
+        </w:tc>
+        <w:tc>
+          <w:tcPr>
+            <w:tcW w:w="9648" w:type="dxa"/>
+          </w:tcPr>
+          <w:p>
+            <w:r>
+              <w:t>Couldn’t load file: badlogic.jpg</w:t>
+            </w:r>
+          </w:p>
+        </w:tc>
+      </w:tr>
+      <w:tr>
+        <w:tc>
+          <w:tcPr>
+            <w:tcW w:w="1368" w:type="dxa"/>
+            <w:shd w:val="clear" w:color="auto" w:fill="D9D9D9" w:themeFill="background1" w:themeFillShade="D9"/>
+          </w:tcPr>
+          <w:p>
+            <w:pPr>
+              <w:rPr>
+                <w:b/>
+              </w:rPr>
+            </w:pPr>
+            <w:r>
+              <w:rPr>
+                <w:b/>
+              </w:rPr>
+              <w:lastRenderedPageBreak/>
+              <w:t>Image</w:t>
+            </w:r>
+          </w:p>
+        </w:tc>
+        <w:tc>
+          <w:tcPr>
+            <w:tcW w:w="9648" w:type="dxa"/>
+          </w:tcPr>
+          <w:p>
+            <w:pPr>
+              <w:jc w:val="center"/>
+            </w:pPr>
+            <w:r>
+              <w:rPr>
+                <w:noProof/>
+                <w:lang w:bidi="ar-SA"/>
+              </w:rPr>
+              <w:drawing>
+                <wp:inline distT="0" distB="0" distL="0" distR="0" wp14:anchorId="2E7641B4" wp14:editId="647A1ACD">
+                  <wp:extent cx="5543550" cy="1725687"/>
+                  <wp:effectExtent l="0" t="0" r="0" b="0"/>
+                  <wp:docPr id="21" name="Picture 21"/>
+                  <wp:cNvGraphicFramePr>
+                    <a:graphicFrameLocks xmlns:a="http://schemas.openxmlformats.org/drawingml/2006/main" noChangeAspect="1"/>
+                  </wp:cNvGraphicFramePr>
+                  <a:graphic xmlns:a="http://schemas.openxmlformats.org/drawingml/2006/main">
+                    <a:graphicData uri="http://schemas.openxmlformats.org/drawingml/2006/picture">
+                      <pic:pic xmlns:pic="http://schemas.openxmlformats.org/drawingml/2006/picture">
+                        <pic:nvPicPr>
+                          <pic:cNvPr id="1" name=""/>
+                          <pic:cNvPicPr/>
+                        </pic:nvPicPr>
+                        <pic:blipFill>
+                          <a:blip r:embed="rId34"/>
+                          <a:stretch>
+                            <a:fillRect/>
+                          </a:stretch>
+                        </pic:blipFill>
+                        <pic:spPr>
+                          <a:xfrm>
+                            <a:off x="0" y="0"/>
+                            <a:ext cx="5606813" cy="1745380"/>
+                          </a:xfrm>
+                          <a:prstGeom prst="rect">
+                            <a:avLst/>
+                          </a:prstGeom>
+                        </pic:spPr>
+                      </pic:pic>
+                    </a:graphicData>
+                  </a:graphic>
+                </wp:inline>
+              </w:drawing>
+            </w:r>
+          </w:p>
+        </w:tc>
+      </w:tr>
+      <w:tr>
+        <w:tc>
+          <w:tcPr>
+            <w:tcW w:w="1368" w:type="dxa"/>
+            <w:shd w:val="clear" w:color="auto" w:fill="D9D9D9" w:themeFill="background1" w:themeFillShade="D9"/>
+          </w:tcPr>
+          <w:p>
+            <w:pPr>
+              <w:rPr>
+                <w:b/>
+              </w:rPr>
+            </w:pPr>
+            <w:r>
+              <w:rPr>
+                <w:b/>
+              </w:rPr>
+              <w:t>Description</w:t>
+            </w:r>
+          </w:p>
+        </w:tc>
+        <w:tc>
+          <w:tcPr>
+            <w:tcW w:w="9648" w:type="dxa"/>
+          </w:tcPr>
+          <w:p>
+            <w:r>
+              <w:t>When running the desktop mode, the above error appears indicating that LWJGL could not load the file badlogic.jpg</w:t>
+            </w:r>
+          </w:p>
+        </w:tc>
+      </w:tr>
+      <w:tr>
+        <w:tc>
+          <w:tcPr>
+            <w:tcW w:w="1368" w:type="dxa"/>
+            <w:shd w:val="clear" w:color="auto" w:fill="D9D9D9" w:themeFill="background1" w:themeFillShade="D9"/>
+          </w:tcPr>
+          <w:p>
+            <w:pPr>
+              <w:rPr>
+                <w:b/>
+              </w:rPr>
+            </w:pPr>
+            <w:r>
+              <w:rPr>
+                <w:b/>
+              </w:rPr>
+              <w:t>Cause</w:t>
+            </w:r>
+          </w:p>
+        </w:tc>
+        <w:tc>
+          <w:tcPr>
+            <w:tcW w:w="9648" w:type="dxa"/>
+          </w:tcPr>
+          <w:p>
+            <w:r>
+              <w:t>The desktop run configuration is missing the assets folder location</w:t>
+            </w:r>
+          </w:p>
+        </w:tc>
+      </w:tr>
+      <w:tr>
+        <w:tc>
+          <w:tcPr>
+            <w:tcW w:w="1368" w:type="dxa"/>
+            <w:shd w:val="clear" w:color="auto" w:fill="D9D9D9" w:themeFill="background1" w:themeFillShade="D9"/>
+          </w:tcPr>
+          <w:p>
+            <w:pPr>
+              <w:rPr>
+                <w:b/>
+              </w:rPr>
+            </w:pPr>
+            <w:r>
+              <w:rPr>
+                <w:b/>
+              </w:rPr>
+              <w:t>Resolution</w:t>
+            </w:r>
+          </w:p>
+        </w:tc>
+        <w:tc>
+          <w:tcPr>
+            <w:tcW w:w="9648" w:type="dxa"/>
+          </w:tcPr>
+          <w:p>
+            <w:r>
+              <w:t xml:space="preserve">Open the configurations and add the assets folder.  See the section </w:t>
+            </w:r>
+            <w:hyperlink w:anchor="_Setup_the_Desktop" w:history="1">
+              <w:r>
+                <w:rPr>
+                  <w:rStyle w:val="Hyperlink"/>
+                </w:rPr>
+                <w:t>above</w:t>
+              </w:r>
+            </w:hyperlink>
+            <w:r>
+              <w:t xml:space="preserve"> on how to setup desktop mode.</w:t>
+            </w:r>
+          </w:p>
+        </w:tc>
+      </w:tr>
+    </w:tbl>
+    <w:p/>
     <w:p/>
     <w:sectPr>
       <w:pgSz w:w="12240" w:h="15840"/>
@@ -3320,6 +5740,393 @@
     </w:lvl>
   </w:abstractNum>
   <w:abstractNum w:abstractNumId="8" w15:restartNumberingAfterBreak="0">
+    <w:nsid w:val="4CDE1842"/>
+    <w:multiLevelType w:val="multilevel"/>
+    <w:tmpl w:val="948C3FB0"/>
+    <w:lvl w:ilvl="0">
+      <w:start w:val="1"/>
+      <w:numFmt w:val="decimal"/>
+      <w:lvlText w:val="%1."/>
+      <w:lvlJc w:val="left"/>
+      <w:pPr>
+        <w:tabs>
+          <w:tab w:val="num" w:pos="720"/>
+        </w:tabs>
+        <w:ind w:left="720" w:hanging="360"/>
+      </w:pPr>
+      <w:rPr>
+        <w:rFonts w:hint="default"/>
+        <w:sz w:val="20"/>
+      </w:rPr>
+    </w:lvl>
+    <w:lvl w:ilvl="1" w:tentative="1">
+      <w:start w:val="1"/>
+      <w:numFmt w:val="bullet"/>
+      <w:lvlText w:val=""/>
+      <w:lvlJc w:val="left"/>
+      <w:pPr>
+        <w:tabs>
+          <w:tab w:val="num" w:pos="1440"/>
+        </w:tabs>
+        <w:ind w:left="1440" w:hanging="360"/>
+      </w:pPr>
+      <w:rPr>
+        <w:rFonts w:ascii="Symbol" w:hAnsi="Symbol" w:hint="default"/>
+        <w:sz w:val="20"/>
+      </w:rPr>
+    </w:lvl>
+    <w:lvl w:ilvl="2" w:tentative="1">
+      <w:start w:val="1"/>
+      <w:numFmt w:val="bullet"/>
+      <w:lvlText w:val=""/>
+      <w:lvlJc w:val="left"/>
+      <w:pPr>
+        <w:tabs>
+          <w:tab w:val="num" w:pos="2160"/>
+        </w:tabs>
+        <w:ind w:left="2160" w:hanging="360"/>
+      </w:pPr>
+      <w:rPr>
+        <w:rFonts w:ascii="Symbol" w:hAnsi="Symbol" w:hint="default"/>
+        <w:sz w:val="20"/>
+      </w:rPr>
+    </w:lvl>
+    <w:lvl w:ilvl="3" w:tentative="1">
+      <w:start w:val="1"/>
+      <w:numFmt w:val="bullet"/>
+      <w:lvlText w:val=""/>
+      <w:lvlJc w:val="left"/>
+      <w:pPr>
+        <w:tabs>
+          <w:tab w:val="num" w:pos="2880"/>
+        </w:tabs>
+        <w:ind w:left="2880" w:hanging="360"/>
+      </w:pPr>
+      <w:rPr>
+        <w:rFonts w:ascii="Symbol" w:hAnsi="Symbol" w:hint="default"/>
+        <w:sz w:val="20"/>
+      </w:rPr>
+    </w:lvl>
+    <w:lvl w:ilvl="4" w:tentative="1">
+      <w:start w:val="1"/>
+      <w:numFmt w:val="bullet"/>
+      <w:lvlText w:val=""/>
+      <w:lvlJc w:val="left"/>
+      <w:pPr>
+        <w:tabs>
+          <w:tab w:val="num" w:pos="3600"/>
+        </w:tabs>
+        <w:ind w:left="3600" w:hanging="360"/>
+      </w:pPr>
+      <w:rPr>
+        <w:rFonts w:ascii="Symbol" w:hAnsi="Symbol" w:hint="default"/>
+        <w:sz w:val="20"/>
+      </w:rPr>
+    </w:lvl>
+    <w:lvl w:ilvl="5" w:tentative="1">
+      <w:start w:val="1"/>
+      <w:numFmt w:val="bullet"/>
+      <w:lvlText w:val=""/>
+      <w:lvlJc w:val="left"/>
+      <w:pPr>
+        <w:tabs>
+          <w:tab w:val="num" w:pos="4320"/>
+        </w:tabs>
+        <w:ind w:left="4320" w:hanging="360"/>
+      </w:pPr>
+      <w:rPr>
+        <w:rFonts w:ascii="Symbol" w:hAnsi="Symbol" w:hint="default"/>
+        <w:sz w:val="20"/>
+      </w:rPr>
+    </w:lvl>
+    <w:lvl w:ilvl="6" w:tentative="1">
+      <w:start w:val="1"/>
+      <w:numFmt w:val="bullet"/>
+      <w:lvlText w:val=""/>
+      <w:lvlJc w:val="left"/>
+      <w:pPr>
+        <w:tabs>
+          <w:tab w:val="num" w:pos="5040"/>
+        </w:tabs>
+        <w:ind w:left="5040" w:hanging="360"/>
+      </w:pPr>
+      <w:rPr>
+        <w:rFonts w:ascii="Symbol" w:hAnsi="Symbol" w:hint="default"/>
+        <w:sz w:val="20"/>
+      </w:rPr>
+    </w:lvl>
+    <w:lvl w:ilvl="7" w:tentative="1">
+      <w:start w:val="1"/>
+      <w:numFmt w:val="bullet"/>
+      <w:lvlText w:val=""/>
+      <w:lvlJc w:val="left"/>
+      <w:pPr>
+        <w:tabs>
+          <w:tab w:val="num" w:pos="5760"/>
+        </w:tabs>
+        <w:ind w:left="5760" w:hanging="360"/>
+      </w:pPr>
+      <w:rPr>
+        <w:rFonts w:ascii="Symbol" w:hAnsi="Symbol" w:hint="default"/>
+        <w:sz w:val="20"/>
+      </w:rPr>
+    </w:lvl>
+    <w:lvl w:ilvl="8" w:tentative="1">
+      <w:start w:val="1"/>
+      <w:numFmt w:val="bullet"/>
+      <w:lvlText w:val=""/>
+      <w:lvlJc w:val="left"/>
+      <w:pPr>
+        <w:tabs>
+          <w:tab w:val="num" w:pos="6480"/>
+        </w:tabs>
+        <w:ind w:left="6480" w:hanging="360"/>
+      </w:pPr>
+      <w:rPr>
+        <w:rFonts w:ascii="Symbol" w:hAnsi="Symbol" w:hint="default"/>
+        <w:sz w:val="20"/>
+      </w:rPr>
+    </w:lvl>
+  </w:abstractNum>
+  <w:abstractNum w:abstractNumId="9" w15:restartNumberingAfterBreak="0">
+    <w:nsid w:val="4F1E77A2"/>
+    <w:multiLevelType w:val="hybridMultilevel"/>
+    <w:tmpl w:val="9A22ABF2"/>
+    <w:lvl w:ilvl="0" w:tplc="0409000F">
+      <w:start w:val="1"/>
+      <w:numFmt w:val="decimal"/>
+      <w:lvlText w:val="%1."/>
+      <w:lvlJc w:val="left"/>
+      <w:pPr>
+        <w:ind w:left="720" w:hanging="360"/>
+      </w:pPr>
+      <w:rPr>
+        <w:rFonts w:hint="default"/>
+      </w:rPr>
+    </w:lvl>
+    <w:lvl w:ilvl="1" w:tplc="04090019">
+      <w:start w:val="1"/>
+      <w:numFmt w:val="lowerLetter"/>
+      <w:lvlText w:val="%2."/>
+      <w:lvlJc w:val="left"/>
+      <w:pPr>
+        <w:ind w:left="1440" w:hanging="360"/>
+      </w:pPr>
+    </w:lvl>
+    <w:lvl w:ilvl="2" w:tplc="0409001B">
+      <w:start w:val="1"/>
+      <w:numFmt w:val="lowerRoman"/>
+      <w:lvlText w:val="%3."/>
+      <w:lvlJc w:val="right"/>
+      <w:pPr>
+        <w:ind w:left="2160" w:hanging="180"/>
+      </w:pPr>
+    </w:lvl>
+    <w:lvl w:ilvl="3" w:tplc="0409000F">
+      <w:start w:val="1"/>
+      <w:numFmt w:val="decimal"/>
+      <w:lvlText w:val="%4."/>
+      <w:lvlJc w:val="left"/>
+      <w:pPr>
+        <w:ind w:left="2880" w:hanging="360"/>
+      </w:pPr>
+    </w:lvl>
+    <w:lvl w:ilvl="4" w:tplc="04090019" w:tentative="1">
+      <w:start w:val="1"/>
+      <w:numFmt w:val="lowerLetter"/>
+      <w:lvlText w:val="%5."/>
+      <w:lvlJc w:val="left"/>
+      <w:pPr>
+        <w:ind w:left="3600" w:hanging="360"/>
+      </w:pPr>
+    </w:lvl>
+    <w:lvl w:ilvl="5" w:tplc="0409001B" w:tentative="1">
+      <w:start w:val="1"/>
+      <w:numFmt w:val="lowerRoman"/>
+      <w:lvlText w:val="%6."/>
+      <w:lvlJc w:val="right"/>
+      <w:pPr>
+        <w:ind w:left="4320" w:hanging="180"/>
+      </w:pPr>
+    </w:lvl>
+    <w:lvl w:ilvl="6" w:tplc="0409000F" w:tentative="1">
+      <w:start w:val="1"/>
+      <w:numFmt w:val="decimal"/>
+      <w:lvlText w:val="%7."/>
+      <w:lvlJc w:val="left"/>
+      <w:pPr>
+        <w:ind w:left="5040" w:hanging="360"/>
+      </w:pPr>
+    </w:lvl>
+    <w:lvl w:ilvl="7" w:tplc="04090019" w:tentative="1">
+      <w:start w:val="1"/>
+      <w:numFmt w:val="lowerLetter"/>
+      <w:lvlText w:val="%8."/>
+      <w:lvlJc w:val="left"/>
+      <w:pPr>
+        <w:ind w:left="5760" w:hanging="360"/>
+      </w:pPr>
+    </w:lvl>
+    <w:lvl w:ilvl="8" w:tplc="0409001B" w:tentative="1">
+      <w:start w:val="1"/>
+      <w:numFmt w:val="lowerRoman"/>
+      <w:lvlText w:val="%9."/>
+      <w:lvlJc w:val="right"/>
+      <w:pPr>
+        <w:ind w:left="6480" w:hanging="180"/>
+      </w:pPr>
+    </w:lvl>
+  </w:abstractNum>
+  <w:abstractNum w:abstractNumId="10" w15:restartNumberingAfterBreak="0">
+    <w:nsid w:val="54CD7C01"/>
+    <w:multiLevelType w:val="multilevel"/>
+    <w:tmpl w:val="948C3FB0"/>
+    <w:lvl w:ilvl="0">
+      <w:start w:val="1"/>
+      <w:numFmt w:val="decimal"/>
+      <w:lvlText w:val="%1."/>
+      <w:lvlJc w:val="left"/>
+      <w:pPr>
+        <w:tabs>
+          <w:tab w:val="num" w:pos="720"/>
+        </w:tabs>
+        <w:ind w:left="720" w:hanging="360"/>
+      </w:pPr>
+      <w:rPr>
+        <w:rFonts w:hint="default"/>
+        <w:sz w:val="20"/>
+      </w:rPr>
+    </w:lvl>
+    <w:lvl w:ilvl="1" w:tentative="1">
+      <w:start w:val="1"/>
+      <w:numFmt w:val="bullet"/>
+      <w:lvlText w:val=""/>
+      <w:lvlJc w:val="left"/>
+      <w:pPr>
+        <w:tabs>
+          <w:tab w:val="num" w:pos="1440"/>
+        </w:tabs>
+        <w:ind w:left="1440" w:hanging="360"/>
+      </w:pPr>
+      <w:rPr>
+        <w:rFonts w:ascii="Symbol" w:hAnsi="Symbol" w:hint="default"/>
+        <w:sz w:val="20"/>
+      </w:rPr>
+    </w:lvl>
+    <w:lvl w:ilvl="2" w:tentative="1">
+      <w:start w:val="1"/>
+      <w:numFmt w:val="bullet"/>
+      <w:lvlText w:val=""/>
+      <w:lvlJc w:val="left"/>
+      <w:pPr>
+        <w:tabs>
+          <w:tab w:val="num" w:pos="2160"/>
+        </w:tabs>
+        <w:ind w:left="2160" w:hanging="360"/>
+      </w:pPr>
+      <w:rPr>
+        <w:rFonts w:ascii="Symbol" w:hAnsi="Symbol" w:hint="default"/>
+        <w:sz w:val="20"/>
+      </w:rPr>
+    </w:lvl>
+    <w:lvl w:ilvl="3" w:tentative="1">
+      <w:start w:val="1"/>
+      <w:numFmt w:val="bullet"/>
+      <w:lvlText w:val=""/>
+      <w:lvlJc w:val="left"/>
+      <w:pPr>
+        <w:tabs>
+          <w:tab w:val="num" w:pos="2880"/>
+        </w:tabs>
+        <w:ind w:left="2880" w:hanging="360"/>
+      </w:pPr>
+      <w:rPr>
+        <w:rFonts w:ascii="Symbol" w:hAnsi="Symbol" w:hint="default"/>
+        <w:sz w:val="20"/>
+      </w:rPr>
+    </w:lvl>
+    <w:lvl w:ilvl="4" w:tentative="1">
+      <w:start w:val="1"/>
+      <w:numFmt w:val="bullet"/>
+      <w:lvlText w:val=""/>
+      <w:lvlJc w:val="left"/>
+      <w:pPr>
+        <w:tabs>
+          <w:tab w:val="num" w:pos="3600"/>
+        </w:tabs>
+        <w:ind w:left="3600" w:hanging="360"/>
+      </w:pPr>
+      <w:rPr>
+        <w:rFonts w:ascii="Symbol" w:hAnsi="Symbol" w:hint="default"/>
+        <w:sz w:val="20"/>
+      </w:rPr>
+    </w:lvl>
+    <w:lvl w:ilvl="5" w:tentative="1">
+      <w:start w:val="1"/>
+      <w:numFmt w:val="bullet"/>
+      <w:lvlText w:val=""/>
+      <w:lvlJc w:val="left"/>
+      <w:pPr>
+        <w:tabs>
+          <w:tab w:val="num" w:pos="4320"/>
+        </w:tabs>
+        <w:ind w:left="4320" w:hanging="360"/>
+      </w:pPr>
+      <w:rPr>
+        <w:rFonts w:ascii="Symbol" w:hAnsi="Symbol" w:hint="default"/>
+        <w:sz w:val="20"/>
+      </w:rPr>
+    </w:lvl>
+    <w:lvl w:ilvl="6" w:tentative="1">
+      <w:start w:val="1"/>
+      <w:numFmt w:val="bullet"/>
+      <w:lvlText w:val=""/>
+      <w:lvlJc w:val="left"/>
+      <w:pPr>
+        <w:tabs>
+          <w:tab w:val="num" w:pos="5040"/>
+        </w:tabs>
+        <w:ind w:left="5040" w:hanging="360"/>
+      </w:pPr>
+      <w:rPr>
+        <w:rFonts w:ascii="Symbol" w:hAnsi="Symbol" w:hint="default"/>
+        <w:sz w:val="20"/>
+      </w:rPr>
+    </w:lvl>
+    <w:lvl w:ilvl="7" w:tentative="1">
+      <w:start w:val="1"/>
+      <w:numFmt w:val="bullet"/>
+      <w:lvlText w:val=""/>
+      <w:lvlJc w:val="left"/>
+      <w:pPr>
+        <w:tabs>
+          <w:tab w:val="num" w:pos="5760"/>
+        </w:tabs>
+        <w:ind w:left="5760" w:hanging="360"/>
+      </w:pPr>
+      <w:rPr>
+        <w:rFonts w:ascii="Symbol" w:hAnsi="Symbol" w:hint="default"/>
+        <w:sz w:val="20"/>
+      </w:rPr>
+    </w:lvl>
+    <w:lvl w:ilvl="8" w:tentative="1">
+      <w:start w:val="1"/>
+      <w:numFmt w:val="bullet"/>
+      <w:lvlText w:val=""/>
+      <w:lvlJc w:val="left"/>
+      <w:pPr>
+        <w:tabs>
+          <w:tab w:val="num" w:pos="6480"/>
+        </w:tabs>
+        <w:ind w:left="6480" w:hanging="360"/>
+      </w:pPr>
+      <w:rPr>
+        <w:rFonts w:ascii="Symbol" w:hAnsi="Symbol" w:hint="default"/>
+        <w:sz w:val="20"/>
+      </w:rPr>
+    </w:lvl>
+  </w:abstractNum>
+  <w:abstractNum w:abstractNumId="11" w15:restartNumberingAfterBreak="0">
     <w:nsid w:val="5CD22629"/>
     <w:multiLevelType w:val="hybridMultilevel"/>
     <w:tmpl w:val="4D0E8812"/>
@@ -3408,7 +6215,7 @@
       </w:pPr>
     </w:lvl>
   </w:abstractNum>
-  <w:abstractNum w:abstractNumId="9" w15:restartNumberingAfterBreak="0">
+  <w:abstractNum w:abstractNumId="12" w15:restartNumberingAfterBreak="0">
     <w:nsid w:val="61387146"/>
     <w:multiLevelType w:val="hybridMultilevel"/>
     <w:tmpl w:val="9BE2AF70"/>
@@ -3494,7 +6301,7 @@
       </w:pPr>
     </w:lvl>
   </w:abstractNum>
-  <w:abstractNum w:abstractNumId="10" w15:restartNumberingAfterBreak="0">
+  <w:abstractNum w:abstractNumId="13" w15:restartNumberingAfterBreak="0">
     <w:nsid w:val="658860B3"/>
     <w:multiLevelType w:val="hybridMultilevel"/>
     <w:tmpl w:val="E368C1B8"/>
@@ -3580,10 +6387,10 @@
       </w:pPr>
     </w:lvl>
   </w:abstractNum>
-  <w:abstractNum w:abstractNumId="11" w15:restartNumberingAfterBreak="0">
+  <w:abstractNum w:abstractNumId="14" w15:restartNumberingAfterBreak="0">
     <w:nsid w:val="70D9051C"/>
     <w:multiLevelType w:val="hybridMultilevel"/>
-    <w:tmpl w:val="5998A280"/>
+    <w:tmpl w:val="CD04CE94"/>
     <w:lvl w:ilvl="0" w:tplc="04090001">
       <w:start w:val="1"/>
       <w:numFmt w:val="bullet"/>
@@ -3700,13 +6507,13 @@
     <w:abstractNumId w:val="7"/>
   </w:num>
   <w:num w:numId="3">
-    <w:abstractNumId w:val="9"/>
+    <w:abstractNumId w:val="12"/>
   </w:num>
   <w:num w:numId="4">
-    <w:abstractNumId w:val="11"/>
+    <w:abstractNumId w:val="14"/>
   </w:num>
   <w:num w:numId="5">
-    <w:abstractNumId w:val="8"/>
+    <w:abstractNumId w:val="11"/>
   </w:num>
   <w:num w:numId="6">
     <w:abstractNumId w:val="3"/>
@@ -3715,7 +6522,7 @@
     <w:abstractNumId w:val="4"/>
   </w:num>
   <w:num w:numId="8">
-    <w:abstractNumId w:val="10"/>
+    <w:abstractNumId w:val="13"/>
   </w:num>
   <w:num w:numId="9">
     <w:abstractNumId w:val="6"/>
@@ -3728,6 +6535,15 @@
   </w:num>
   <w:num w:numId="12">
     <w:abstractNumId w:val="5"/>
+  </w:num>
+  <w:num w:numId="13">
+    <w:abstractNumId w:val="8"/>
+  </w:num>
+  <w:num w:numId="14">
+    <w:abstractNumId w:val="9"/>
+  </w:num>
+  <w:num w:numId="15">
+    <w:abstractNumId w:val="10"/>
   </w:num>
 </w:numbering>
 </file>
@@ -4194,7 +7010,6 @@
     <w:next w:val="Normal"/>
     <w:link w:val="Heading3Char"/>
     <w:uiPriority w:val="9"/>
-    <w:semiHidden/>
     <w:unhideWhenUsed/>
     <w:qFormat/>
     <w:rsid w:val="003C69B2"/>
@@ -4436,7 +7251,6 @@
     <w:basedOn w:val="DefaultParagraphFont"/>
     <w:link w:val="Heading3"/>
     <w:uiPriority w:val="9"/>
-    <w:semiHidden/>
     <w:rsid w:val="003C69B2"/>
     <w:rPr>
       <w:caps/>
@@ -4952,6 +7766,122 @@
       <w:szCs w:val="18"/>
     </w:rPr>
   </w:style>
+  <w:style w:type="table" w:styleId="TableGrid">
+    <w:name w:val="Table Grid"/>
+    <w:basedOn w:val="TableNormal"/>
+    <w:uiPriority w:val="59"/>
+    <w:rsid w:val="00591870"/>
+    <w:pPr>
+      <w:spacing w:before="0" w:after="0" w:line="240" w:lineRule="auto"/>
+    </w:pPr>
+    <w:tblPr>
+      <w:tblBorders>
+        <w:top w:val="single" w:sz="4" w:space="0" w:color="auto"/>
+        <w:left w:val="single" w:sz="4" w:space="0" w:color="auto"/>
+        <w:bottom w:val="single" w:sz="4" w:space="0" w:color="auto"/>
+        <w:right w:val="single" w:sz="4" w:space="0" w:color="auto"/>
+        <w:insideH w:val="single" w:sz="4" w:space="0" w:color="auto"/>
+        <w:insideV w:val="single" w:sz="4" w:space="0" w:color="auto"/>
+      </w:tblBorders>
+    </w:tblPr>
+  </w:style>
+  <w:style w:type="paragraph" w:styleId="NormalWeb">
+    <w:name w:val="Normal (Web)"/>
+    <w:basedOn w:val="Normal"/>
+    <w:uiPriority w:val="99"/>
+    <w:semiHidden/>
+    <w:unhideWhenUsed/>
+    <w:rsid w:val="001154CC"/>
+    <w:pPr>
+      <w:spacing w:before="100" w:beforeAutospacing="1" w:after="100" w:afterAutospacing="1"/>
+    </w:pPr>
+    <w:rPr>
+      <w:rFonts w:ascii="Times New Roman" w:eastAsia="Times New Roman" w:hAnsi="Times New Roman" w:cs="Times New Roman"/>
+      <w:sz w:val="24"/>
+      <w:szCs w:val="24"/>
+      <w:lang w:bidi="ar-SA"/>
+    </w:rPr>
+  </w:style>
+  <w:style w:type="character" w:styleId="HTMLCode">
+    <w:name w:val="HTML Code"/>
+    <w:basedOn w:val="DefaultParagraphFont"/>
+    <w:uiPriority w:val="99"/>
+    <w:semiHidden/>
+    <w:unhideWhenUsed/>
+    <w:rsid w:val="001154CC"/>
+    <w:rPr>
+      <w:rFonts w:ascii="Courier New" w:eastAsia="Times New Roman" w:hAnsi="Courier New" w:cs="Courier New"/>
+      <w:sz w:val="20"/>
+      <w:szCs w:val="20"/>
+    </w:rPr>
+  </w:style>
+  <w:style w:type="paragraph" w:styleId="HTMLPreformatted">
+    <w:name w:val="HTML Preformatted"/>
+    <w:basedOn w:val="Normal"/>
+    <w:link w:val="HTMLPreformattedChar"/>
+    <w:uiPriority w:val="99"/>
+    <w:semiHidden/>
+    <w:unhideWhenUsed/>
+    <w:rsid w:val="001154CC"/>
+    <w:pPr>
+      <w:tabs>
+        <w:tab w:val="left" w:pos="916"/>
+        <w:tab w:val="left" w:pos="1832"/>
+        <w:tab w:val="left" w:pos="2748"/>
+        <w:tab w:val="left" w:pos="3664"/>
+        <w:tab w:val="left" w:pos="4580"/>
+        <w:tab w:val="left" w:pos="5496"/>
+        <w:tab w:val="left" w:pos="6412"/>
+        <w:tab w:val="left" w:pos="7328"/>
+        <w:tab w:val="left" w:pos="8244"/>
+        <w:tab w:val="left" w:pos="9160"/>
+        <w:tab w:val="left" w:pos="10076"/>
+        <w:tab w:val="left" w:pos="10992"/>
+        <w:tab w:val="left" w:pos="11908"/>
+        <w:tab w:val="left" w:pos="12824"/>
+        <w:tab w:val="left" w:pos="13740"/>
+        <w:tab w:val="left" w:pos="14656"/>
+      </w:tabs>
+    </w:pPr>
+    <w:rPr>
+      <w:rFonts w:ascii="Courier New" w:eastAsia="Times New Roman" w:hAnsi="Courier New" w:cs="Courier New"/>
+      <w:lang w:bidi="ar-SA"/>
+    </w:rPr>
+  </w:style>
+  <w:style w:type="character" w:customStyle="1" w:styleId="HTMLPreformattedChar">
+    <w:name w:val="HTML Preformatted Char"/>
+    <w:basedOn w:val="DefaultParagraphFont"/>
+    <w:link w:val="HTMLPreformatted"/>
+    <w:uiPriority w:val="99"/>
+    <w:semiHidden/>
+    <w:rsid w:val="001154CC"/>
+    <w:rPr>
+      <w:rFonts w:ascii="Courier New" w:eastAsia="Times New Roman" w:hAnsi="Courier New" w:cs="Courier New"/>
+      <w:sz w:val="20"/>
+      <w:szCs w:val="20"/>
+      <w:lang w:bidi="ar-SA"/>
+    </w:rPr>
+  </w:style>
+  <w:style w:type="character" w:customStyle="1" w:styleId="pln">
+    <w:name w:val="pln"/>
+    <w:basedOn w:val="DefaultParagraphFont"/>
+    <w:rsid w:val="001154CC"/>
+  </w:style>
+  <w:style w:type="character" w:customStyle="1" w:styleId="pun">
+    <w:name w:val="pun"/>
+    <w:basedOn w:val="DefaultParagraphFont"/>
+    <w:rsid w:val="001154CC"/>
+  </w:style>
+  <w:style w:type="character" w:customStyle="1" w:styleId="com">
+    <w:name w:val="com"/>
+    <w:basedOn w:val="DefaultParagraphFont"/>
+    <w:rsid w:val="001154CC"/>
+  </w:style>
+  <w:style w:type="character" w:customStyle="1" w:styleId="str">
+    <w:name w:val="str"/>
+    <w:basedOn w:val="DefaultParagraphFont"/>
+    <w:rsid w:val="001154CC"/>
+  </w:style>
 </w:styles>
 </file>
 
@@ -5243,7 +8173,7 @@
 </file>
 
 <file path=customXml/itemProps1.xml><?xml version="1.0" encoding="utf-8"?>
-<ds:datastoreItem xmlns:ds="http://schemas.openxmlformats.org/officeDocument/2006/customXml" ds:itemID="{C550E3DB-D9DE-4446-8C71-07643A57E54E}">
+<ds:datastoreItem xmlns:ds="http://schemas.openxmlformats.org/officeDocument/2006/customXml" ds:itemID="{93BF2C35-1486-4423-93C1-D0F046B6BE9F}">
   <ds:schemaRefs>
     <ds:schemaRef ds:uri="http://schemas.openxmlformats.org/officeDocument/2006/bibliography"/>
   </ds:schemaRefs>

</xml_diff>

<commit_message>
Add html deploy steps link
</commit_message>
<xml_diff>
--- a/libgdx_prototype/docs/LibGDX Download, Install, and Configure steps.docx
+++ b/libgdx_prototype/docs/LibGDX Download, Install, and Configure steps.docx
@@ -1,14 +1,12 @@
 
 <file path=word/document.xml><?xml version="1.0" encoding="utf-8"?>
-<w:document xmlns:wpc="http://schemas.microsoft.com/office/word/2010/wordprocessingCanvas" xmlns:mc="http://schemas.openxmlformats.org/markup-compatibility/2006" xmlns:o="urn:schemas-microsoft-com:office:office" xmlns:r="http://schemas.openxmlformats.org/officeDocument/2006/relationships" xmlns:m="http://schemas.openxmlformats.org/officeDocument/2006/math" xmlns:v="urn:schemas-microsoft-com:vml" xmlns:wp14="http://schemas.microsoft.com/office/word/2010/wordprocessingDrawing" xmlns:wp="http://schemas.openxmlformats.org/drawingml/2006/wordprocessingDrawing" xmlns:w10="urn:schemas-microsoft-com:office:word" xmlns:w="http://schemas.openxmlformats.org/wordprocessingml/2006/main" xmlns:w14="http://schemas.microsoft.com/office/word/2010/wordml" xmlns:w15="http://schemas.microsoft.com/office/word/2012/wordml" xmlns:wpg="http://schemas.microsoft.com/office/word/2010/wordprocessingGroup" xmlns:wpi="http://schemas.microsoft.com/office/word/2010/wordprocessingInk" xmlns:wne="http://schemas.microsoft.com/office/word/2006/wordml" xmlns:wps="http://schemas.microsoft.com/office/word/2010/wordprocessingShape" mc:Ignorable="w14 w15 wp14">
+<w:document xmlns:wpc="http://schemas.microsoft.com/office/word/2010/wordprocessingCanvas" xmlns:cx="http://schemas.microsoft.com/office/drawing/2014/chartex" xmlns:cx1="http://schemas.microsoft.com/office/drawing/2015/9/8/chartex" xmlns:cx2="http://schemas.microsoft.com/office/drawing/2015/10/21/chartex" xmlns:cx3="http://schemas.microsoft.com/office/drawing/2016/5/9/chartex" xmlns:cx4="http://schemas.microsoft.com/office/drawing/2016/5/10/chartex" xmlns:cx5="http://schemas.microsoft.com/office/drawing/2016/5/11/chartex" xmlns:cx6="http://schemas.microsoft.com/office/drawing/2016/5/12/chartex" xmlns:cx7="http://schemas.microsoft.com/office/drawing/2016/5/13/chartex" xmlns:cx8="http://schemas.microsoft.com/office/drawing/2016/5/14/chartex" xmlns:mc="http://schemas.openxmlformats.org/markup-compatibility/2006" xmlns:aink="http://schemas.microsoft.com/office/drawing/2016/ink" xmlns:am3d="http://schemas.microsoft.com/office/drawing/2017/model3d" xmlns:o="urn:schemas-microsoft-com:office:office" xmlns:r="http://schemas.openxmlformats.org/officeDocument/2006/relationships" xmlns:m="http://schemas.openxmlformats.org/officeDocument/2006/math" xmlns:v="urn:schemas-microsoft-com:vml" xmlns:wp14="http://schemas.microsoft.com/office/word/2010/wordprocessingDrawing" xmlns:wp="http://schemas.openxmlformats.org/drawingml/2006/wordprocessingDrawing" xmlns:w10="urn:schemas-microsoft-com:office:word" xmlns:w="http://schemas.openxmlformats.org/wordprocessingml/2006/main" xmlns:w14="http://schemas.microsoft.com/office/word/2010/wordml" xmlns:w15="http://schemas.microsoft.com/office/word/2012/wordml" xmlns:w16cid="http://schemas.microsoft.com/office/word/2016/wordml/cid" xmlns:w16se="http://schemas.microsoft.com/office/word/2015/wordml/symex" xmlns:wpg="http://schemas.microsoft.com/office/word/2010/wordprocessingGroup" xmlns:wpi="http://schemas.microsoft.com/office/word/2010/wordprocessingInk" xmlns:wne="http://schemas.microsoft.com/office/word/2006/wordml" xmlns:wps="http://schemas.microsoft.com/office/word/2010/wordprocessingShape" mc:Ignorable="w14 w15 w16se w16cid wp14">
   <w:body>
     <w:p>
       <w:pPr>
         <w:pStyle w:val="Title"/>
         <w:jc w:val="center"/>
       </w:pPr>
-      <w:bookmarkStart w:id="0" w:name="_GoBack"/>
-      <w:bookmarkEnd w:id="0"/>
       <w:r>
         <w:t>Setup instructions for using LibGDX</w:t>
       </w:r>
@@ -51,11 +49,11 @@
       <w:pPr>
         <w:pStyle w:val="Heading1"/>
       </w:pPr>
-      <w:bookmarkStart w:id="1" w:name="_Toc507601798"/>
+      <w:bookmarkStart w:id="0" w:name="_Toc507601798"/>
       <w:r>
         <w:t>Table of contents</w:t>
       </w:r>
-      <w:bookmarkEnd w:id="1"/>
+      <w:bookmarkEnd w:id="0"/>
     </w:p>
     <w:p/>
     <w:p>
@@ -1041,7 +1039,7 @@
       <w:pPr>
         <w:pStyle w:val="Heading1"/>
       </w:pPr>
-      <w:bookmarkStart w:id="2" w:name="_Toc507601799"/>
+      <w:bookmarkStart w:id="1" w:name="_Toc507601799"/>
       <w:r>
         <w:t xml:space="preserve">I. </w:t>
       </w:r>
@@ -1054,24 +1052,24 @@
       <w:r>
         <w:t xml:space="preserve"> Java SDK:</w:t>
       </w:r>
+      <w:bookmarkEnd w:id="1"/>
+    </w:p>
+    <w:p/>
+    <w:p>
+      <w:pPr>
+        <w:pStyle w:val="Heading2"/>
+      </w:pPr>
+      <w:bookmarkStart w:id="2" w:name="_Toc507601800"/>
+      <w:r>
+        <w:t xml:space="preserve">I.1 </w:t>
+      </w:r>
+      <w:r>
+        <w:t>Download Java JDK 8</w:t>
+      </w:r>
+      <w:r>
+        <w:t>:</w:t>
+      </w:r>
       <w:bookmarkEnd w:id="2"/>
-    </w:p>
-    <w:p/>
-    <w:p>
-      <w:pPr>
-        <w:pStyle w:val="Heading2"/>
-      </w:pPr>
-      <w:bookmarkStart w:id="3" w:name="_Toc507601800"/>
-      <w:r>
-        <w:t xml:space="preserve">I.1 </w:t>
-      </w:r>
-      <w:r>
-        <w:t>Download Java JDK 8</w:t>
-      </w:r>
-      <w:r>
-        <w:t>:</w:t>
-      </w:r>
-      <w:bookmarkEnd w:id="3"/>
     </w:p>
     <w:p>
       <w:pPr>
@@ -1333,31 +1331,31 @@
       <w:pPr>
         <w:pStyle w:val="Heading2"/>
       </w:pPr>
-      <w:bookmarkStart w:id="4" w:name="_Toc507601801"/>
+      <w:bookmarkStart w:id="3" w:name="_Toc507601801"/>
       <w:r>
         <w:t xml:space="preserve">I.2 </w:t>
       </w:r>
       <w:r>
         <w:t>Install the JDK.</w:t>
       </w:r>
+      <w:bookmarkEnd w:id="3"/>
+    </w:p>
+    <w:p/>
+    <w:p>
+      <w:pPr>
+        <w:pStyle w:val="Heading1"/>
+      </w:pPr>
+      <w:bookmarkStart w:id="4" w:name="_Toc507601802"/>
+      <w:r>
+        <w:t xml:space="preserve">II. Download, Install, </w:t>
+      </w:r>
+      <w:r>
+        <w:t>AND CONFIGURE</w:t>
+      </w:r>
+      <w:r>
+        <w:t xml:space="preserve"> Git for windows:</w:t>
+      </w:r>
       <w:bookmarkEnd w:id="4"/>
-    </w:p>
-    <w:p/>
-    <w:p>
-      <w:pPr>
-        <w:pStyle w:val="Heading1"/>
-      </w:pPr>
-      <w:bookmarkStart w:id="5" w:name="_Toc507601802"/>
-      <w:r>
-        <w:t xml:space="preserve">II. Download, Install, </w:t>
-      </w:r>
-      <w:r>
-        <w:t>AND CONFIGURE</w:t>
-      </w:r>
-      <w:r>
-        <w:t xml:space="preserve"> Git for windows:</w:t>
-      </w:r>
-      <w:bookmarkEnd w:id="5"/>
     </w:p>
     <w:p/>
     <w:p>
@@ -1369,15 +1367,7 @@
         </w:numPr>
       </w:pPr>
       <w:r>
-        <w:t xml:space="preserve">Download </w:t>
-      </w:r>
-      <w:proofErr w:type="spellStart"/>
-      <w:r>
-        <w:t>Git</w:t>
-      </w:r>
-      <w:proofErr w:type="spellEnd"/>
-      <w:r>
-        <w:t xml:space="preserve"> for Windows:</w:t>
+        <w:t>Download Git for Windows:</w:t>
       </w:r>
       <w:r>
         <w:tab/>
@@ -1427,15 +1417,7 @@
         <w:tab/>
       </w:r>
       <w:r>
-        <w:t xml:space="preserve">Use </w:t>
-      </w:r>
-      <w:proofErr w:type="spellStart"/>
-      <w:r>
-        <w:t>Git</w:t>
-      </w:r>
-      <w:proofErr w:type="spellEnd"/>
-      <w:r>
-        <w:t xml:space="preserve"> bash only</w:t>
+        <w:t>Use Git bash only</w:t>
       </w:r>
     </w:p>
     <w:p>
@@ -1447,15 +1429,7 @@
         </w:numPr>
       </w:pPr>
       <w:r>
-        <w:t xml:space="preserve">Use </w:t>
-      </w:r>
-      <w:proofErr w:type="spellStart"/>
-      <w:r>
-        <w:t>OpenSSH</w:t>
-      </w:r>
-      <w:proofErr w:type="spellEnd"/>
-      <w:r>
-        <w:t xml:space="preserve"> </w:t>
+        <w:t xml:space="preserve">Use OpenSSH </w:t>
       </w:r>
       <w:r>
         <w:tab/>
@@ -1514,7 +1488,7 @@
       <w:pPr>
         <w:pStyle w:val="Heading1"/>
       </w:pPr>
-      <w:bookmarkStart w:id="6" w:name="_Toc507601803"/>
+      <w:bookmarkStart w:id="5" w:name="_Toc507601803"/>
       <w:r>
         <w:t xml:space="preserve">III. </w:t>
       </w:r>
@@ -1527,7 +1501,7 @@
       <w:r>
         <w:t>configure github for windows</w:t>
       </w:r>
-      <w:bookmarkEnd w:id="6"/>
+      <w:bookmarkEnd w:id="5"/>
     </w:p>
     <w:p>
       <w:r>
@@ -1549,23 +1523,13 @@
       </w:r>
       <w:proofErr w:type="spellEnd"/>
       <w:r>
-        <w:t xml:space="preserve"> beyond </w:t>
+        <w:t xml:space="preserve"> beyond git’s </w:t>
       </w:r>
       <w:proofErr w:type="spellStart"/>
       <w:r>
-        <w:t>git’s</w:t>
+        <w:t>gui</w:t>
       </w:r>
       <w:proofErr w:type="spellEnd"/>
-      <w:r>
-        <w:t xml:space="preserve"> </w:t>
-      </w:r>
-      <w:proofErr w:type="spellStart"/>
-      <w:proofErr w:type="gramStart"/>
-      <w:r>
-        <w:t>gui</w:t>
-      </w:r>
-      <w:proofErr w:type="spellEnd"/>
-      <w:proofErr w:type="gramEnd"/>
       <w:r>
         <w:t>)</w:t>
       </w:r>
@@ -1746,7 +1710,7 @@
       <w:pPr>
         <w:pStyle w:val="Heading1"/>
       </w:pPr>
-      <w:bookmarkStart w:id="7" w:name="_Toc507601804"/>
+      <w:bookmarkStart w:id="6" w:name="_Toc507601804"/>
       <w:r>
         <w:t>IV</w:t>
       </w:r>
@@ -1762,7 +1726,7 @@
       <w:r>
         <w:t xml:space="preserve"> Android Studio:</w:t>
       </w:r>
-      <w:bookmarkEnd w:id="7"/>
+      <w:bookmarkEnd w:id="6"/>
     </w:p>
     <w:p/>
     <w:p>
@@ -2184,13 +2148,8 @@
         </w:numPr>
       </w:pPr>
       <w:r>
-        <w:t xml:space="preserve">Version Control -&gt; </w:t>
-      </w:r>
-      <w:proofErr w:type="spellStart"/>
-      <w:r>
-        <w:t>Git</w:t>
-      </w:r>
-      <w:proofErr w:type="spellEnd"/>
+        <w:t>Version Control -&gt; Git</w:t>
+      </w:r>
     </w:p>
     <w:p>
       <w:pPr>
@@ -2213,15 +2172,7 @@
         </w:numPr>
       </w:pPr>
       <w:r>
-        <w:t>D:\Program Files\</w:t>
-      </w:r>
-      <w:proofErr w:type="spellStart"/>
-      <w:r>
-        <w:t>Git</w:t>
-      </w:r>
-      <w:proofErr w:type="spellEnd"/>
-      <w:r>
-        <w:t>\bin\git.exe</w:t>
+        <w:t>D:\Program Files\Git\bin\git.exe</w:t>
       </w:r>
     </w:p>
     <w:p>
@@ -2249,7 +2200,7 @@
       <w:pPr>
         <w:pStyle w:val="Heading1"/>
       </w:pPr>
-      <w:bookmarkStart w:id="8" w:name="_Toc507601805"/>
+      <w:bookmarkStart w:id="7" w:name="_Toc507601805"/>
       <w:r>
         <w:t xml:space="preserve">V. </w:t>
       </w:r>
@@ -2262,7 +2213,7 @@
       <w:r>
         <w:t xml:space="preserve"> LibGDX:</w:t>
       </w:r>
-      <w:bookmarkEnd w:id="8"/>
+      <w:bookmarkEnd w:id="7"/>
     </w:p>
     <w:p>
       <w:r>
@@ -2320,11 +2271,11 @@
       <w:pPr>
         <w:pStyle w:val="Heading2"/>
       </w:pPr>
-      <w:bookmarkStart w:id="9" w:name="_Toc507601806"/>
+      <w:bookmarkStart w:id="8" w:name="_Toc507601806"/>
       <w:r>
         <w:t>Download Steps:</w:t>
       </w:r>
-      <w:bookmarkEnd w:id="9"/>
+      <w:bookmarkEnd w:id="8"/>
     </w:p>
     <w:p>
       <w:pPr>
@@ -2479,57 +2430,41 @@
       <w:pPr>
         <w:pStyle w:val="Heading2"/>
       </w:pPr>
-      <w:bookmarkStart w:id="10" w:name="_Toc507601807"/>
+      <w:bookmarkStart w:id="9" w:name="_Toc507601807"/>
       <w:r>
         <w:t>Installation Steps:</w:t>
       </w:r>
+      <w:bookmarkEnd w:id="9"/>
+    </w:p>
+    <w:p>
+      <w:r>
+        <w:t xml:space="preserve">Technically there are no installation </w:t>
+      </w:r>
+      <w:r>
+        <w:t>steps</w:t>
+      </w:r>
+      <w:r>
+        <w:t xml:space="preserve"> because it is just a library that uses a build tool called Gradle to download the required library files.  All the downloaded file does is creates an empty android studio project with </w:t>
+      </w:r>
+      <w:proofErr w:type="spellStart"/>
+      <w:r>
+        <w:t>gradle</w:t>
+      </w:r>
+      <w:proofErr w:type="spellEnd"/>
+      <w:r>
+        <w:t xml:space="preserve"> build options.</w:t>
+      </w:r>
+    </w:p>
+    <w:p/>
+    <w:p>
+      <w:pPr>
+        <w:pStyle w:val="Heading2"/>
+      </w:pPr>
+      <w:bookmarkStart w:id="10" w:name="_Toc507601808"/>
+      <w:r>
+        <w:t>Create empty LibGDX project:</w:t>
+      </w:r>
       <w:bookmarkEnd w:id="10"/>
-    </w:p>
-    <w:p>
-      <w:r>
-        <w:t xml:space="preserve">Technically there are no installation </w:t>
-      </w:r>
-      <w:r>
-        <w:t>steps</w:t>
-      </w:r>
-      <w:r>
-        <w:t xml:space="preserve"> because it is just a library that uses a build tool called </w:t>
-      </w:r>
-      <w:proofErr w:type="spellStart"/>
-      <w:r>
-        <w:t>Gradle</w:t>
-      </w:r>
-      <w:proofErr w:type="spellEnd"/>
-      <w:r>
-        <w:t xml:space="preserve"> to download the required library files.  All the downloaded file does is creates an empty android studio project with </w:t>
-      </w:r>
-      <w:proofErr w:type="spellStart"/>
-      <w:r>
-        <w:t>gradle</w:t>
-      </w:r>
-      <w:proofErr w:type="spellEnd"/>
-      <w:r>
-        <w:t xml:space="preserve"> build options.</w:t>
-      </w:r>
-    </w:p>
-    <w:p/>
-    <w:p>
-      <w:pPr>
-        <w:pStyle w:val="Heading2"/>
-      </w:pPr>
-      <w:bookmarkStart w:id="11" w:name="_Toc507601808"/>
-      <w:r>
-        <w:t xml:space="preserve">Create empty </w:t>
-      </w:r>
-      <w:proofErr w:type="spellStart"/>
-      <w:r>
-        <w:t>LibGDX</w:t>
-      </w:r>
-      <w:proofErr w:type="spellEnd"/>
-      <w:r>
-        <w:t xml:space="preserve"> project:</w:t>
-      </w:r>
-      <w:bookmarkEnd w:id="11"/>
     </w:p>
     <w:p>
       <w:pPr>
@@ -2731,13 +2666,8 @@
           </w:tcPr>
           <w:p>
             <w:r>
-              <w:t xml:space="preserve">Root class name, generally </w:t>
+              <w:t>Root class name, generally CamelCase</w:t>
             </w:r>
-            <w:proofErr w:type="spellStart"/>
-            <w:r>
-              <w:t>CamelCase</w:t>
-            </w:r>
-            <w:proofErr w:type="spellEnd"/>
           </w:p>
         </w:tc>
       </w:tr>
@@ -3085,15 +3015,7 @@
         </w:numPr>
       </w:pPr>
       <w:r>
-        <w:t xml:space="preserve">Click </w:t>
-      </w:r>
-      <w:proofErr w:type="gramStart"/>
-      <w:r>
-        <w:t>Yes</w:t>
-      </w:r>
-      <w:proofErr w:type="gramEnd"/>
-      <w:r>
-        <w:t xml:space="preserve"> if you have nothing in the folder you care about.</w:t>
+        <w:t>Click Yes if you have nothing in the folder you care about.</w:t>
       </w:r>
     </w:p>
     <w:p/>
@@ -3288,15 +3210,7 @@
       </w:pPr>
       <w:r>
         <w:lastRenderedPageBreak/>
-        <w:t>Select Import project (</w:t>
-      </w:r>
-      <w:proofErr w:type="spellStart"/>
-      <w:r>
-        <w:t>Gradle</w:t>
-      </w:r>
-      <w:proofErr w:type="spellEnd"/>
-      <w:r>
-        <w:t xml:space="preserve">, Eclipse, ADT, </w:t>
+        <w:t xml:space="preserve">Select Import project (Gradle, Eclipse, ADT, </w:t>
       </w:r>
       <w:proofErr w:type="spellStart"/>
       <w:r>
@@ -3434,15 +3348,7 @@
         </w:numPr>
       </w:pPr>
       <w:r>
-        <w:t xml:space="preserve">If you get the following message do NOT upgrade, click </w:t>
-      </w:r>
-      <w:proofErr w:type="gramStart"/>
-      <w:r>
-        <w:t>Don’t</w:t>
-      </w:r>
-      <w:proofErr w:type="gramEnd"/>
-      <w:r>
-        <w:t xml:space="preserve"> remind me again for this project. (See errors and resolutions for why)</w:t>
+        <w:t>If you get the following message do NOT upgrade, click Don’t remind me again for this project. (See errors and resolutions for why)</w:t>
       </w:r>
       <w:r>
         <w:br/>
@@ -3503,15 +3409,7 @@
         </w:numPr>
       </w:pPr>
       <w:r>
-        <w:t xml:space="preserve">Wait for the </w:t>
-      </w:r>
-      <w:proofErr w:type="spellStart"/>
-      <w:r>
-        <w:t>Gradle</w:t>
-      </w:r>
-      <w:proofErr w:type="spellEnd"/>
-      <w:r>
-        <w:t xml:space="preserve"> Build process to complete and Android Studio to finish importing.</w:t>
+        <w:t>Wait for the Gradle Build process to complete and Android Studio to finish importing.</w:t>
       </w:r>
       <w:r>
         <w:br/>
@@ -3580,13 +3478,13 @@
       <w:pPr>
         <w:pStyle w:val="Heading2"/>
       </w:pPr>
-      <w:bookmarkStart w:id="12" w:name="_Setup_the_Desktop"/>
-      <w:bookmarkStart w:id="13" w:name="_Toc507601809"/>
+      <w:bookmarkStart w:id="11" w:name="_Setup_the_Desktop"/>
+      <w:bookmarkStart w:id="12" w:name="_Toc507601809"/>
+      <w:bookmarkEnd w:id="11"/>
+      <w:r>
+        <w:t>Setup the Desktop mode so you can run it locally:</w:t>
+      </w:r>
       <w:bookmarkEnd w:id="12"/>
-      <w:r>
-        <w:t>Setup the Desktop mode so you can run it locally:</w:t>
-      </w:r>
-      <w:bookmarkEnd w:id="13"/>
     </w:p>
     <w:p/>
     <w:p>
@@ -4010,6 +3908,37 @@
           </wp:inline>
         </w:drawing>
       </w:r>
+    </w:p>
+    <w:p>
+      <w:bookmarkStart w:id="13" w:name="_GoBack"/>
+      <w:bookmarkEnd w:id="13"/>
+    </w:p>
+    <w:p>
+      <w:pPr>
+        <w:pStyle w:val="Heading1"/>
+      </w:pPr>
+      <w:r>
+        <w:lastRenderedPageBreak/>
+        <w:t xml:space="preserve">How </w:t>
+      </w:r>
+      <w:proofErr w:type="gramStart"/>
+      <w:r>
+        <w:t>to  deploy</w:t>
+      </w:r>
+      <w:proofErr w:type="gramEnd"/>
+      <w:r>
+        <w:t xml:space="preserve"> to HTML:</w:t>
+      </w:r>
+    </w:p>
+    <w:p>
+      <w:hyperlink r:id="rId32" w:history="1">
+        <w:r>
+          <w:rPr>
+            <w:rStyle w:val="Hyperlink"/>
+          </w:rPr>
+          <w:t>https://github.com/libgdx/libgdx/wiki/Deploying-your-application#deploy-to-htmljs</w:t>
+        </w:r>
+      </w:hyperlink>
     </w:p>
     <w:p/>
     <w:p/>
@@ -4123,7 +4052,7 @@
                           <pic:cNvPicPr/>
                         </pic:nvPicPr>
                         <pic:blipFill>
-                          <a:blip r:embed="rId32"/>
+                          <a:blip r:embed="rId33"/>
                           <a:stretch>
                             <a:fillRect/>
                           </a:stretch>
@@ -4236,7 +4165,7 @@
             <w:tcW w:w="9648" w:type="dxa"/>
           </w:tcPr>
           <w:p>
-            <w:hyperlink r:id="rId33" w:history="1">
+            <w:hyperlink r:id="rId34" w:history="1">
               <w:r>
                 <w:rPr>
                   <w:rStyle w:val="Hyperlink"/>
@@ -4271,29 +4200,7 @@
                 <w:szCs w:val="23"/>
                 <w:lang w:bidi="ar-SA"/>
               </w:rPr>
-              <w:t xml:space="preserve">Downgrade </w:t>
-            </w:r>
-            <w:proofErr w:type="spellStart"/>
-            <w:r>
-              <w:rPr>
-                <w:rFonts w:ascii="inherit" w:eastAsia="Times New Roman" w:hAnsi="inherit" w:cs="Arial"/>
-                <w:color w:val="242729"/>
-                <w:sz w:val="23"/>
-                <w:szCs w:val="23"/>
-                <w:lang w:bidi="ar-SA"/>
-              </w:rPr>
-              <w:t>Gradle</w:t>
-            </w:r>
-            <w:proofErr w:type="spellEnd"/>
-            <w:r>
-              <w:rPr>
-                <w:rFonts w:ascii="inherit" w:eastAsia="Times New Roman" w:hAnsi="inherit" w:cs="Arial"/>
-                <w:color w:val="242729"/>
-                <w:sz w:val="23"/>
-                <w:szCs w:val="23"/>
-                <w:lang w:bidi="ar-SA"/>
-              </w:rPr>
-              <w:t xml:space="preserve"> to 3.3 from 4.1</w:t>
+              <w:t>Downgrade Gradle to 3.3 from 4.1</w:t>
             </w:r>
           </w:p>
           <w:p>
@@ -4718,29 +4625,7 @@
                 <w:szCs w:val="23"/>
                 <w:lang w:bidi="ar-SA"/>
               </w:rPr>
-              <w:t xml:space="preserve"> after the build when prompted, click </w:t>
-            </w:r>
-            <w:proofErr w:type="gramStart"/>
-            <w:r>
-              <w:rPr>
-                <w:rFonts w:ascii="inherit" w:eastAsia="Times New Roman" w:hAnsi="inherit" w:cs="Arial"/>
-                <w:color w:val="242729"/>
-                <w:sz w:val="23"/>
-                <w:szCs w:val="23"/>
-                <w:lang w:bidi="ar-SA"/>
-              </w:rPr>
-              <w:t>Don’t</w:t>
-            </w:r>
-            <w:proofErr w:type="gramEnd"/>
-            <w:r>
-              <w:rPr>
-                <w:rFonts w:ascii="inherit" w:eastAsia="Times New Roman" w:hAnsi="inherit" w:cs="Arial"/>
-                <w:color w:val="242729"/>
-                <w:sz w:val="23"/>
-                <w:szCs w:val="23"/>
-                <w:lang w:bidi="ar-SA"/>
-              </w:rPr>
-              <w:t xml:space="preserve"> remind me.</w:t>
+              <w:t xml:space="preserve"> after the build when prompted, click Don’t remind me.</w:t>
             </w:r>
             <w:r>
               <w:rPr>
@@ -4891,7 +4776,7 @@
                           <pic:cNvPicPr/>
                         </pic:nvPicPr>
                         <pic:blipFill>
-                          <a:blip r:embed="rId34"/>
+                          <a:blip r:embed="rId35"/>
                           <a:stretch>
                             <a:fillRect/>
                           </a:stretch>
@@ -5032,7 +4917,7 @@
 </file>
 
 <file path=word/numbering.xml><?xml version="1.0" encoding="utf-8"?>
-<w:numbering xmlns:wpc="http://schemas.microsoft.com/office/word/2010/wordprocessingCanvas" xmlns:mc="http://schemas.openxmlformats.org/markup-compatibility/2006" xmlns:o="urn:schemas-microsoft-com:office:office" xmlns:r="http://schemas.openxmlformats.org/officeDocument/2006/relationships" xmlns:m="http://schemas.openxmlformats.org/officeDocument/2006/math" xmlns:v="urn:schemas-microsoft-com:vml" xmlns:wp14="http://schemas.microsoft.com/office/word/2010/wordprocessingDrawing" xmlns:wp="http://schemas.openxmlformats.org/drawingml/2006/wordprocessingDrawing" xmlns:w10="urn:schemas-microsoft-com:office:word" xmlns:w="http://schemas.openxmlformats.org/wordprocessingml/2006/main" xmlns:w14="http://schemas.microsoft.com/office/word/2010/wordml" xmlns:w15="http://schemas.microsoft.com/office/word/2012/wordml" xmlns:wpg="http://schemas.microsoft.com/office/word/2010/wordprocessingGroup" xmlns:wpi="http://schemas.microsoft.com/office/word/2010/wordprocessingInk" xmlns:wne="http://schemas.microsoft.com/office/word/2006/wordml" xmlns:wps="http://schemas.microsoft.com/office/word/2010/wordprocessingShape" mc:Ignorable="w14 w15 wp14">
+<w:numbering xmlns:wpc="http://schemas.microsoft.com/office/word/2010/wordprocessingCanvas" xmlns:cx="http://schemas.microsoft.com/office/drawing/2014/chartex" xmlns:cx1="http://schemas.microsoft.com/office/drawing/2015/9/8/chartex" xmlns:cx2="http://schemas.microsoft.com/office/drawing/2015/10/21/chartex" xmlns:cx3="http://schemas.microsoft.com/office/drawing/2016/5/9/chartex" xmlns:cx4="http://schemas.microsoft.com/office/drawing/2016/5/10/chartex" xmlns:cx5="http://schemas.microsoft.com/office/drawing/2016/5/11/chartex" xmlns:cx6="http://schemas.microsoft.com/office/drawing/2016/5/12/chartex" xmlns:cx7="http://schemas.microsoft.com/office/drawing/2016/5/13/chartex" xmlns:cx8="http://schemas.microsoft.com/office/drawing/2016/5/14/chartex" xmlns:mc="http://schemas.openxmlformats.org/markup-compatibility/2006" xmlns:aink="http://schemas.microsoft.com/office/drawing/2016/ink" xmlns:am3d="http://schemas.microsoft.com/office/drawing/2017/model3d" xmlns:o="urn:schemas-microsoft-com:office:office" xmlns:r="http://schemas.openxmlformats.org/officeDocument/2006/relationships" xmlns:m="http://schemas.openxmlformats.org/officeDocument/2006/math" xmlns:v="urn:schemas-microsoft-com:vml" xmlns:wp14="http://schemas.microsoft.com/office/word/2010/wordprocessingDrawing" xmlns:wp="http://schemas.openxmlformats.org/drawingml/2006/wordprocessingDrawing" xmlns:w10="urn:schemas-microsoft-com:office:word" xmlns:w="http://schemas.openxmlformats.org/wordprocessingml/2006/main" xmlns:w14="http://schemas.microsoft.com/office/word/2010/wordml" xmlns:w15="http://schemas.microsoft.com/office/word/2012/wordml" xmlns:w16cid="http://schemas.microsoft.com/office/word/2016/wordml/cid" xmlns:w16se="http://schemas.microsoft.com/office/word/2015/wordml/symex" xmlns:wpg="http://schemas.microsoft.com/office/word/2010/wordprocessingGroup" xmlns:wpi="http://schemas.microsoft.com/office/word/2010/wordprocessingInk" xmlns:wne="http://schemas.microsoft.com/office/word/2006/wordml" xmlns:wps="http://schemas.microsoft.com/office/word/2010/wordprocessingShape" mc:Ignorable="w14 w15 w16se w16cid wp14">
   <w:abstractNum w:abstractNumId="0" w15:restartNumberingAfterBreak="0">
     <w:nsid w:val="238027D6"/>
     <w:multiLevelType w:val="hybridMultilevel"/>
@@ -6549,7 +6434,7 @@
 </file>
 
 <file path=word/styles.xml><?xml version="1.0" encoding="utf-8"?>
-<w:styles xmlns:mc="http://schemas.openxmlformats.org/markup-compatibility/2006" xmlns:r="http://schemas.openxmlformats.org/officeDocument/2006/relationships" xmlns:w="http://schemas.openxmlformats.org/wordprocessingml/2006/main" xmlns:w14="http://schemas.microsoft.com/office/word/2010/wordml" xmlns:w15="http://schemas.microsoft.com/office/word/2012/wordml" mc:Ignorable="w14 w15">
+<w:styles xmlns:mc="http://schemas.openxmlformats.org/markup-compatibility/2006" xmlns:r="http://schemas.openxmlformats.org/officeDocument/2006/relationships" xmlns:w="http://schemas.openxmlformats.org/wordprocessingml/2006/main" xmlns:w14="http://schemas.microsoft.com/office/word/2010/wordml" xmlns:w15="http://schemas.microsoft.com/office/word/2012/wordml" xmlns:w16cid="http://schemas.microsoft.com/office/word/2016/wordml/cid" xmlns:w16se="http://schemas.microsoft.com/office/word/2015/wordml/symex" mc:Ignorable="w14 w15 w16se w16cid">
   <w:docDefaults>
     <w:rPrDefault>
       <w:rPr>
@@ -6565,7 +6450,7 @@
       </w:pPr>
     </w:pPrDefault>
   </w:docDefaults>
-  <w:latentStyles w:defLockedState="0" w:defUIPriority="99" w:defSemiHidden="0" w:defUnhideWhenUsed="0" w:defQFormat="0" w:count="371">
+  <w:latentStyles w:defLockedState="0" w:defUIPriority="99" w:defSemiHidden="0" w:defUnhideWhenUsed="0" w:defQFormat="0" w:count="375">
     <w:lsdException w:name="Normal" w:uiPriority="0" w:qFormat="1"/>
     <w:lsdException w:name="heading 1" w:uiPriority="9" w:qFormat="1"/>
     <w:lsdException w:name="heading 2" w:semiHidden="1" w:uiPriority="9" w:unhideWhenUsed="1" w:qFormat="1"/>
@@ -6671,7 +6556,6 @@
     <w:lsdException w:name="HTML Sample" w:semiHidden="1" w:unhideWhenUsed="1"/>
     <w:lsdException w:name="HTML Typewriter" w:semiHidden="1" w:unhideWhenUsed="1"/>
     <w:lsdException w:name="HTML Variable" w:semiHidden="1" w:unhideWhenUsed="1"/>
-    <w:lsdException w:name="Normal Table" w:semiHidden="1" w:unhideWhenUsed="1"/>
     <w:lsdException w:name="annotation subject" w:semiHidden="1" w:unhideWhenUsed="1"/>
     <w:lsdException w:name="No List" w:semiHidden="1" w:unhideWhenUsed="1"/>
     <w:lsdException w:name="Outline List 1" w:semiHidden="1" w:unhideWhenUsed="1"/>
@@ -6715,10 +6599,8 @@
     <w:lsdException w:name="Table Elegant" w:semiHidden="1" w:unhideWhenUsed="1"/>
     <w:lsdException w:name="Table Professional" w:semiHidden="1" w:unhideWhenUsed="1"/>
     <w:lsdException w:name="Table Subtle 1" w:semiHidden="1" w:unhideWhenUsed="1"/>
-    <w:lsdException w:name="Table Subtle 2" w:semiHidden="1" w:unhideWhenUsed="1"/>
     <w:lsdException w:name="Table Web 1" w:semiHidden="1" w:unhideWhenUsed="1"/>
     <w:lsdException w:name="Table Web 2" w:semiHidden="1" w:unhideWhenUsed="1"/>
-    <w:lsdException w:name="Table Web 3" w:semiHidden="1" w:unhideWhenUsed="1"/>
     <w:lsdException w:name="Balloon Text" w:semiHidden="1" w:unhideWhenUsed="1"/>
     <w:lsdException w:name="Table Grid" w:uiPriority="59"/>
     <w:lsdException w:name="Table Theme" w:semiHidden="1" w:unhideWhenUsed="1"/>
@@ -6937,6 +6819,10 @@
     <w:lsdException w:name="List Table 5 Dark Accent 6" w:uiPriority="50"/>
     <w:lsdException w:name="List Table 6 Colorful Accent 6" w:uiPriority="51"/>
     <w:lsdException w:name="List Table 7 Colorful Accent 6" w:uiPriority="52"/>
+    <w:lsdException w:name="Mention" w:semiHidden="1" w:unhideWhenUsed="1"/>
+    <w:lsdException w:name="Smart Hyperlink" w:semiHidden="1" w:unhideWhenUsed="1"/>
+    <w:lsdException w:name="Hashtag" w:semiHidden="1" w:unhideWhenUsed="1"/>
+    <w:lsdException w:name="Unresolved Mention" w:semiHidden="1" w:unhideWhenUsed="1"/>
   </w:latentStyles>
   <w:style w:type="paragraph" w:default="1" w:styleId="Normal">
     <w:name w:val="Normal"/>
@@ -7882,6 +7768,18 @@
     <w:basedOn w:val="DefaultParagraphFont"/>
     <w:rsid w:val="001154CC"/>
   </w:style>
+  <w:style w:type="character" w:styleId="UnresolvedMention">
+    <w:name w:val="Unresolved Mention"/>
+    <w:basedOn w:val="DefaultParagraphFont"/>
+    <w:uiPriority w:val="99"/>
+    <w:semiHidden/>
+    <w:unhideWhenUsed/>
+    <w:rsid w:val="00AC5404"/>
+    <w:rPr>
+      <w:color w:val="808080"/>
+      <w:shd w:val="clear" w:color="auto" w:fill="E6E6E6"/>
+    </w:rPr>
+  </w:style>
 </w:styles>
 </file>
 
@@ -8173,7 +8071,7 @@
 </file>
 
 <file path=customXml/itemProps1.xml><?xml version="1.0" encoding="utf-8"?>
-<ds:datastoreItem xmlns:ds="http://schemas.openxmlformats.org/officeDocument/2006/customXml" ds:itemID="{93BF2C35-1486-4423-93C1-D0F046B6BE9F}">
+<ds:datastoreItem xmlns:ds="http://schemas.openxmlformats.org/officeDocument/2006/customXml" ds:itemID="{3EA12B58-1A70-415F-A79D-4C68201E83AA}">
   <ds:schemaRefs>
     <ds:schemaRef ds:uri="http://schemas.openxmlformats.org/officeDocument/2006/bibliography"/>
   </ds:schemaRefs>

</xml_diff>